<commit_message>
Finished section 1 and 2 in the project
</commit_message>
<xml_diff>
--- a/MGT5804-Leader Tech-Based Org/AI Automation Project/gasser18-AI_automation_project.docx
+++ b/MGT5804-Leader Tech-Based Org/AI Automation Project/gasser18-AI_automation_project.docx
@@ -72,23 +72,33 @@
     </w:p>
     <w:p>
       <w:pPr>
-        <w:rPr>
-          <w:rFonts w:asciiTheme="majorBidi" w:eastAsia="Times New Roman" w:hAnsiTheme="majorBidi" w:cstheme="majorBidi"/>
-          <w:kern w:val="0"/>
-          <w14:ligatures w14:val="none"/>
-        </w:rPr>
-      </w:pPr>
-      <w:r>
-        <w:rPr>
-          <w:rFonts w:asciiTheme="majorBidi" w:eastAsia="Times New Roman" w:hAnsiTheme="majorBidi" w:cstheme="majorBidi"/>
-          <w:kern w:val="0"/>
-          <w14:ligatures w14:val="none"/>
-        </w:rPr>
-        <w:t>a. Which company are you building an AI-powered strategy for?</w:t>
-      </w:r>
-    </w:p>
-    <w:p>
-      <w:pPr>
+        <w:pStyle w:val="ListParagraph"/>
+        <w:numPr>
+          <w:ilvl w:val="0"/>
+          <w:numId w:val="6"/>
+        </w:numPr>
+        <w:rPr>
+          <w:rFonts w:asciiTheme="majorBidi" w:eastAsia="Times New Roman" w:hAnsiTheme="majorBidi" w:cstheme="majorBidi"/>
+          <w:i/>
+          <w:iCs/>
+          <w:kern w:val="0"/>
+          <w14:ligatures w14:val="none"/>
+        </w:rPr>
+      </w:pPr>
+      <w:r>
+        <w:rPr>
+          <w:rFonts w:asciiTheme="majorBidi" w:eastAsia="Times New Roman" w:hAnsiTheme="majorBidi" w:cstheme="majorBidi"/>
+          <w:i/>
+          <w:iCs/>
+          <w:kern w:val="0"/>
+          <w14:ligatures w14:val="none"/>
+        </w:rPr>
+        <w:t>Which company are you building an AI-powered strategy for?</w:t>
+      </w:r>
+    </w:p>
+    <w:p>
+      <w:pPr>
+        <w:ind w:left="360"/>
         <w:rPr>
           <w:rFonts w:asciiTheme="majorBidi" w:eastAsia="Times New Roman" w:hAnsiTheme="majorBidi" w:cstheme="majorBidi"/>
           <w:kern w:val="0"/>
@@ -238,6 +248,8 @@
       <w:r>
         <w:rPr>
           <w:rFonts w:asciiTheme="majorBidi" w:eastAsia="Times New Roman" w:hAnsiTheme="majorBidi" w:cstheme="majorBidi"/>
+          <w:i/>
+          <w:iCs/>
           <w:kern w:val="0"/>
           <w14:ligatures w14:val="none"/>
         </w:rPr>
@@ -246,6 +258,8 @@
       <w:r>
         <w:rPr>
           <w:rFonts w:asciiTheme="majorBidi" w:eastAsia="Times New Roman" w:hAnsiTheme="majorBidi" w:cstheme="majorBidi"/>
+          <w:i/>
+          <w:iCs/>
           <w:kern w:val="0"/>
           <w14:ligatures w14:val="none"/>
         </w:rPr>
@@ -258,25 +272,7 @@
           <w:highlight w:val="yellow"/>
           <w14:ligatures w14:val="none"/>
         </w:rPr>
-        <w:t>(</w:t>
-      </w:r>
-      <w:r>
-        <w:rPr>
-          <w:rFonts w:asciiTheme="majorBidi" w:eastAsia="Times New Roman" w:hAnsiTheme="majorBidi" w:cstheme="majorBidi"/>
-          <w:kern w:val="0"/>
-          <w:highlight w:val="yellow"/>
-          <w14:ligatures w14:val="none"/>
-        </w:rPr>
-        <w:t>https://www.fieldcircle.com/blog/landscaping-business-challenges-and-solutions/</w:t>
-      </w:r>
-      <w:r>
-        <w:rPr>
-          <w:rFonts w:asciiTheme="majorBidi" w:eastAsia="Times New Roman" w:hAnsiTheme="majorBidi" w:cstheme="majorBidi"/>
-          <w:kern w:val="0"/>
-          <w:highlight w:val="yellow"/>
-          <w14:ligatures w14:val="none"/>
-        </w:rPr>
-        <w:t>)</w:t>
+        <w:t>(https://www.fieldcircle.com/blog/landscaping-business-challenges-and-solutions/)</w:t>
       </w:r>
     </w:p>
     <w:p>
@@ -482,13 +478,17 @@
       <w:pPr>
         <w:rPr>
           <w:rFonts w:asciiTheme="majorBidi" w:eastAsia="Times New Roman" w:hAnsiTheme="majorBidi" w:cstheme="majorBidi"/>
-          <w:kern w:val="0"/>
-          <w14:ligatures w14:val="none"/>
-        </w:rPr>
-      </w:pPr>
-      <w:r>
-        <w:rPr>
-          <w:rFonts w:asciiTheme="majorBidi" w:eastAsia="Times New Roman" w:hAnsiTheme="majorBidi" w:cstheme="majorBidi"/>
+          <w:i/>
+          <w:iCs/>
+          <w:kern w:val="0"/>
+          <w14:ligatures w14:val="none"/>
+        </w:rPr>
+      </w:pPr>
+      <w:r>
+        <w:rPr>
+          <w:rFonts w:asciiTheme="majorBidi" w:eastAsia="Times New Roman" w:hAnsiTheme="majorBidi" w:cstheme="majorBidi"/>
+          <w:i/>
+          <w:iCs/>
           <w:kern w:val="0"/>
           <w14:ligatures w14:val="none"/>
         </w:rPr>
@@ -505,18 +505,56 @@
         <w:rPr>
           <w:rFonts w:asciiTheme="majorBidi" w:eastAsia="Times New Roman" w:hAnsiTheme="majorBidi" w:cstheme="majorBidi"/>
           <w:kern w:val="0"/>
-          <w:highlight w:val="yellow"/>
-          <w14:ligatures w14:val="none"/>
-        </w:rPr>
-      </w:pPr>
-      <w:r>
-        <w:rPr>
-          <w:rFonts w:asciiTheme="majorBidi" w:eastAsia="Times New Roman" w:hAnsiTheme="majorBidi" w:cstheme="majorBidi"/>
-          <w:kern w:val="0"/>
-          <w:highlight w:val="yellow"/>
-          <w14:ligatures w14:val="none"/>
-        </w:rPr>
-        <w:t>TODO for scheduling</w:t>
+          <w14:ligatures w14:val="none"/>
+        </w:rPr>
+      </w:pPr>
+      <w:r>
+        <w:rPr>
+          <w:rFonts w:asciiTheme="majorBidi" w:eastAsia="Times New Roman" w:hAnsiTheme="majorBidi" w:cstheme="majorBidi"/>
+          <w:kern w:val="0"/>
+          <w14:ligatures w14:val="none"/>
+        </w:rPr>
+        <w:t>Lawn Buddy should use AI</w:t>
+      </w:r>
+      <w:r>
+        <w:rPr>
+          <w:rFonts w:asciiTheme="majorBidi" w:eastAsia="Times New Roman" w:hAnsiTheme="majorBidi" w:cstheme="majorBidi"/>
+          <w:kern w:val="0"/>
+          <w14:ligatures w14:val="none"/>
+        </w:rPr>
+        <w:t>’s object recognition</w:t>
+      </w:r>
+      <w:r>
+        <w:rPr>
+          <w:rFonts w:asciiTheme="majorBidi" w:eastAsia="Times New Roman" w:hAnsiTheme="majorBidi" w:cstheme="majorBidi"/>
+          <w:kern w:val="0"/>
+          <w14:ligatures w14:val="none"/>
+        </w:rPr>
+        <w:t xml:space="preserve"> to scan and evaluate the lawn to determine the right time to perform lawn maintenance tasks. In addition, </w:t>
+      </w:r>
+      <w:r>
+        <w:rPr>
+          <w:rFonts w:asciiTheme="majorBidi" w:eastAsia="Times New Roman" w:hAnsiTheme="majorBidi" w:cstheme="majorBidi"/>
+          <w:kern w:val="0"/>
+          <w14:ligatures w14:val="none"/>
+        </w:rPr>
+        <w:t xml:space="preserve">Lawn Buddy should also utilize a user-friendly lawn service scheduling feature where it lists all available landscapers and equipment for a certain </w:t>
+      </w:r>
+      <w:r>
+        <w:rPr>
+          <w:rFonts w:asciiTheme="majorBidi" w:eastAsia="Times New Roman" w:hAnsiTheme="majorBidi" w:cstheme="majorBidi"/>
+          <w:kern w:val="0"/>
+          <w14:ligatures w14:val="none"/>
+        </w:rPr>
+        <w:t>schedule</w:t>
+      </w:r>
+      <w:r>
+        <w:rPr>
+          <w:rFonts w:asciiTheme="majorBidi" w:eastAsia="Times New Roman" w:hAnsiTheme="majorBidi" w:cstheme="majorBidi"/>
+          <w:kern w:val="0"/>
+          <w14:ligatures w14:val="none"/>
+        </w:rPr>
+        <w:t>.</w:t>
       </w:r>
     </w:p>
     <w:p>
@@ -632,111 +670,7 @@
           <w:kern w:val="0"/>
           <w14:ligatures w14:val="none"/>
         </w:rPr>
-        <w:t>Lawn Buddy need</w:t>
-      </w:r>
-      <w:r>
-        <w:rPr>
-          <w:rFonts w:asciiTheme="majorBidi" w:eastAsia="Times New Roman" w:hAnsiTheme="majorBidi" w:cstheme="majorBidi"/>
-          <w:kern w:val="0"/>
-          <w14:ligatures w14:val="none"/>
-        </w:rPr>
-        <w:t>s</w:t>
-      </w:r>
-      <w:r>
-        <w:rPr>
-          <w:rFonts w:asciiTheme="majorBidi" w:eastAsia="Times New Roman" w:hAnsiTheme="majorBidi" w:cstheme="majorBidi"/>
-          <w:kern w:val="0"/>
-          <w14:ligatures w14:val="none"/>
-        </w:rPr>
-        <w:t xml:space="preserve"> to</w:t>
-      </w:r>
-      <w:r>
-        <w:rPr>
-          <w:rFonts w:asciiTheme="majorBidi" w:eastAsia="Times New Roman" w:hAnsiTheme="majorBidi" w:cstheme="majorBidi"/>
-          <w:kern w:val="0"/>
-          <w14:ligatures w14:val="none"/>
-        </w:rPr>
-        <w:t xml:space="preserve"> get more involved in the state-level associations to stay on top of the regulations. </w:t>
-      </w:r>
-      <w:r>
-        <w:rPr>
-          <w:rFonts w:asciiTheme="majorBidi" w:eastAsia="Times New Roman" w:hAnsiTheme="majorBidi" w:cstheme="majorBidi"/>
-          <w:kern w:val="0"/>
-          <w14:ligatures w14:val="none"/>
-        </w:rPr>
-        <w:t>This</w:t>
-      </w:r>
-      <w:r>
-        <w:rPr>
-          <w:rFonts w:asciiTheme="majorBidi" w:eastAsia="Times New Roman" w:hAnsiTheme="majorBidi" w:cstheme="majorBidi"/>
-          <w:kern w:val="0"/>
-          <w14:ligatures w14:val="none"/>
-        </w:rPr>
-        <w:t xml:space="preserve"> could help </w:t>
-      </w:r>
-      <w:r>
-        <w:rPr>
-          <w:rFonts w:asciiTheme="majorBidi" w:eastAsia="Times New Roman" w:hAnsiTheme="majorBidi" w:cstheme="majorBidi"/>
-          <w:kern w:val="0"/>
-          <w14:ligatures w14:val="none"/>
-        </w:rPr>
-        <w:t>us</w:t>
-      </w:r>
-      <w:r>
-        <w:rPr>
-          <w:rFonts w:asciiTheme="majorBidi" w:eastAsia="Times New Roman" w:hAnsiTheme="majorBidi" w:cstheme="majorBidi"/>
-          <w:kern w:val="0"/>
-          <w14:ligatures w14:val="none"/>
-        </w:rPr>
-        <w:t xml:space="preserve"> to engage in substantial lobbying activities to influence the decisions on pressing issues.</w:t>
-      </w:r>
-      <w:r>
-        <w:rPr>
-          <w:rFonts w:asciiTheme="majorBidi" w:eastAsia="Times New Roman" w:hAnsiTheme="majorBidi" w:cstheme="majorBidi"/>
-          <w:kern w:val="0"/>
-          <w14:ligatures w14:val="none"/>
-        </w:rPr>
-        <w:t xml:space="preserve"> In addition, on</w:t>
-      </w:r>
-      <w:r>
-        <w:rPr>
-          <w:rFonts w:asciiTheme="majorBidi" w:eastAsia="Times New Roman" w:hAnsiTheme="majorBidi" w:cstheme="majorBidi"/>
-          <w:kern w:val="0"/>
-          <w14:ligatures w14:val="none"/>
-        </w:rPr>
-        <w:t xml:space="preserve"> operations levels, </w:t>
-      </w:r>
-      <w:r>
-        <w:rPr>
-          <w:rFonts w:asciiTheme="majorBidi" w:eastAsia="Times New Roman" w:hAnsiTheme="majorBidi" w:cstheme="majorBidi"/>
-          <w:kern w:val="0"/>
-          <w14:ligatures w14:val="none"/>
-        </w:rPr>
-        <w:t xml:space="preserve">Lawn Buddy should rely </w:t>
-      </w:r>
-      <w:r>
-        <w:rPr>
-          <w:rFonts w:asciiTheme="majorBidi" w:eastAsia="Times New Roman" w:hAnsiTheme="majorBidi" w:cstheme="majorBidi"/>
-          <w:kern w:val="0"/>
-          <w14:ligatures w14:val="none"/>
-        </w:rPr>
-        <w:t xml:space="preserve">more on technology to keep </w:t>
-      </w:r>
-      <w:r>
-        <w:rPr>
-          <w:rFonts w:asciiTheme="majorBidi" w:eastAsia="Times New Roman" w:hAnsiTheme="majorBidi" w:cstheme="majorBidi"/>
-          <w:kern w:val="0"/>
-          <w14:ligatures w14:val="none"/>
-        </w:rPr>
-        <w:t>its</w:t>
-      </w:r>
-      <w:r>
-        <w:rPr>
-          <w:rFonts w:asciiTheme="majorBidi" w:eastAsia="Times New Roman" w:hAnsiTheme="majorBidi" w:cstheme="majorBidi"/>
-          <w:kern w:val="0"/>
-          <w14:ligatures w14:val="none"/>
-        </w:rPr>
-        <w:t xml:space="preserve"> employees abreast of the latest regulations and guidelines. Having the right inspection tools, historical records, and a knowledge-</w:t>
+        <w:t>Lawn Buddy needs to get more involved in the state-level associations to stay on top of the regulations. This could help us to engage in substantial lobbying activities to influence the decisions on pressing issues. In addition, on operations levels, Lawn Buddy should rely more on technology to keep its employees abreast of the latest regulations and guidelines. Having the right inspection tools, historical records, and a knowledge-</w:t>
       </w:r>
       <w:proofErr w:type="spellStart"/>
       <w:r>
@@ -754,15 +688,16 @@
           <w:kern w:val="0"/>
           <w14:ligatures w14:val="none"/>
         </w:rPr>
-        <w:t xml:space="preserve"> integrated with the internal systems like field service platform that are accessible by the employees anytime, anywhere could help in keeping up with the regulatory standards.</w:t>
-      </w:r>
-      <w:r>
-        <w:rPr>
-          <w:rFonts w:asciiTheme="majorBidi" w:eastAsia="Times New Roman" w:hAnsiTheme="majorBidi" w:cstheme="majorBidi"/>
-          <w:kern w:val="0"/>
-          <w14:ligatures w14:val="none"/>
-        </w:rPr>
-        <w:t xml:space="preserve"> Lastly, </w:t>
+        <w:t xml:space="preserve"> integrated with the internal systems like field service platform that are accessible by the </w:t>
+      </w:r>
+      <w:r>
+        <w:rPr>
+          <w:rFonts w:asciiTheme="majorBidi" w:eastAsia="Times New Roman" w:hAnsiTheme="majorBidi" w:cstheme="majorBidi"/>
+          <w:kern w:val="0"/>
+          <w14:ligatures w14:val="none"/>
+        </w:rPr>
+        <w:lastRenderedPageBreak/>
+        <w:t xml:space="preserve">employees anytime, anywhere could help in keeping up with the regulatory standards. Lastly, </w:t>
       </w:r>
       <w:r>
         <w:rPr>
@@ -778,16 +713,7 @@
           <w:kern w:val="0"/>
           <w14:ligatures w14:val="none"/>
         </w:rPr>
-        <w:t xml:space="preserve">can conduct post-work inspections that ask the workers to perform </w:t>
-      </w:r>
-      <w:r>
-        <w:rPr>
-          <w:rFonts w:asciiTheme="majorBidi" w:eastAsia="Times New Roman" w:hAnsiTheme="majorBidi" w:cstheme="majorBidi"/>
-          <w:kern w:val="0"/>
-          <w14:ligatures w14:val="none"/>
-        </w:rPr>
-        <w:lastRenderedPageBreak/>
-        <w:t>checklist-based inspections to ensure they have followed the guidelines and validated with the right proofs like images and videos help in compliance.</w:t>
+        <w:t>can conduct post-work inspections that ask the workers to perform checklist-based inspections to ensure they have followed the guidelines and validated with the right proofs like images and videos help in compliance.</w:t>
       </w:r>
     </w:p>
     <w:p>
@@ -825,42 +751,289 @@
     </w:p>
     <w:p>
       <w:pPr>
-        <w:ind w:left="720"/>
-        <w:rPr>
-          <w:rFonts w:asciiTheme="majorBidi" w:eastAsia="Times New Roman" w:hAnsiTheme="majorBidi" w:cstheme="majorBidi"/>
-          <w:kern w:val="0"/>
-          <w14:ligatures w14:val="none"/>
-        </w:rPr>
-      </w:pPr>
-      <w:r>
-        <w:rPr>
-          <w:rFonts w:asciiTheme="majorBidi" w:eastAsia="Times New Roman" w:hAnsiTheme="majorBidi" w:cstheme="majorBidi"/>
-          <w:kern w:val="0"/>
-          <w14:ligatures w14:val="none"/>
-        </w:rPr>
-        <w:t>a. What is the major adopter segment on the TALC that you are targeting (please only choose one)</w:t>
-      </w:r>
-    </w:p>
-    <w:p>
-      <w:pPr>
-        <w:ind w:left="720"/>
-        <w:rPr>
-          <w:rFonts w:asciiTheme="majorBidi" w:eastAsia="Times New Roman" w:hAnsiTheme="majorBidi" w:cstheme="majorBidi"/>
-          <w:kern w:val="0"/>
-          <w14:ligatures w14:val="none"/>
-        </w:rPr>
-      </w:pPr>
-      <w:r>
-        <w:rPr>
-          <w:rFonts w:asciiTheme="majorBidi" w:eastAsia="Times New Roman" w:hAnsiTheme="majorBidi" w:cstheme="majorBidi"/>
-          <w:kern w:val="0"/>
-          <w14:ligatures w14:val="none"/>
-        </w:rPr>
-        <w:t>b. What are the functional, emotional, and social objectives that your target customers</w:t>
-      </w:r>
-      <w:r>
-        <w:rPr>
-          <w:rFonts w:asciiTheme="majorBidi" w:eastAsia="Times New Roman" w:hAnsiTheme="majorBidi" w:cstheme="majorBidi"/>
+        <w:pStyle w:val="ListParagraph"/>
+        <w:numPr>
+          <w:ilvl w:val="0"/>
+          <w:numId w:val="3"/>
+        </w:numPr>
+        <w:tabs>
+          <w:tab w:val="center" w:pos="4680"/>
+        </w:tabs>
+        <w:rPr>
+          <w:rFonts w:asciiTheme="majorBidi" w:eastAsia="Times New Roman" w:hAnsiTheme="majorBidi" w:cstheme="majorBidi"/>
+          <w:kern w:val="0"/>
+          <w14:ligatures w14:val="none"/>
+        </w:rPr>
+      </w:pPr>
+      <w:r>
+        <w:rPr>
+          <w:rFonts w:asciiTheme="majorBidi" w:eastAsia="Times New Roman" w:hAnsiTheme="majorBidi" w:cstheme="majorBidi"/>
+          <w:i/>
+          <w:iCs/>
+          <w:kern w:val="0"/>
+          <w14:ligatures w14:val="none"/>
+        </w:rPr>
+        <w:t>What is the major adopter segment on the TALC that you are targeting</w:t>
+      </w:r>
+      <w:r>
+        <w:rPr>
+          <w:rFonts w:asciiTheme="majorBidi" w:eastAsia="Times New Roman" w:hAnsiTheme="majorBidi" w:cstheme="majorBidi"/>
+          <w:i/>
+          <w:iCs/>
+          <w:kern w:val="0"/>
+          <w14:ligatures w14:val="none"/>
+        </w:rPr>
+        <w:t>?</w:t>
+      </w:r>
+    </w:p>
+    <w:p>
+      <w:pPr>
+        <w:pStyle w:val="ListParagraph"/>
+        <w:tabs>
+          <w:tab w:val="center" w:pos="4680"/>
+        </w:tabs>
+        <w:ind w:left="360"/>
+        <w:rPr>
+          <w:rFonts w:asciiTheme="majorBidi" w:eastAsia="Times New Roman" w:hAnsiTheme="majorBidi" w:cstheme="majorBidi"/>
+          <w:kern w:val="0"/>
+          <w14:ligatures w14:val="none"/>
+        </w:rPr>
+      </w:pPr>
+      <w:r>
+        <w:rPr>
+          <w:rFonts w:asciiTheme="majorBidi" w:eastAsia="Times New Roman" w:hAnsiTheme="majorBidi" w:cstheme="majorBidi"/>
+          <w:kern w:val="0"/>
+          <w14:ligatures w14:val="none"/>
+        </w:rPr>
+        <w:t>Lawn Buddy is targeting early adopters as t</w:t>
+      </w:r>
+      <w:r>
+        <w:rPr>
+          <w:rFonts w:asciiTheme="majorBidi" w:eastAsia="Times New Roman" w:hAnsiTheme="majorBidi" w:cstheme="majorBidi"/>
+          <w:kern w:val="0"/>
+          <w14:ligatures w14:val="none"/>
+        </w:rPr>
+        <w:t>hey are happy to test the product</w:t>
+      </w:r>
+      <w:r>
+        <w:rPr>
+          <w:rFonts w:asciiTheme="majorBidi" w:eastAsia="Times New Roman" w:hAnsiTheme="majorBidi" w:cstheme="majorBidi"/>
+          <w:kern w:val="0"/>
+          <w14:ligatures w14:val="none"/>
+        </w:rPr>
+        <w:t xml:space="preserve">, </w:t>
+      </w:r>
+      <w:r>
+        <w:rPr>
+          <w:rFonts w:asciiTheme="majorBidi" w:eastAsia="Times New Roman" w:hAnsiTheme="majorBidi" w:cstheme="majorBidi"/>
+          <w:kern w:val="0"/>
+          <w14:ligatures w14:val="none"/>
+        </w:rPr>
+        <w:t>provide feedback</w:t>
+      </w:r>
+      <w:r>
+        <w:rPr>
+          <w:rFonts w:asciiTheme="majorBidi" w:eastAsia="Times New Roman" w:hAnsiTheme="majorBidi" w:cstheme="majorBidi"/>
+          <w:kern w:val="0"/>
+          <w14:ligatures w14:val="none"/>
+        </w:rPr>
+        <w:t xml:space="preserve">, </w:t>
+      </w:r>
+      <w:r>
+        <w:rPr>
+          <w:rFonts w:asciiTheme="majorBidi" w:eastAsia="Times New Roman" w:hAnsiTheme="majorBidi" w:cstheme="majorBidi"/>
+          <w:kern w:val="0"/>
+          <w14:ligatures w14:val="none"/>
+        </w:rPr>
+        <w:t>implement innovativeness</w:t>
+      </w:r>
+      <w:r>
+        <w:rPr>
+          <w:rFonts w:asciiTheme="majorBidi" w:eastAsia="Times New Roman" w:hAnsiTheme="majorBidi" w:cstheme="majorBidi"/>
+          <w:kern w:val="0"/>
+          <w14:ligatures w14:val="none"/>
+        </w:rPr>
+        <w:t>,</w:t>
+      </w:r>
+      <w:r>
+        <w:rPr>
+          <w:rFonts w:asciiTheme="majorBidi" w:eastAsia="Times New Roman" w:hAnsiTheme="majorBidi" w:cstheme="majorBidi"/>
+          <w:kern w:val="0"/>
+          <w14:ligatures w14:val="none"/>
+        </w:rPr>
+        <w:t xml:space="preserve"> and hope to simplify everyday tasks</w:t>
+      </w:r>
+      <w:r>
+        <w:rPr>
+          <w:rFonts w:asciiTheme="majorBidi" w:eastAsia="Times New Roman" w:hAnsiTheme="majorBidi" w:cstheme="majorBidi"/>
+          <w:kern w:val="0"/>
+          <w14:ligatures w14:val="none"/>
+        </w:rPr>
+        <w:t>. Moreover, they can promote the product in their social circles and improve the reputation of the brand.</w:t>
+      </w:r>
+      <w:r>
+        <w:rPr>
+          <w:rFonts w:asciiTheme="majorBidi" w:eastAsia="Times New Roman" w:hAnsiTheme="majorBidi" w:cstheme="majorBidi"/>
+          <w:kern w:val="0"/>
+          <w14:ligatures w14:val="none"/>
+        </w:rPr>
+        <w:t xml:space="preserve"> Lawn Buddy will maintain their interest and engagement by keeping them informed and giving e</w:t>
+      </w:r>
+      <w:r>
+        <w:rPr>
+          <w:rFonts w:asciiTheme="majorBidi" w:eastAsia="Times New Roman" w:hAnsiTheme="majorBidi" w:cstheme="majorBidi"/>
+          <w:kern w:val="0"/>
+          <w14:ligatures w14:val="none"/>
+        </w:rPr>
+        <w:t xml:space="preserve">arly access to new features. </w:t>
+      </w:r>
+    </w:p>
+    <w:p>
+      <w:pPr>
+        <w:tabs>
+          <w:tab w:val="center" w:pos="4680"/>
+        </w:tabs>
+        <w:rPr>
+          <w:rFonts w:asciiTheme="majorBidi" w:eastAsia="Times New Roman" w:hAnsiTheme="majorBidi" w:cstheme="majorBidi"/>
+          <w:kern w:val="0"/>
+          <w14:ligatures w14:val="none"/>
+        </w:rPr>
+      </w:pPr>
+    </w:p>
+    <w:p>
+      <w:pPr>
+        <w:tabs>
+          <w:tab w:val="center" w:pos="4680"/>
+        </w:tabs>
+        <w:ind w:left="360"/>
+        <w:rPr>
+          <w:rFonts w:asciiTheme="majorBidi" w:eastAsia="Times New Roman" w:hAnsiTheme="majorBidi" w:cstheme="majorBidi"/>
+          <w:kern w:val="0"/>
+          <w14:ligatures w14:val="none"/>
+        </w:rPr>
+      </w:pPr>
+      <w:r>
+        <w:rPr>
+          <w:rFonts w:asciiTheme="majorBidi" w:eastAsia="Times New Roman" w:hAnsiTheme="majorBidi" w:cstheme="majorBidi"/>
+          <w:kern w:val="0"/>
+          <w14:ligatures w14:val="none"/>
+        </w:rPr>
+        <w:t xml:space="preserve">The targeted early adopters will be those who </w:t>
+      </w:r>
+      <w:r>
+        <w:rPr>
+          <w:rFonts w:asciiTheme="majorBidi" w:eastAsia="Times New Roman" w:hAnsiTheme="majorBidi" w:cstheme="majorBidi"/>
+          <w:kern w:val="0"/>
+          <w14:ligatures w14:val="none"/>
+        </w:rPr>
+        <w:t>are busier than others and do not have time to dedicate to lawn maintenance</w:t>
+      </w:r>
+      <w:r>
+        <w:rPr>
+          <w:rFonts w:asciiTheme="majorBidi" w:eastAsia="Times New Roman" w:hAnsiTheme="majorBidi" w:cstheme="majorBidi"/>
+          <w:kern w:val="0"/>
+          <w14:ligatures w14:val="none"/>
+        </w:rPr>
+        <w:t xml:space="preserve"> as well as those that are </w:t>
+      </w:r>
+      <w:r>
+        <w:rPr>
+          <w:rFonts w:asciiTheme="majorBidi" w:eastAsia="Times New Roman" w:hAnsiTheme="majorBidi" w:cstheme="majorBidi"/>
+          <w:kern w:val="0"/>
+          <w14:ligatures w14:val="none"/>
+        </w:rPr>
+        <w:t xml:space="preserve">physically unable to provide care to their lawn like the elderly, sick </w:t>
+      </w:r>
+      <w:proofErr w:type="gramStart"/>
+      <w:r>
+        <w:rPr>
+          <w:rFonts w:asciiTheme="majorBidi" w:eastAsia="Times New Roman" w:hAnsiTheme="majorBidi" w:cstheme="majorBidi"/>
+          <w:kern w:val="0"/>
+          <w14:ligatures w14:val="none"/>
+        </w:rPr>
+        <w:t>individuals</w:t>
+      </w:r>
+      <w:proofErr w:type="gramEnd"/>
+      <w:r>
+        <w:rPr>
+          <w:rFonts w:asciiTheme="majorBidi" w:eastAsia="Times New Roman" w:hAnsiTheme="majorBidi" w:cstheme="majorBidi"/>
+          <w:kern w:val="0"/>
+          <w14:ligatures w14:val="none"/>
+        </w:rPr>
+        <w:t xml:space="preserve"> or disabled </w:t>
+      </w:r>
+      <w:r>
+        <w:rPr>
+          <w:rFonts w:asciiTheme="majorBidi" w:eastAsia="Times New Roman" w:hAnsiTheme="majorBidi" w:cstheme="majorBidi"/>
+          <w:kern w:val="0"/>
+          <w14:ligatures w14:val="none"/>
+        </w:rPr>
+        <w:t>persons</w:t>
+      </w:r>
+      <w:r>
+        <w:rPr>
+          <w:rFonts w:asciiTheme="majorBidi" w:eastAsia="Times New Roman" w:hAnsiTheme="majorBidi" w:cstheme="majorBidi"/>
+          <w:kern w:val="0"/>
+          <w14:ligatures w14:val="none"/>
+        </w:rPr>
+        <w:t xml:space="preserve"> in addition to those who</w:t>
+      </w:r>
+      <w:r>
+        <w:rPr>
+          <w:rFonts w:asciiTheme="majorBidi" w:eastAsia="Times New Roman" w:hAnsiTheme="majorBidi" w:cstheme="majorBidi"/>
+          <w:kern w:val="0"/>
+          <w14:ligatures w14:val="none"/>
+        </w:rPr>
+        <w:t xml:space="preserve"> do not have lawn care tools and seek lawn services</w:t>
+      </w:r>
+      <w:r>
+        <w:rPr>
+          <w:rFonts w:asciiTheme="majorBidi" w:eastAsia="Times New Roman" w:hAnsiTheme="majorBidi" w:cstheme="majorBidi"/>
+          <w:kern w:val="0"/>
+          <w14:ligatures w14:val="none"/>
+        </w:rPr>
+        <w:t>.</w:t>
+      </w:r>
+    </w:p>
+    <w:p>
+      <w:pPr>
+        <w:rPr>
+          <w:rFonts w:asciiTheme="majorBidi" w:eastAsia="Times New Roman" w:hAnsiTheme="majorBidi" w:cstheme="majorBidi"/>
+          <w:kern w:val="0"/>
+          <w14:ligatures w14:val="none"/>
+        </w:rPr>
+      </w:pPr>
+    </w:p>
+    <w:p>
+      <w:pPr>
+        <w:pStyle w:val="ListParagraph"/>
+        <w:numPr>
+          <w:ilvl w:val="0"/>
+          <w:numId w:val="3"/>
+        </w:numPr>
+        <w:rPr>
+          <w:rFonts w:asciiTheme="majorBidi" w:eastAsia="Times New Roman" w:hAnsiTheme="majorBidi" w:cstheme="majorBidi"/>
+          <w:i/>
+          <w:iCs/>
+          <w:kern w:val="0"/>
+          <w14:ligatures w14:val="none"/>
+        </w:rPr>
+      </w:pPr>
+      <w:r>
+        <w:rPr>
+          <w:rFonts w:asciiTheme="majorBidi" w:eastAsia="Times New Roman" w:hAnsiTheme="majorBidi" w:cstheme="majorBidi"/>
+          <w:i/>
+          <w:iCs/>
+          <w:kern w:val="0"/>
+          <w14:ligatures w14:val="none"/>
+        </w:rPr>
+        <w:t>What are the functional, emotional, and social objectives that your target customers</w:t>
+      </w:r>
+      <w:r>
+        <w:rPr>
+          <w:rFonts w:asciiTheme="majorBidi" w:eastAsia="Times New Roman" w:hAnsiTheme="majorBidi" w:cstheme="majorBidi"/>
+          <w:i/>
+          <w:iCs/>
           <w:kern w:val="0"/>
           <w14:ligatures w14:val="none"/>
         </w:rPr>
@@ -869,6 +1042,8 @@
       <w:r>
         <w:rPr>
           <w:rFonts w:asciiTheme="majorBidi" w:eastAsia="Times New Roman" w:hAnsiTheme="majorBidi" w:cstheme="majorBidi"/>
+          <w:i/>
+          <w:iCs/>
           <w:kern w:val="0"/>
           <w14:ligatures w14:val="none"/>
         </w:rPr>
@@ -877,6 +1052,8 @@
       <w:r>
         <w:rPr>
           <w:rFonts w:asciiTheme="majorBidi" w:eastAsia="Times New Roman" w:hAnsiTheme="majorBidi" w:cstheme="majorBidi"/>
+          <w:i/>
+          <w:iCs/>
           <w:kern w:val="0"/>
           <w14:ligatures w14:val="none"/>
         </w:rPr>
@@ -885,10 +1062,318 @@
       <w:r>
         <w:rPr>
           <w:rFonts w:asciiTheme="majorBidi" w:eastAsia="Times New Roman" w:hAnsiTheme="majorBidi" w:cstheme="majorBidi"/>
+          <w:i/>
+          <w:iCs/>
           <w:kern w:val="0"/>
           <w14:ligatures w14:val="none"/>
         </w:rPr>
         <w:t>evaluating the tools they use to complete their core “jobs?”</w:t>
+      </w:r>
+    </w:p>
+    <w:p>
+      <w:pPr>
+        <w:pStyle w:val="ListParagraph"/>
+        <w:numPr>
+          <w:ilvl w:val="0"/>
+          <w:numId w:val="7"/>
+        </w:numPr>
+        <w:rPr>
+          <w:rFonts w:asciiTheme="majorBidi" w:eastAsia="Times New Roman" w:hAnsiTheme="majorBidi" w:cstheme="majorBidi"/>
+          <w:kern w:val="0"/>
+          <w14:ligatures w14:val="none"/>
+        </w:rPr>
+      </w:pPr>
+      <w:r>
+        <w:rPr>
+          <w:rFonts w:asciiTheme="majorBidi" w:eastAsia="Times New Roman" w:hAnsiTheme="majorBidi" w:cstheme="majorBidi"/>
+          <w:kern w:val="0"/>
+          <w14:ligatures w14:val="none"/>
+        </w:rPr>
+        <w:t>Functional:</w:t>
+      </w:r>
+      <w:r>
+        <w:rPr>
+          <w:rFonts w:asciiTheme="majorBidi" w:eastAsia="Times New Roman" w:hAnsiTheme="majorBidi" w:cstheme="majorBidi"/>
+          <w:kern w:val="0"/>
+          <w14:ligatures w14:val="none"/>
+        </w:rPr>
+        <w:t xml:space="preserve"> </w:t>
+      </w:r>
+      <w:r>
+        <w:rPr>
+          <w:rFonts w:asciiTheme="majorBidi" w:eastAsia="Times New Roman" w:hAnsiTheme="majorBidi" w:cstheme="majorBidi"/>
+          <w:kern w:val="0"/>
+          <w14:ligatures w14:val="none"/>
+        </w:rPr>
+        <w:t>Target customers need to have mobile devices with minimum specification requirement (camera, sensors, and AR) and basic technical skills to be able to complete the lawn maintenance process in a user-friendl</w:t>
+      </w:r>
+      <w:r>
+        <w:rPr>
+          <w:rFonts w:asciiTheme="majorBidi" w:eastAsia="Times New Roman" w:hAnsiTheme="majorBidi" w:cstheme="majorBidi"/>
+          <w:kern w:val="0"/>
+          <w14:ligatures w14:val="none"/>
+        </w:rPr>
+        <w:t xml:space="preserve">y/easy-to-understand </w:t>
+      </w:r>
+      <w:r>
+        <w:rPr>
+          <w:rFonts w:asciiTheme="majorBidi" w:eastAsia="Times New Roman" w:hAnsiTheme="majorBidi" w:cstheme="majorBidi"/>
+          <w:kern w:val="0"/>
+          <w14:ligatures w14:val="none"/>
+        </w:rPr>
+        <w:t>(important aspect for elderly customers</w:t>
+      </w:r>
+      <w:r>
+        <w:rPr>
+          <w:rFonts w:asciiTheme="majorBidi" w:eastAsia="Times New Roman" w:hAnsiTheme="majorBidi" w:cstheme="majorBidi"/>
+          <w:kern w:val="0"/>
+          <w14:ligatures w14:val="none"/>
+        </w:rPr>
+        <w:t xml:space="preserve">) and </w:t>
+      </w:r>
+      <w:r>
+        <w:rPr>
+          <w:rFonts w:asciiTheme="majorBidi" w:eastAsia="Times New Roman" w:hAnsiTheme="majorBidi" w:cstheme="majorBidi"/>
+          <w:kern w:val="0"/>
+          <w14:ligatures w14:val="none"/>
+        </w:rPr>
+        <w:t>fast</w:t>
+      </w:r>
+      <w:r>
+        <w:rPr>
+          <w:rFonts w:asciiTheme="majorBidi" w:eastAsia="Times New Roman" w:hAnsiTheme="majorBidi" w:cstheme="majorBidi"/>
+          <w:kern w:val="0"/>
+          <w14:ligatures w14:val="none"/>
+        </w:rPr>
+        <w:t xml:space="preserve"> way (important aspect for young professionals who are usually busy and don’t have a lot of free time)</w:t>
+      </w:r>
+      <w:r>
+        <w:rPr>
+          <w:rFonts w:asciiTheme="majorBidi" w:eastAsia="Times New Roman" w:hAnsiTheme="majorBidi" w:cstheme="majorBidi"/>
+          <w:kern w:val="0"/>
+          <w14:ligatures w14:val="none"/>
+        </w:rPr>
+        <w:t xml:space="preserve">. In addition, </w:t>
+      </w:r>
+      <w:r>
+        <w:rPr>
+          <w:rFonts w:asciiTheme="majorBidi" w:eastAsia="Times New Roman" w:hAnsiTheme="majorBidi" w:cstheme="majorBidi"/>
+          <w:kern w:val="0"/>
+          <w14:ligatures w14:val="none"/>
+        </w:rPr>
+        <w:t>customers need to go through the whole app process of lawn maintenance starting from app authentication to taking a picture of the lawn for grass length detection to scheduling available lawn professional till the checkout and appointment confirmation stage to be able to evaluate the whole app experience.</w:t>
+      </w:r>
+    </w:p>
+    <w:p>
+      <w:pPr>
+        <w:pStyle w:val="ListParagraph"/>
+        <w:numPr>
+          <w:ilvl w:val="0"/>
+          <w:numId w:val="7"/>
+        </w:numPr>
+        <w:rPr>
+          <w:rFonts w:asciiTheme="majorBidi" w:eastAsia="Times New Roman" w:hAnsiTheme="majorBidi" w:cstheme="majorBidi"/>
+          <w:kern w:val="0"/>
+          <w14:ligatures w14:val="none"/>
+        </w:rPr>
+      </w:pPr>
+      <w:r>
+        <w:rPr>
+          <w:rFonts w:asciiTheme="majorBidi" w:eastAsia="Times New Roman" w:hAnsiTheme="majorBidi" w:cstheme="majorBidi"/>
+          <w:kern w:val="0"/>
+          <w14:ligatures w14:val="none"/>
+        </w:rPr>
+        <w:t>Emotional:</w:t>
+      </w:r>
+      <w:r>
+        <w:rPr>
+          <w:rFonts w:asciiTheme="majorBidi" w:eastAsia="Times New Roman" w:hAnsiTheme="majorBidi" w:cstheme="majorBidi"/>
+          <w:kern w:val="0"/>
+          <w14:ligatures w14:val="none"/>
+        </w:rPr>
+        <w:t xml:space="preserve"> Target customers (especially elderly people) need to feel relaxed once they complete the app’s lawn maintenance process especially if they find lawn mow</w:t>
+      </w:r>
+      <w:r>
+        <w:rPr>
+          <w:rFonts w:asciiTheme="majorBidi" w:eastAsia="Times New Roman" w:hAnsiTheme="majorBidi" w:cstheme="majorBidi"/>
+          <w:kern w:val="0"/>
+          <w14:ligatures w14:val="none"/>
+        </w:rPr>
+        <w:t>ing as a relaxing hobby. For busy customers and young professionals, they need to feel content that they spent less time using the Lawn Buddy app than if they maintained their lawn themselves.</w:t>
+      </w:r>
+    </w:p>
+    <w:p>
+      <w:pPr>
+        <w:pStyle w:val="ListParagraph"/>
+        <w:numPr>
+          <w:ilvl w:val="0"/>
+          <w:numId w:val="7"/>
+        </w:numPr>
+        <w:rPr>
+          <w:rFonts w:asciiTheme="majorBidi" w:eastAsia="Times New Roman" w:hAnsiTheme="majorBidi" w:cstheme="majorBidi"/>
+          <w:kern w:val="0"/>
+          <w14:ligatures w14:val="none"/>
+        </w:rPr>
+      </w:pPr>
+      <w:r>
+        <w:rPr>
+          <w:rFonts w:asciiTheme="majorBidi" w:eastAsia="Times New Roman" w:hAnsiTheme="majorBidi" w:cstheme="majorBidi"/>
+          <w:kern w:val="0"/>
+          <w14:ligatures w14:val="none"/>
+        </w:rPr>
+        <w:t>Social:</w:t>
+      </w:r>
+      <w:r>
+        <w:rPr>
+          <w:rFonts w:asciiTheme="majorBidi" w:eastAsia="Times New Roman" w:hAnsiTheme="majorBidi" w:cstheme="majorBidi"/>
+          <w:kern w:val="0"/>
+          <w14:ligatures w14:val="none"/>
+        </w:rPr>
+        <w:t xml:space="preserve"> For customers who are environmentalists and active in various communities, they need to feel pride that </w:t>
+      </w:r>
+      <w:r>
+        <w:rPr>
+          <w:rFonts w:asciiTheme="majorBidi" w:eastAsia="Times New Roman" w:hAnsiTheme="majorBidi" w:cstheme="majorBidi"/>
+          <w:kern w:val="0"/>
+          <w14:ligatures w14:val="none"/>
+        </w:rPr>
+        <w:t xml:space="preserve">they </w:t>
+      </w:r>
+      <w:r>
+        <w:rPr>
+          <w:rFonts w:asciiTheme="majorBidi" w:eastAsia="Times New Roman" w:hAnsiTheme="majorBidi" w:cstheme="majorBidi"/>
+          <w:kern w:val="0"/>
+          <w14:ligatures w14:val="none"/>
+        </w:rPr>
+        <w:t>redu</w:t>
+      </w:r>
+      <w:r>
+        <w:rPr>
+          <w:rFonts w:asciiTheme="majorBidi" w:eastAsia="Times New Roman" w:hAnsiTheme="majorBidi" w:cstheme="majorBidi"/>
+          <w:kern w:val="0"/>
+          <w14:ligatures w14:val="none"/>
+        </w:rPr>
+        <w:t>ced</w:t>
+      </w:r>
+      <w:r>
+        <w:rPr>
+          <w:rFonts w:asciiTheme="majorBidi" w:eastAsia="Times New Roman" w:hAnsiTheme="majorBidi" w:cstheme="majorBidi"/>
+          <w:kern w:val="0"/>
+          <w14:ligatures w14:val="none"/>
+        </w:rPr>
+        <w:t xml:space="preserve"> carbon emissions, buil</w:t>
+      </w:r>
+      <w:r>
+        <w:rPr>
+          <w:rFonts w:asciiTheme="majorBidi" w:eastAsia="Times New Roman" w:hAnsiTheme="majorBidi" w:cstheme="majorBidi"/>
+          <w:kern w:val="0"/>
+          <w14:ligatures w14:val="none"/>
+        </w:rPr>
+        <w:t>t</w:t>
+      </w:r>
+      <w:r>
+        <w:rPr>
+          <w:rFonts w:asciiTheme="majorBidi" w:eastAsia="Times New Roman" w:hAnsiTheme="majorBidi" w:cstheme="majorBidi"/>
+          <w:kern w:val="0"/>
+          <w14:ligatures w14:val="none"/>
+        </w:rPr>
+        <w:t xml:space="preserve"> soil organic matter</w:t>
+      </w:r>
+      <w:r>
+        <w:rPr>
+          <w:rFonts w:asciiTheme="majorBidi" w:eastAsia="Times New Roman" w:hAnsiTheme="majorBidi" w:cstheme="majorBidi"/>
+          <w:kern w:val="0"/>
+          <w14:ligatures w14:val="none"/>
+        </w:rPr>
+        <w:t>,</w:t>
+      </w:r>
+      <w:r>
+        <w:rPr>
+          <w:rFonts w:asciiTheme="majorBidi" w:eastAsia="Times New Roman" w:hAnsiTheme="majorBidi" w:cstheme="majorBidi"/>
+          <w:kern w:val="0"/>
+          <w14:ligatures w14:val="none"/>
+        </w:rPr>
+        <w:t xml:space="preserve"> and even enhanc</w:t>
+      </w:r>
+      <w:r>
+        <w:rPr>
+          <w:rFonts w:asciiTheme="majorBidi" w:eastAsia="Times New Roman" w:hAnsiTheme="majorBidi" w:cstheme="majorBidi"/>
+          <w:kern w:val="0"/>
+          <w14:ligatures w14:val="none"/>
+        </w:rPr>
+        <w:t>ed</w:t>
+      </w:r>
+      <w:r>
+        <w:rPr>
+          <w:rFonts w:asciiTheme="majorBidi" w:eastAsia="Times New Roman" w:hAnsiTheme="majorBidi" w:cstheme="majorBidi"/>
+          <w:kern w:val="0"/>
+          <w14:ligatures w14:val="none"/>
+        </w:rPr>
+        <w:t xml:space="preserve"> pollinating habitats for bees</w:t>
+      </w:r>
+      <w:r>
+        <w:rPr>
+          <w:rFonts w:asciiTheme="majorBidi" w:eastAsia="Times New Roman" w:hAnsiTheme="majorBidi" w:cstheme="majorBidi"/>
+          <w:kern w:val="0"/>
+          <w14:ligatures w14:val="none"/>
+        </w:rPr>
+        <w:t xml:space="preserve"> by mowing their lawn using an app that their fellow environmentalists use.</w:t>
+      </w:r>
+      <w:r>
+        <w:rPr>
+          <w:rFonts w:asciiTheme="majorBidi" w:eastAsia="Times New Roman" w:hAnsiTheme="majorBidi" w:cstheme="majorBidi"/>
+          <w:kern w:val="0"/>
+          <w14:ligatures w14:val="none"/>
+        </w:rPr>
+        <w:t xml:space="preserve"> </w:t>
+      </w:r>
+      <w:r>
+        <w:rPr>
+          <w:rFonts w:asciiTheme="majorBidi" w:eastAsia="Times New Roman" w:hAnsiTheme="majorBidi" w:cstheme="majorBidi"/>
+          <w:kern w:val="0"/>
+          <w14:ligatures w14:val="none"/>
+        </w:rPr>
+        <w:t>Similarly</w:t>
+      </w:r>
+      <w:r>
+        <w:rPr>
+          <w:rFonts w:asciiTheme="majorBidi" w:eastAsia="Times New Roman" w:hAnsiTheme="majorBidi" w:cstheme="majorBidi"/>
+          <w:kern w:val="0"/>
+          <w14:ligatures w14:val="none"/>
+        </w:rPr>
+        <w:t xml:space="preserve">, </w:t>
+      </w:r>
+      <w:r>
+        <w:rPr>
+          <w:rFonts w:asciiTheme="majorBidi" w:eastAsia="Times New Roman" w:hAnsiTheme="majorBidi" w:cstheme="majorBidi"/>
+          <w:kern w:val="0"/>
+          <w14:ligatures w14:val="none"/>
+        </w:rPr>
+        <w:t xml:space="preserve">customers who are tech enthusiasts or member of technology associations that have an affinity for high-tech mowing tools and regularly discuss new products they’ve tried, should also feel content and proud that they used a lawn mowing app that </w:t>
+      </w:r>
+      <w:r>
+        <w:rPr>
+          <w:rFonts w:asciiTheme="majorBidi" w:eastAsia="Times New Roman" w:hAnsiTheme="majorBidi" w:cstheme="majorBidi"/>
+          <w:kern w:val="0"/>
+          <w14:ligatures w14:val="none"/>
+        </w:rPr>
+        <w:t xml:space="preserve">utilizes high-tech features like AI in lawn mowing which </w:t>
+      </w:r>
+      <w:r>
+        <w:rPr>
+          <w:rFonts w:asciiTheme="majorBidi" w:eastAsia="Times New Roman" w:hAnsiTheme="majorBidi" w:cstheme="majorBidi"/>
+          <w:kern w:val="0"/>
+          <w14:ligatures w14:val="none"/>
+        </w:rPr>
+        <w:t>led</w:t>
+      </w:r>
+      <w:r>
+        <w:rPr>
+          <w:rFonts w:asciiTheme="majorBidi" w:eastAsia="Times New Roman" w:hAnsiTheme="majorBidi" w:cstheme="majorBidi"/>
+          <w:kern w:val="0"/>
+          <w14:ligatures w14:val="none"/>
+        </w:rPr>
+        <w:t xml:space="preserve"> them to bond more with other association members.</w:t>
       </w:r>
     </w:p>
     <w:p>
@@ -915,7 +1400,9 @@
           <w14:ligatures w14:val="none"/>
         </w:rPr>
       </w:pPr>
-      <w:r>
+    </w:p>
+    <w:p>
+      <w:pPr>
         <w:rPr>
           <w:rFonts w:asciiTheme="majorBidi" w:eastAsia="Times New Roman" w:hAnsiTheme="majorBidi" w:cstheme="majorBidi"/>
           <w:b/>
@@ -923,6 +1410,38 @@
           <w:kern w:val="0"/>
           <w14:ligatures w14:val="none"/>
         </w:rPr>
+      </w:pPr>
+    </w:p>
+    <w:p>
+      <w:pPr>
+        <w:rPr>
+          <w:rFonts w:asciiTheme="majorBidi" w:eastAsia="Times New Roman" w:hAnsiTheme="majorBidi" w:cstheme="majorBidi"/>
+          <w:b/>
+          <w:bCs/>
+          <w:kern w:val="0"/>
+          <w14:ligatures w14:val="none"/>
+        </w:rPr>
+      </w:pPr>
+    </w:p>
+    <w:p>
+      <w:pPr>
+        <w:rPr>
+          <w:rFonts w:asciiTheme="majorBidi" w:eastAsia="Times New Roman" w:hAnsiTheme="majorBidi" w:cstheme="majorBidi"/>
+          <w:b/>
+          <w:bCs/>
+          <w:kern w:val="0"/>
+          <w14:ligatures w14:val="none"/>
+        </w:rPr>
+      </w:pPr>
+      <w:r>
+        <w:rPr>
+          <w:rFonts w:asciiTheme="majorBidi" w:eastAsia="Times New Roman" w:hAnsiTheme="majorBidi" w:cstheme="majorBidi"/>
+          <w:b/>
+          <w:bCs/>
+          <w:kern w:val="0"/>
+          <w14:ligatures w14:val="none"/>
+        </w:rPr>
+        <w:lastRenderedPageBreak/>
         <w:t>Section Three: Outline AI/Data Strategy (~2 Pages)</w:t>
       </w:r>
     </w:p>
@@ -930,13 +1449,17 @@
       <w:pPr>
         <w:rPr>
           <w:rFonts w:asciiTheme="majorBidi" w:eastAsia="Times New Roman" w:hAnsiTheme="majorBidi" w:cstheme="majorBidi"/>
-          <w:kern w:val="0"/>
-          <w14:ligatures w14:val="none"/>
-        </w:rPr>
-      </w:pPr>
-      <w:r>
-        <w:rPr>
-          <w:rFonts w:asciiTheme="majorBidi" w:eastAsia="Times New Roman" w:hAnsiTheme="majorBidi" w:cstheme="majorBidi"/>
+          <w:i/>
+          <w:iCs/>
+          <w:kern w:val="0"/>
+          <w14:ligatures w14:val="none"/>
+        </w:rPr>
+      </w:pPr>
+      <w:r>
+        <w:rPr>
+          <w:rFonts w:asciiTheme="majorBidi" w:eastAsia="Times New Roman" w:hAnsiTheme="majorBidi" w:cstheme="majorBidi"/>
+          <w:i/>
+          <w:iCs/>
           <w:kern w:val="0"/>
           <w14:ligatures w14:val="none"/>
         </w:rPr>
@@ -946,6 +1469,8 @@
       <w:r>
         <w:rPr>
           <w:rFonts w:asciiTheme="majorBidi" w:eastAsia="Times New Roman" w:hAnsiTheme="majorBidi" w:cstheme="majorBidi"/>
+          <w:i/>
+          <w:iCs/>
           <w:kern w:val="0"/>
           <w14:ligatures w14:val="none"/>
         </w:rPr>
@@ -955,24 +1480,29 @@
     </w:p>
     <w:p>
       <w:pPr>
-        <w:ind w:left="720"/>
-        <w:rPr>
-          <w:rFonts w:asciiTheme="majorBidi" w:eastAsia="Times New Roman" w:hAnsiTheme="majorBidi" w:cstheme="majorBidi"/>
-          <w:kern w:val="0"/>
-          <w14:ligatures w14:val="none"/>
-        </w:rPr>
-      </w:pPr>
-      <w:r>
-        <w:rPr>
-          <w:rFonts w:asciiTheme="majorBidi" w:eastAsia="Times New Roman" w:hAnsiTheme="majorBidi" w:cstheme="majorBidi"/>
-          <w:kern w:val="0"/>
-          <w14:ligatures w14:val="none"/>
-        </w:rPr>
-        <w:t>c. What is your data pipeline? What kinds of data are</w:t>
-      </w:r>
-      <w:r>
-        <w:rPr>
-          <w:rFonts w:asciiTheme="majorBidi" w:eastAsia="Times New Roman" w:hAnsiTheme="majorBidi" w:cstheme="majorBidi"/>
+        <w:rPr>
+          <w:rFonts w:asciiTheme="majorBidi" w:eastAsia="Times New Roman" w:hAnsiTheme="majorBidi" w:cstheme="majorBidi"/>
+          <w:i/>
+          <w:iCs/>
+          <w:kern w:val="0"/>
+          <w14:ligatures w14:val="none"/>
+        </w:rPr>
+      </w:pPr>
+      <w:r>
+        <w:rPr>
+          <w:rFonts w:asciiTheme="majorBidi" w:eastAsia="Times New Roman" w:hAnsiTheme="majorBidi" w:cstheme="majorBidi"/>
+          <w:i/>
+          <w:iCs/>
+          <w:kern w:val="0"/>
+          <w14:ligatures w14:val="none"/>
+        </w:rPr>
+        <w:t>c.</w:t>
+      </w:r>
+      <w:r>
+        <w:rPr>
+          <w:rFonts w:asciiTheme="majorBidi" w:eastAsia="Times New Roman" w:hAnsiTheme="majorBidi" w:cstheme="majorBidi"/>
+          <w:i/>
+          <w:iCs/>
           <w:kern w:val="0"/>
           <w14:ligatures w14:val="none"/>
         </w:rPr>
@@ -981,65 +1511,40 @@
       <w:r>
         <w:rPr>
           <w:rFonts w:asciiTheme="majorBidi" w:eastAsia="Times New Roman" w:hAnsiTheme="majorBidi" w:cstheme="majorBidi"/>
-          <w:kern w:val="0"/>
-          <w14:ligatures w14:val="none"/>
-        </w:rPr>
-        <w:t>you collecting?</w:t>
-      </w:r>
-    </w:p>
-    <w:p>
-      <w:pPr>
-        <w:ind w:left="720"/>
-        <w:rPr>
-          <w:rFonts w:asciiTheme="majorBidi" w:eastAsia="Times New Roman" w:hAnsiTheme="majorBidi" w:cstheme="majorBidi"/>
-          <w:kern w:val="0"/>
-          <w14:ligatures w14:val="none"/>
-        </w:rPr>
-      </w:pPr>
-      <w:r>
-        <w:rPr>
-          <w:rFonts w:asciiTheme="majorBidi" w:eastAsia="Times New Roman" w:hAnsiTheme="majorBidi" w:cstheme="majorBidi"/>
-          <w:kern w:val="0"/>
-          <w14:ligatures w14:val="none"/>
-        </w:rPr>
-        <w:t>d. What are your key AI-algorithms? Be precise about</w:t>
-      </w:r>
-      <w:r>
-        <w:rPr>
-          <w:rFonts w:asciiTheme="majorBidi" w:eastAsia="Times New Roman" w:hAnsiTheme="majorBidi" w:cstheme="majorBidi"/>
-          <w:kern w:val="0"/>
-          <w14:ligatures w14:val="none"/>
-        </w:rPr>
-        <w:t xml:space="preserve"> </w:t>
-      </w:r>
-      <w:r>
-        <w:rPr>
-          <w:rFonts w:asciiTheme="majorBidi" w:eastAsia="Times New Roman" w:hAnsiTheme="majorBidi" w:cstheme="majorBidi"/>
-          <w:kern w:val="0"/>
-          <w14:ligatures w14:val="none"/>
-        </w:rPr>
-        <w:t>the algorithm(s) you are proposing to use. You don’t</w:t>
-      </w:r>
-      <w:r>
-        <w:rPr>
-          <w:rFonts w:asciiTheme="majorBidi" w:eastAsia="Times New Roman" w:hAnsiTheme="majorBidi" w:cstheme="majorBidi"/>
-          <w:kern w:val="0"/>
-          <w14:ligatures w14:val="none"/>
-        </w:rPr>
-        <w:t xml:space="preserve"> </w:t>
-      </w:r>
-      <w:r>
-        <w:rPr>
-          <w:rFonts w:asciiTheme="majorBidi" w:eastAsia="Times New Roman" w:hAnsiTheme="majorBidi" w:cstheme="majorBidi"/>
-          <w:kern w:val="0"/>
-          <w14:ligatures w14:val="none"/>
-        </w:rPr>
-        <w:t xml:space="preserve">have to discuss the underlying </w:t>
+          <w:i/>
+          <w:iCs/>
+          <w:kern w:val="0"/>
+          <w14:ligatures w14:val="none"/>
+        </w:rPr>
+        <w:t>What is your data pipeline? What kinds of data are you collecting?</w:t>
+      </w:r>
+    </w:p>
+    <w:p>
+      <w:pPr>
+        <w:rPr>
+          <w:rFonts w:asciiTheme="majorBidi" w:eastAsia="Times New Roman" w:hAnsiTheme="majorBidi" w:cstheme="majorBidi"/>
+          <w:i/>
+          <w:iCs/>
+          <w:kern w:val="0"/>
+          <w14:ligatures w14:val="none"/>
+        </w:rPr>
+      </w:pPr>
+      <w:r>
+        <w:rPr>
+          <w:rFonts w:asciiTheme="majorBidi" w:eastAsia="Times New Roman" w:hAnsiTheme="majorBidi" w:cstheme="majorBidi"/>
+          <w:i/>
+          <w:iCs/>
+          <w:kern w:val="0"/>
+          <w14:ligatures w14:val="none"/>
+        </w:rPr>
+        <w:t xml:space="preserve">d. What are your key AI-algorithms? Be precise about the algorithm(s) you are proposing to use. You don’t have to discuss the underlying </w:t>
       </w:r>
       <w:proofErr w:type="spellStart"/>
       <w:r>
         <w:rPr>
           <w:rFonts w:asciiTheme="majorBidi" w:eastAsia="Times New Roman" w:hAnsiTheme="majorBidi" w:cstheme="majorBidi"/>
+          <w:i/>
+          <w:iCs/>
           <w:kern w:val="0"/>
           <w14:ligatures w14:val="none"/>
         </w:rPr>
@@ -1049,26 +1554,12 @@
       <w:r>
         <w:rPr>
           <w:rFonts w:asciiTheme="majorBidi" w:eastAsia="Times New Roman" w:hAnsiTheme="majorBidi" w:cstheme="majorBidi"/>
-          <w:kern w:val="0"/>
-          <w14:ligatures w14:val="none"/>
-        </w:rPr>
-        <w:t xml:space="preserve"> of the model</w:t>
-      </w:r>
-      <w:r>
-        <w:rPr>
-          <w:rFonts w:asciiTheme="majorBidi" w:eastAsia="Times New Roman" w:hAnsiTheme="majorBidi" w:cstheme="majorBidi"/>
-          <w:kern w:val="0"/>
-          <w14:ligatures w14:val="none"/>
-        </w:rPr>
-        <w:t xml:space="preserve"> </w:t>
-      </w:r>
-      <w:r>
-        <w:rPr>
-          <w:rFonts w:asciiTheme="majorBidi" w:eastAsia="Times New Roman" w:hAnsiTheme="majorBidi" w:cstheme="majorBidi"/>
-          <w:kern w:val="0"/>
-          <w14:ligatures w14:val="none"/>
-        </w:rPr>
-        <w:t>(unless that is the easiest way for you to describe it)</w:t>
+          <w:i/>
+          <w:iCs/>
+          <w:kern w:val="0"/>
+          <w14:ligatures w14:val="none"/>
+        </w:rPr>
+        <w:t xml:space="preserve"> of the model (unless that is the easiest way for you to describe it)</w:t>
       </w:r>
     </w:p>
     <w:p>
@@ -1175,16 +1666,7 @@
           <w:highlight w:val="yellow"/>
           <w14:ligatures w14:val="none"/>
         </w:rPr>
-        <w:t xml:space="preserve"> you are focusing on in the overall strategy.</w:t>
-      </w:r>
-      <w:r>
-        <w:rPr>
-          <w:rFonts w:asciiTheme="majorBidi" w:eastAsia="Times New Roman" w:hAnsiTheme="majorBidi" w:cstheme="majorBidi"/>
-          <w:kern w:val="0"/>
-          <w:highlight w:val="yellow"/>
-          <w14:ligatures w14:val="none"/>
-        </w:rPr>
-        <w:t>)</w:t>
+        <w:t xml:space="preserve"> you are focusing on in the overall strategy.)</w:t>
       </w:r>
     </w:p>
     <w:p>
@@ -1219,290 +1701,195 @@
           <w:kern w:val="0"/>
           <w14:ligatures w14:val="none"/>
         </w:rPr>
-        <w:t>III. Section Four: Overview of Value Network &amp; Ecosystem</w:t>
-      </w:r>
-      <w:r>
-        <w:rPr>
-          <w:rFonts w:asciiTheme="majorBidi" w:eastAsia="Times New Roman" w:hAnsiTheme="majorBidi" w:cstheme="majorBidi"/>
-          <w:b/>
-          <w:bCs/>
-          <w:kern w:val="0"/>
-          <w14:ligatures w14:val="none"/>
-        </w:rPr>
-        <w:t xml:space="preserve"> </w:t>
-      </w:r>
-      <w:r>
-        <w:rPr>
-          <w:rFonts w:asciiTheme="majorBidi" w:eastAsia="Times New Roman" w:hAnsiTheme="majorBidi" w:cstheme="majorBidi"/>
-          <w:b/>
-          <w:bCs/>
-          <w:kern w:val="0"/>
-          <w14:ligatures w14:val="none"/>
-        </w:rPr>
-        <w:t>Strategy (~2 Pages)</w:t>
-      </w:r>
+        <w:t>III. Section Four: Overview of Value Network &amp; Ecosystem Strategy (~2 Pages)</w:t>
+      </w:r>
+    </w:p>
+    <w:p>
+      <w:pPr>
+        <w:rPr>
+          <w:rFonts w:asciiTheme="majorBidi" w:eastAsia="Times New Roman" w:hAnsiTheme="majorBidi" w:cstheme="majorBidi"/>
+          <w:i/>
+          <w:iCs/>
+          <w:kern w:val="0"/>
+          <w14:ligatures w14:val="none"/>
+        </w:rPr>
+      </w:pPr>
+      <w:r>
+        <w:rPr>
+          <w:rFonts w:asciiTheme="majorBidi" w:eastAsia="Times New Roman" w:hAnsiTheme="majorBidi" w:cstheme="majorBidi"/>
+          <w:i/>
+          <w:iCs/>
+          <w:kern w:val="0"/>
+          <w14:ligatures w14:val="none"/>
+        </w:rPr>
+        <w:t xml:space="preserve">a. Describe your value network. Who are the key players? What will they contribute to the value creation process? Figure 6.2 provides an example of a value network for an app from our reading. Use this as an analog to help structure your own value </w:t>
+      </w:r>
+      <w:proofErr w:type="gramStart"/>
+      <w:r>
+        <w:rPr>
+          <w:rFonts w:asciiTheme="majorBidi" w:eastAsia="Times New Roman" w:hAnsiTheme="majorBidi" w:cstheme="majorBidi"/>
+          <w:i/>
+          <w:iCs/>
+          <w:kern w:val="0"/>
+          <w14:ligatures w14:val="none"/>
+        </w:rPr>
+        <w:t>network</w:t>
+      </w:r>
+      <w:proofErr w:type="gramEnd"/>
     </w:p>
     <w:p>
       <w:pPr>
         <w:ind w:left="720"/>
         <w:rPr>
           <w:rFonts w:asciiTheme="majorBidi" w:eastAsia="Times New Roman" w:hAnsiTheme="majorBidi" w:cstheme="majorBidi"/>
-          <w:kern w:val="0"/>
-          <w14:ligatures w14:val="none"/>
-        </w:rPr>
-      </w:pPr>
-      <w:r>
-        <w:rPr>
-          <w:rFonts w:asciiTheme="majorBidi" w:eastAsia="Times New Roman" w:hAnsiTheme="majorBidi" w:cstheme="majorBidi"/>
-          <w:kern w:val="0"/>
-          <w14:ligatures w14:val="none"/>
-        </w:rPr>
-        <w:t>a. Describe your value network. Who are the key</w:t>
-      </w:r>
-      <w:r>
-        <w:rPr>
-          <w:rFonts w:asciiTheme="majorBidi" w:eastAsia="Times New Roman" w:hAnsiTheme="majorBidi" w:cstheme="majorBidi"/>
-          <w:kern w:val="0"/>
-          <w14:ligatures w14:val="none"/>
-        </w:rPr>
-        <w:t xml:space="preserve"> </w:t>
-      </w:r>
-      <w:r>
-        <w:rPr>
-          <w:rFonts w:asciiTheme="majorBidi" w:eastAsia="Times New Roman" w:hAnsiTheme="majorBidi" w:cstheme="majorBidi"/>
-          <w:kern w:val="0"/>
-          <w14:ligatures w14:val="none"/>
-        </w:rPr>
-        <w:t>players? What will they contribute to the value</w:t>
-      </w:r>
-      <w:r>
-        <w:rPr>
-          <w:rFonts w:asciiTheme="majorBidi" w:eastAsia="Times New Roman" w:hAnsiTheme="majorBidi" w:cstheme="majorBidi"/>
-          <w:kern w:val="0"/>
-          <w14:ligatures w14:val="none"/>
-        </w:rPr>
-        <w:t xml:space="preserve"> </w:t>
-      </w:r>
-      <w:r>
-        <w:rPr>
-          <w:rFonts w:asciiTheme="majorBidi" w:eastAsia="Times New Roman" w:hAnsiTheme="majorBidi" w:cstheme="majorBidi"/>
-          <w:kern w:val="0"/>
-          <w14:ligatures w14:val="none"/>
-        </w:rPr>
-        <w:t>creation process? Figure 6.2 provides an example of a</w:t>
-      </w:r>
-      <w:r>
-        <w:rPr>
-          <w:rFonts w:asciiTheme="majorBidi" w:eastAsia="Times New Roman" w:hAnsiTheme="majorBidi" w:cstheme="majorBidi"/>
-          <w:kern w:val="0"/>
-          <w14:ligatures w14:val="none"/>
-        </w:rPr>
-        <w:t xml:space="preserve"> </w:t>
-      </w:r>
-      <w:r>
-        <w:rPr>
-          <w:rFonts w:asciiTheme="majorBidi" w:eastAsia="Times New Roman" w:hAnsiTheme="majorBidi" w:cstheme="majorBidi"/>
-          <w:kern w:val="0"/>
-          <w14:ligatures w14:val="none"/>
-        </w:rPr>
-        <w:t>value network for an app from our reading. Use this</w:t>
-      </w:r>
-      <w:r>
-        <w:rPr>
-          <w:rFonts w:asciiTheme="majorBidi" w:eastAsia="Times New Roman" w:hAnsiTheme="majorBidi" w:cstheme="majorBidi"/>
-          <w:kern w:val="0"/>
-          <w14:ligatures w14:val="none"/>
-        </w:rPr>
-        <w:t xml:space="preserve"> </w:t>
-      </w:r>
-      <w:r>
-        <w:rPr>
-          <w:rFonts w:asciiTheme="majorBidi" w:eastAsia="Times New Roman" w:hAnsiTheme="majorBidi" w:cstheme="majorBidi"/>
-          <w:kern w:val="0"/>
-          <w14:ligatures w14:val="none"/>
-        </w:rPr>
-        <w:t xml:space="preserve">as an analog to help structure your own value </w:t>
+          <w:i/>
+          <w:iCs/>
+          <w:kern w:val="0"/>
+          <w14:ligatures w14:val="none"/>
+        </w:rPr>
+      </w:pPr>
+      <w:r>
+        <w:rPr>
+          <w:rFonts w:asciiTheme="majorBidi" w:eastAsia="Times New Roman" w:hAnsiTheme="majorBidi" w:cstheme="majorBidi"/>
+          <w:i/>
+          <w:iCs/>
+          <w:kern w:val="0"/>
+          <w14:ligatures w14:val="none"/>
+        </w:rPr>
+        <w:t>for the AI strategy.</w:t>
+      </w:r>
+    </w:p>
+    <w:p>
+      <w:pPr>
+        <w:rPr>
+          <w:rFonts w:asciiTheme="majorBidi" w:eastAsia="Times New Roman" w:hAnsiTheme="majorBidi" w:cstheme="majorBidi"/>
+          <w:i/>
+          <w:iCs/>
+          <w:kern w:val="0"/>
+          <w14:ligatures w14:val="none"/>
+        </w:rPr>
+      </w:pPr>
+    </w:p>
+    <w:p>
+      <w:pPr>
+        <w:rPr>
+          <w:rFonts w:asciiTheme="majorBidi" w:eastAsia="Times New Roman" w:hAnsiTheme="majorBidi" w:cstheme="majorBidi"/>
+          <w:i/>
+          <w:iCs/>
+          <w:kern w:val="0"/>
+          <w14:ligatures w14:val="none"/>
+        </w:rPr>
+      </w:pPr>
+      <w:r>
+        <w:rPr>
+          <w:rFonts w:asciiTheme="majorBidi" w:eastAsia="Times New Roman" w:hAnsiTheme="majorBidi" w:cstheme="majorBidi"/>
+          <w:i/>
+          <w:iCs/>
+          <w:kern w:val="0"/>
+          <w14:ligatures w14:val="none"/>
+        </w:rPr>
+        <w:t xml:space="preserve">b. Summarize your overall technology strategy. Make sure you pull from the initial readings on technology strategy (Hint: 3 major dimensions of a good technology strategy are listed in </w:t>
       </w:r>
       <w:proofErr w:type="gramStart"/>
       <w:r>
         <w:rPr>
           <w:rFonts w:asciiTheme="majorBidi" w:eastAsia="Times New Roman" w:hAnsiTheme="majorBidi" w:cstheme="majorBidi"/>
-          <w:kern w:val="0"/>
-          <w14:ligatures w14:val="none"/>
-        </w:rPr>
-        <w:t>network</w:t>
+          <w:i/>
+          <w:iCs/>
+          <w:kern w:val="0"/>
+          <w14:ligatures w14:val="none"/>
+        </w:rPr>
+        <w:t>all of</w:t>
       </w:r>
       <w:proofErr w:type="gramEnd"/>
-    </w:p>
-    <w:p>
-      <w:pPr>
-        <w:ind w:left="720"/>
-        <w:rPr>
-          <w:rFonts w:asciiTheme="majorBidi" w:eastAsia="Times New Roman" w:hAnsiTheme="majorBidi" w:cstheme="majorBidi"/>
-          <w:kern w:val="0"/>
-          <w14:ligatures w14:val="none"/>
-        </w:rPr>
-      </w:pPr>
-      <w:r>
-        <w:rPr>
-          <w:rFonts w:asciiTheme="majorBidi" w:eastAsia="Times New Roman" w:hAnsiTheme="majorBidi" w:cstheme="majorBidi"/>
-          <w:kern w:val="0"/>
-          <w14:ligatures w14:val="none"/>
-        </w:rPr>
-        <w:t>for the AI strategy.</w:t>
-      </w:r>
-    </w:p>
-    <w:p>
-      <w:pPr>
-        <w:ind w:left="720"/>
-        <w:rPr>
-          <w:rFonts w:asciiTheme="majorBidi" w:eastAsia="Times New Roman" w:hAnsiTheme="majorBidi" w:cstheme="majorBidi"/>
-          <w:kern w:val="0"/>
-          <w14:ligatures w14:val="none"/>
-        </w:rPr>
-      </w:pPr>
-      <w:r>
-        <w:rPr>
-          <w:rFonts w:asciiTheme="majorBidi" w:eastAsia="Times New Roman" w:hAnsiTheme="majorBidi" w:cstheme="majorBidi"/>
-          <w:kern w:val="0"/>
-          <w14:ligatures w14:val="none"/>
-        </w:rPr>
-        <w:t>b. Summarize your overall technology strategy. Make</w:t>
-      </w:r>
-      <w:r>
-        <w:rPr>
-          <w:rFonts w:asciiTheme="majorBidi" w:eastAsia="Times New Roman" w:hAnsiTheme="majorBidi" w:cstheme="majorBidi"/>
-          <w:kern w:val="0"/>
-          <w14:ligatures w14:val="none"/>
-        </w:rPr>
-        <w:t xml:space="preserve"> </w:t>
-      </w:r>
-      <w:r>
-        <w:rPr>
-          <w:rFonts w:asciiTheme="majorBidi" w:eastAsia="Times New Roman" w:hAnsiTheme="majorBidi" w:cstheme="majorBidi"/>
-          <w:kern w:val="0"/>
-          <w14:ligatures w14:val="none"/>
-        </w:rPr>
-        <w:t>sure you pull from the initial</w:t>
-      </w:r>
-      <w:r>
-        <w:rPr>
-          <w:rFonts w:asciiTheme="majorBidi" w:eastAsia="Times New Roman" w:hAnsiTheme="majorBidi" w:cstheme="majorBidi"/>
-          <w:kern w:val="0"/>
-          <w14:ligatures w14:val="none"/>
-        </w:rPr>
-        <w:t xml:space="preserve"> </w:t>
-      </w:r>
-      <w:r>
-        <w:rPr>
-          <w:rFonts w:asciiTheme="majorBidi" w:eastAsia="Times New Roman" w:hAnsiTheme="majorBidi" w:cstheme="majorBidi"/>
-          <w:kern w:val="0"/>
-          <w14:ligatures w14:val="none"/>
-        </w:rPr>
-        <w:t>readings on technology</w:t>
-      </w:r>
-      <w:r>
-        <w:rPr>
-          <w:rFonts w:asciiTheme="majorBidi" w:eastAsia="Times New Roman" w:hAnsiTheme="majorBidi" w:cstheme="majorBidi"/>
-          <w:kern w:val="0"/>
-          <w14:ligatures w14:val="none"/>
-        </w:rPr>
-        <w:t xml:space="preserve"> </w:t>
-      </w:r>
-      <w:r>
-        <w:rPr>
-          <w:rFonts w:asciiTheme="majorBidi" w:eastAsia="Times New Roman" w:hAnsiTheme="majorBidi" w:cstheme="majorBidi"/>
-          <w:kern w:val="0"/>
-          <w14:ligatures w14:val="none"/>
-        </w:rPr>
-        <w:t>strategy (Hint: 3 major dimensions of a good</w:t>
-      </w:r>
-      <w:r>
-        <w:rPr>
-          <w:rFonts w:asciiTheme="majorBidi" w:eastAsia="Times New Roman" w:hAnsiTheme="majorBidi" w:cstheme="majorBidi"/>
-          <w:kern w:val="0"/>
-          <w14:ligatures w14:val="none"/>
-        </w:rPr>
-        <w:t xml:space="preserve"> </w:t>
-      </w:r>
-      <w:r>
-        <w:rPr>
-          <w:rFonts w:asciiTheme="majorBidi" w:eastAsia="Times New Roman" w:hAnsiTheme="majorBidi" w:cstheme="majorBidi"/>
-          <w:kern w:val="0"/>
-          <w14:ligatures w14:val="none"/>
-        </w:rPr>
-        <w:t xml:space="preserve">technology strategy are listed in </w:t>
+      <w:r>
+        <w:rPr>
+          <w:rFonts w:asciiTheme="majorBidi" w:eastAsia="Times New Roman" w:hAnsiTheme="majorBidi" w:cstheme="majorBidi"/>
+          <w:i/>
+          <w:iCs/>
+          <w:kern w:val="0"/>
+          <w14:ligatures w14:val="none"/>
+        </w:rPr>
+        <w:t xml:space="preserve"> the case rubrics)</w:t>
+      </w:r>
+    </w:p>
+    <w:p>
+      <w:pPr>
+        <w:ind w:left="1440"/>
+        <w:rPr>
+          <w:rFonts w:asciiTheme="majorBidi" w:eastAsia="Times New Roman" w:hAnsiTheme="majorBidi" w:cstheme="majorBidi"/>
+          <w:i/>
+          <w:iCs/>
+          <w:kern w:val="0"/>
+          <w14:ligatures w14:val="none"/>
+        </w:rPr>
+      </w:pPr>
+      <w:proofErr w:type="spellStart"/>
+      <w:r>
+        <w:rPr>
+          <w:rFonts w:asciiTheme="majorBidi" w:eastAsia="Times New Roman" w:hAnsiTheme="majorBidi" w:cstheme="majorBidi"/>
+          <w:i/>
+          <w:iCs/>
+          <w:kern w:val="0"/>
+          <w14:ligatures w14:val="none"/>
+        </w:rPr>
+        <w:t>i</w:t>
+      </w:r>
+      <w:proofErr w:type="spellEnd"/>
+      <w:r>
+        <w:rPr>
+          <w:rFonts w:asciiTheme="majorBidi" w:eastAsia="Times New Roman" w:hAnsiTheme="majorBidi" w:cstheme="majorBidi"/>
+          <w:i/>
+          <w:iCs/>
+          <w:kern w:val="0"/>
+          <w14:ligatures w14:val="none"/>
+        </w:rPr>
+        <w:t xml:space="preserve">. Specify your technology </w:t>
       </w:r>
       <w:proofErr w:type="gramStart"/>
       <w:r>
         <w:rPr>
           <w:rFonts w:asciiTheme="majorBidi" w:eastAsia="Times New Roman" w:hAnsiTheme="majorBidi" w:cstheme="majorBidi"/>
-          <w:kern w:val="0"/>
-          <w14:ligatures w14:val="none"/>
-        </w:rPr>
-        <w:t>all of</w:t>
+          <w:i/>
+          <w:iCs/>
+          <w:kern w:val="0"/>
+          <w14:ligatures w14:val="none"/>
+        </w:rPr>
+        <w:t>strategies</w:t>
       </w:r>
       <w:proofErr w:type="gramEnd"/>
-      <w:r>
-        <w:rPr>
-          <w:rFonts w:asciiTheme="majorBidi" w:eastAsia="Times New Roman" w:hAnsiTheme="majorBidi" w:cstheme="majorBidi"/>
-          <w:kern w:val="0"/>
-          <w14:ligatures w14:val="none"/>
-        </w:rPr>
-        <w:t xml:space="preserve"> the case</w:t>
-      </w:r>
-      <w:r>
-        <w:rPr>
-          <w:rFonts w:asciiTheme="majorBidi" w:eastAsia="Times New Roman" w:hAnsiTheme="majorBidi" w:cstheme="majorBidi"/>
-          <w:kern w:val="0"/>
-          <w14:ligatures w14:val="none"/>
-        </w:rPr>
-        <w:t xml:space="preserve"> </w:t>
-      </w:r>
-      <w:r>
-        <w:rPr>
-          <w:rFonts w:asciiTheme="majorBidi" w:eastAsia="Times New Roman" w:hAnsiTheme="majorBidi" w:cstheme="majorBidi"/>
-          <w:kern w:val="0"/>
-          <w14:ligatures w14:val="none"/>
-        </w:rPr>
-        <w:t>rubrics)</w:t>
-      </w:r>
     </w:p>
     <w:p>
       <w:pPr>
         <w:ind w:left="1440"/>
         <w:rPr>
           <w:rFonts w:asciiTheme="majorBidi" w:eastAsia="Times New Roman" w:hAnsiTheme="majorBidi" w:cstheme="majorBidi"/>
-          <w:kern w:val="0"/>
-          <w14:ligatures w14:val="none"/>
-        </w:rPr>
-      </w:pPr>
-      <w:proofErr w:type="spellStart"/>
-      <w:r>
-        <w:rPr>
-          <w:rFonts w:asciiTheme="majorBidi" w:eastAsia="Times New Roman" w:hAnsiTheme="majorBidi" w:cstheme="majorBidi"/>
-          <w:kern w:val="0"/>
-          <w14:ligatures w14:val="none"/>
-        </w:rPr>
-        <w:t>i</w:t>
-      </w:r>
-      <w:proofErr w:type="spellEnd"/>
-      <w:r>
-        <w:rPr>
-          <w:rFonts w:asciiTheme="majorBidi" w:eastAsia="Times New Roman" w:hAnsiTheme="majorBidi" w:cstheme="majorBidi"/>
-          <w:kern w:val="0"/>
-          <w14:ligatures w14:val="none"/>
-        </w:rPr>
-        <w:t xml:space="preserve">. Specify your technology </w:t>
+          <w:i/>
+          <w:iCs/>
+          <w:kern w:val="0"/>
+          <w14:ligatures w14:val="none"/>
+        </w:rPr>
+      </w:pPr>
+      <w:r>
+        <w:rPr>
+          <w:rFonts w:asciiTheme="majorBidi" w:eastAsia="Times New Roman" w:hAnsiTheme="majorBidi" w:cstheme="majorBidi"/>
+          <w:i/>
+          <w:iCs/>
+          <w:kern w:val="0"/>
+          <w14:ligatures w14:val="none"/>
+        </w:rPr>
+        <w:t xml:space="preserve">ii. Identify the source of competitive </w:t>
       </w:r>
       <w:proofErr w:type="gramStart"/>
       <w:r>
         <w:rPr>
           <w:rFonts w:asciiTheme="majorBidi" w:eastAsia="Times New Roman" w:hAnsiTheme="majorBidi" w:cstheme="majorBidi"/>
-          <w:kern w:val="0"/>
-          <w14:ligatures w14:val="none"/>
-        </w:rPr>
-        <w:t>strategies</w:t>
+          <w:i/>
+          <w:iCs/>
+          <w:kern w:val="0"/>
+          <w14:ligatures w14:val="none"/>
+        </w:rPr>
+        <w:t>advantage</w:t>
       </w:r>
       <w:proofErr w:type="gramEnd"/>
     </w:p>
@@ -1511,50 +1898,28 @@
         <w:ind w:left="1440"/>
         <w:rPr>
           <w:rFonts w:asciiTheme="majorBidi" w:eastAsia="Times New Roman" w:hAnsiTheme="majorBidi" w:cstheme="majorBidi"/>
-          <w:kern w:val="0"/>
-          <w14:ligatures w14:val="none"/>
-        </w:rPr>
-      </w:pPr>
-      <w:r>
-        <w:rPr>
-          <w:rFonts w:asciiTheme="majorBidi" w:eastAsia="Times New Roman" w:hAnsiTheme="majorBidi" w:cstheme="majorBidi"/>
-          <w:kern w:val="0"/>
-          <w14:ligatures w14:val="none"/>
-        </w:rPr>
-        <w:t xml:space="preserve">ii. Identify the source of competitive </w:t>
+          <w:i/>
+          <w:iCs/>
+          <w:kern w:val="0"/>
+          <w14:ligatures w14:val="none"/>
+        </w:rPr>
+      </w:pPr>
+      <w:r>
+        <w:rPr>
+          <w:rFonts w:asciiTheme="majorBidi" w:eastAsia="Times New Roman" w:hAnsiTheme="majorBidi" w:cstheme="majorBidi"/>
+          <w:i/>
+          <w:iCs/>
+          <w:kern w:val="0"/>
+          <w14:ligatures w14:val="none"/>
+        </w:rPr>
+        <w:t xml:space="preserve">iii. Describe how your proposed strategy solves the problem you have </w:t>
       </w:r>
       <w:proofErr w:type="gramStart"/>
       <w:r>
         <w:rPr>
           <w:rFonts w:asciiTheme="majorBidi" w:eastAsia="Times New Roman" w:hAnsiTheme="majorBidi" w:cstheme="majorBidi"/>
-          <w:kern w:val="0"/>
-          <w14:ligatures w14:val="none"/>
-        </w:rPr>
-        <w:t>advantage</w:t>
-      </w:r>
-      <w:proofErr w:type="gramEnd"/>
-    </w:p>
-    <w:p>
-      <w:pPr>
-        <w:ind w:left="1440"/>
-        <w:rPr>
-          <w:rFonts w:asciiTheme="majorBidi" w:eastAsia="Times New Roman" w:hAnsiTheme="majorBidi" w:cstheme="majorBidi"/>
-          <w:kern w:val="0"/>
-          <w14:ligatures w14:val="none"/>
-        </w:rPr>
-      </w:pPr>
-      <w:r>
-        <w:rPr>
-          <w:rFonts w:asciiTheme="majorBidi" w:eastAsia="Times New Roman" w:hAnsiTheme="majorBidi" w:cstheme="majorBidi"/>
-          <w:kern w:val="0"/>
-          <w14:ligatures w14:val="none"/>
-        </w:rPr>
-        <w:t xml:space="preserve">iii. Describe how your proposed strategy solves the problem you have </w:t>
-      </w:r>
-      <w:proofErr w:type="gramStart"/>
-      <w:r>
-        <w:rPr>
-          <w:rFonts w:asciiTheme="majorBidi" w:eastAsia="Times New Roman" w:hAnsiTheme="majorBidi" w:cstheme="majorBidi"/>
+          <w:i/>
+          <w:iCs/>
           <w:kern w:val="0"/>
           <w14:ligatures w14:val="none"/>
         </w:rPr>
@@ -1695,9 +2060,499 @@
     </w:lvl>
   </w:abstractNum>
   <w:abstractNum w:abstractNumId="1" w15:restartNumberingAfterBreak="0">
+    <w:nsid w:val="3A6873B7"/>
+    <w:multiLevelType w:val="hybridMultilevel"/>
+    <w:tmpl w:val="63DE99C8"/>
+    <w:lvl w:ilvl="0" w:tplc="04090019">
+      <w:start w:val="1"/>
+      <w:numFmt w:val="lowerLetter"/>
+      <w:lvlText w:val="%1."/>
+      <w:lvlJc w:val="left"/>
+      <w:pPr>
+        <w:ind w:left="720" w:hanging="360"/>
+      </w:pPr>
+      <w:rPr>
+        <w:rFonts w:hint="default"/>
+      </w:rPr>
+    </w:lvl>
+    <w:lvl w:ilvl="1" w:tplc="04090019" w:tentative="1">
+      <w:start w:val="1"/>
+      <w:numFmt w:val="lowerLetter"/>
+      <w:lvlText w:val="%2."/>
+      <w:lvlJc w:val="left"/>
+      <w:pPr>
+        <w:ind w:left="1440" w:hanging="360"/>
+      </w:pPr>
+    </w:lvl>
+    <w:lvl w:ilvl="2" w:tplc="0409001B" w:tentative="1">
+      <w:start w:val="1"/>
+      <w:numFmt w:val="lowerRoman"/>
+      <w:lvlText w:val="%3."/>
+      <w:lvlJc w:val="right"/>
+      <w:pPr>
+        <w:ind w:left="2160" w:hanging="180"/>
+      </w:pPr>
+    </w:lvl>
+    <w:lvl w:ilvl="3" w:tplc="0409000F" w:tentative="1">
+      <w:start w:val="1"/>
+      <w:numFmt w:val="decimal"/>
+      <w:lvlText w:val="%4."/>
+      <w:lvlJc w:val="left"/>
+      <w:pPr>
+        <w:ind w:left="2880" w:hanging="360"/>
+      </w:pPr>
+    </w:lvl>
+    <w:lvl w:ilvl="4" w:tplc="04090019" w:tentative="1">
+      <w:start w:val="1"/>
+      <w:numFmt w:val="lowerLetter"/>
+      <w:lvlText w:val="%5."/>
+      <w:lvlJc w:val="left"/>
+      <w:pPr>
+        <w:ind w:left="3600" w:hanging="360"/>
+      </w:pPr>
+    </w:lvl>
+    <w:lvl w:ilvl="5" w:tplc="0409001B" w:tentative="1">
+      <w:start w:val="1"/>
+      <w:numFmt w:val="lowerRoman"/>
+      <w:lvlText w:val="%6."/>
+      <w:lvlJc w:val="right"/>
+      <w:pPr>
+        <w:ind w:left="4320" w:hanging="180"/>
+      </w:pPr>
+    </w:lvl>
+    <w:lvl w:ilvl="6" w:tplc="0409000F" w:tentative="1">
+      <w:start w:val="1"/>
+      <w:numFmt w:val="decimal"/>
+      <w:lvlText w:val="%7."/>
+      <w:lvlJc w:val="left"/>
+      <w:pPr>
+        <w:ind w:left="5040" w:hanging="360"/>
+      </w:pPr>
+    </w:lvl>
+    <w:lvl w:ilvl="7" w:tplc="04090019" w:tentative="1">
+      <w:start w:val="1"/>
+      <w:numFmt w:val="lowerLetter"/>
+      <w:lvlText w:val="%8."/>
+      <w:lvlJc w:val="left"/>
+      <w:pPr>
+        <w:ind w:left="5760" w:hanging="360"/>
+      </w:pPr>
+    </w:lvl>
+    <w:lvl w:ilvl="8" w:tplc="0409001B" w:tentative="1">
+      <w:start w:val="1"/>
+      <w:numFmt w:val="lowerRoman"/>
+      <w:lvlText w:val="%9."/>
+      <w:lvlJc w:val="right"/>
+      <w:pPr>
+        <w:ind w:left="6480" w:hanging="180"/>
+      </w:pPr>
+    </w:lvl>
+  </w:abstractNum>
+  <w:abstractNum w:abstractNumId="2" w15:restartNumberingAfterBreak="0">
+    <w:nsid w:val="410F1DEE"/>
+    <w:multiLevelType w:val="hybridMultilevel"/>
+    <w:tmpl w:val="43AEE29A"/>
+    <w:lvl w:ilvl="0" w:tplc="04090019">
+      <w:start w:val="1"/>
+      <w:numFmt w:val="lowerLetter"/>
+      <w:lvlText w:val="%1."/>
+      <w:lvlJc w:val="left"/>
+      <w:pPr>
+        <w:ind w:left="360" w:hanging="360"/>
+      </w:pPr>
+    </w:lvl>
+    <w:lvl w:ilvl="1" w:tplc="04090019" w:tentative="1">
+      <w:start w:val="1"/>
+      <w:numFmt w:val="lowerLetter"/>
+      <w:lvlText w:val="%2."/>
+      <w:lvlJc w:val="left"/>
+      <w:pPr>
+        <w:ind w:left="1080" w:hanging="360"/>
+      </w:pPr>
+    </w:lvl>
+    <w:lvl w:ilvl="2" w:tplc="0409001B" w:tentative="1">
+      <w:start w:val="1"/>
+      <w:numFmt w:val="lowerRoman"/>
+      <w:lvlText w:val="%3."/>
+      <w:lvlJc w:val="right"/>
+      <w:pPr>
+        <w:ind w:left="1800" w:hanging="180"/>
+      </w:pPr>
+    </w:lvl>
+    <w:lvl w:ilvl="3" w:tplc="0409000F" w:tentative="1">
+      <w:start w:val="1"/>
+      <w:numFmt w:val="decimal"/>
+      <w:lvlText w:val="%4."/>
+      <w:lvlJc w:val="left"/>
+      <w:pPr>
+        <w:ind w:left="2520" w:hanging="360"/>
+      </w:pPr>
+    </w:lvl>
+    <w:lvl w:ilvl="4" w:tplc="04090019" w:tentative="1">
+      <w:start w:val="1"/>
+      <w:numFmt w:val="lowerLetter"/>
+      <w:lvlText w:val="%5."/>
+      <w:lvlJc w:val="left"/>
+      <w:pPr>
+        <w:ind w:left="3240" w:hanging="360"/>
+      </w:pPr>
+    </w:lvl>
+    <w:lvl w:ilvl="5" w:tplc="0409001B" w:tentative="1">
+      <w:start w:val="1"/>
+      <w:numFmt w:val="lowerRoman"/>
+      <w:lvlText w:val="%6."/>
+      <w:lvlJc w:val="right"/>
+      <w:pPr>
+        <w:ind w:left="3960" w:hanging="180"/>
+      </w:pPr>
+    </w:lvl>
+    <w:lvl w:ilvl="6" w:tplc="0409000F" w:tentative="1">
+      <w:start w:val="1"/>
+      <w:numFmt w:val="decimal"/>
+      <w:lvlText w:val="%7."/>
+      <w:lvlJc w:val="left"/>
+      <w:pPr>
+        <w:ind w:left="4680" w:hanging="360"/>
+      </w:pPr>
+    </w:lvl>
+    <w:lvl w:ilvl="7" w:tplc="04090019" w:tentative="1">
+      <w:start w:val="1"/>
+      <w:numFmt w:val="lowerLetter"/>
+      <w:lvlText w:val="%8."/>
+      <w:lvlJc w:val="left"/>
+      <w:pPr>
+        <w:ind w:left="5400" w:hanging="360"/>
+      </w:pPr>
+    </w:lvl>
+    <w:lvl w:ilvl="8" w:tplc="0409001B" w:tentative="1">
+      <w:start w:val="1"/>
+      <w:numFmt w:val="lowerRoman"/>
+      <w:lvlText w:val="%9."/>
+      <w:lvlJc w:val="right"/>
+      <w:pPr>
+        <w:ind w:left="6120" w:hanging="180"/>
+      </w:pPr>
+    </w:lvl>
+  </w:abstractNum>
+  <w:abstractNum w:abstractNumId="3" w15:restartNumberingAfterBreak="0">
+    <w:nsid w:val="417C6B71"/>
+    <w:multiLevelType w:val="hybridMultilevel"/>
+    <w:tmpl w:val="4CB40AD2"/>
+    <w:lvl w:ilvl="0" w:tplc="04090001">
+      <w:start w:val="1"/>
+      <w:numFmt w:val="bullet"/>
+      <w:lvlText w:val=""/>
+      <w:lvlJc w:val="left"/>
+      <w:pPr>
+        <w:ind w:left="720" w:hanging="360"/>
+      </w:pPr>
+      <w:rPr>
+        <w:rFonts w:ascii="Symbol" w:hAnsi="Symbol" w:hint="default"/>
+      </w:rPr>
+    </w:lvl>
+    <w:lvl w:ilvl="1" w:tplc="04090003" w:tentative="1">
+      <w:start w:val="1"/>
+      <w:numFmt w:val="bullet"/>
+      <w:lvlText w:val="o"/>
+      <w:lvlJc w:val="left"/>
+      <w:pPr>
+        <w:ind w:left="1440" w:hanging="360"/>
+      </w:pPr>
+      <w:rPr>
+        <w:rFonts w:ascii="Courier New" w:hAnsi="Courier New" w:cs="Courier New" w:hint="default"/>
+      </w:rPr>
+    </w:lvl>
+    <w:lvl w:ilvl="2" w:tplc="04090005" w:tentative="1">
+      <w:start w:val="1"/>
+      <w:numFmt w:val="bullet"/>
+      <w:lvlText w:val=""/>
+      <w:lvlJc w:val="left"/>
+      <w:pPr>
+        <w:ind w:left="2160" w:hanging="360"/>
+      </w:pPr>
+      <w:rPr>
+        <w:rFonts w:ascii="Wingdings" w:hAnsi="Wingdings" w:hint="default"/>
+      </w:rPr>
+    </w:lvl>
+    <w:lvl w:ilvl="3" w:tplc="04090001" w:tentative="1">
+      <w:start w:val="1"/>
+      <w:numFmt w:val="bullet"/>
+      <w:lvlText w:val=""/>
+      <w:lvlJc w:val="left"/>
+      <w:pPr>
+        <w:ind w:left="2880" w:hanging="360"/>
+      </w:pPr>
+      <w:rPr>
+        <w:rFonts w:ascii="Symbol" w:hAnsi="Symbol" w:hint="default"/>
+      </w:rPr>
+    </w:lvl>
+    <w:lvl w:ilvl="4" w:tplc="04090003" w:tentative="1">
+      <w:start w:val="1"/>
+      <w:numFmt w:val="bullet"/>
+      <w:lvlText w:val="o"/>
+      <w:lvlJc w:val="left"/>
+      <w:pPr>
+        <w:ind w:left="3600" w:hanging="360"/>
+      </w:pPr>
+      <w:rPr>
+        <w:rFonts w:ascii="Courier New" w:hAnsi="Courier New" w:cs="Courier New" w:hint="default"/>
+      </w:rPr>
+    </w:lvl>
+    <w:lvl w:ilvl="5" w:tplc="04090005" w:tentative="1">
+      <w:start w:val="1"/>
+      <w:numFmt w:val="bullet"/>
+      <w:lvlText w:val=""/>
+      <w:lvlJc w:val="left"/>
+      <w:pPr>
+        <w:ind w:left="4320" w:hanging="360"/>
+      </w:pPr>
+      <w:rPr>
+        <w:rFonts w:ascii="Wingdings" w:hAnsi="Wingdings" w:hint="default"/>
+      </w:rPr>
+    </w:lvl>
+    <w:lvl w:ilvl="6" w:tplc="04090001" w:tentative="1">
+      <w:start w:val="1"/>
+      <w:numFmt w:val="bullet"/>
+      <w:lvlText w:val=""/>
+      <w:lvlJc w:val="left"/>
+      <w:pPr>
+        <w:ind w:left="5040" w:hanging="360"/>
+      </w:pPr>
+      <w:rPr>
+        <w:rFonts w:ascii="Symbol" w:hAnsi="Symbol" w:hint="default"/>
+      </w:rPr>
+    </w:lvl>
+    <w:lvl w:ilvl="7" w:tplc="04090003" w:tentative="1">
+      <w:start w:val="1"/>
+      <w:numFmt w:val="bullet"/>
+      <w:lvlText w:val="o"/>
+      <w:lvlJc w:val="left"/>
+      <w:pPr>
+        <w:ind w:left="5760" w:hanging="360"/>
+      </w:pPr>
+      <w:rPr>
+        <w:rFonts w:ascii="Courier New" w:hAnsi="Courier New" w:cs="Courier New" w:hint="default"/>
+      </w:rPr>
+    </w:lvl>
+    <w:lvl w:ilvl="8" w:tplc="04090005" w:tentative="1">
+      <w:start w:val="1"/>
+      <w:numFmt w:val="bullet"/>
+      <w:lvlText w:val=""/>
+      <w:lvlJc w:val="left"/>
+      <w:pPr>
+        <w:ind w:left="6480" w:hanging="360"/>
+      </w:pPr>
+      <w:rPr>
+        <w:rFonts w:ascii="Wingdings" w:hAnsi="Wingdings" w:hint="default"/>
+      </w:rPr>
+    </w:lvl>
+  </w:abstractNum>
+  <w:abstractNum w:abstractNumId="4" w15:restartNumberingAfterBreak="0">
+    <w:nsid w:val="4327006D"/>
+    <w:multiLevelType w:val="hybridMultilevel"/>
+    <w:tmpl w:val="DD98A08C"/>
+    <w:lvl w:ilvl="0" w:tplc="F78EAE44">
+      <w:start w:val="1"/>
+      <w:numFmt w:val="lowerLetter"/>
+      <w:lvlText w:val="%1."/>
+      <w:lvlJc w:val="left"/>
+      <w:pPr>
+        <w:ind w:left="360" w:hanging="360"/>
+      </w:pPr>
+      <w:rPr>
+        <w:rFonts w:hint="default"/>
+      </w:rPr>
+    </w:lvl>
+    <w:lvl w:ilvl="1" w:tplc="04090019" w:tentative="1">
+      <w:start w:val="1"/>
+      <w:numFmt w:val="lowerLetter"/>
+      <w:lvlText w:val="%2."/>
+      <w:lvlJc w:val="left"/>
+      <w:pPr>
+        <w:ind w:left="1080" w:hanging="360"/>
+      </w:pPr>
+    </w:lvl>
+    <w:lvl w:ilvl="2" w:tplc="0409001B" w:tentative="1">
+      <w:start w:val="1"/>
+      <w:numFmt w:val="lowerRoman"/>
+      <w:lvlText w:val="%3."/>
+      <w:lvlJc w:val="right"/>
+      <w:pPr>
+        <w:ind w:left="1800" w:hanging="180"/>
+      </w:pPr>
+    </w:lvl>
+    <w:lvl w:ilvl="3" w:tplc="0409000F" w:tentative="1">
+      <w:start w:val="1"/>
+      <w:numFmt w:val="decimal"/>
+      <w:lvlText w:val="%4."/>
+      <w:lvlJc w:val="left"/>
+      <w:pPr>
+        <w:ind w:left="2520" w:hanging="360"/>
+      </w:pPr>
+    </w:lvl>
+    <w:lvl w:ilvl="4" w:tplc="04090019" w:tentative="1">
+      <w:start w:val="1"/>
+      <w:numFmt w:val="lowerLetter"/>
+      <w:lvlText w:val="%5."/>
+      <w:lvlJc w:val="left"/>
+      <w:pPr>
+        <w:ind w:left="3240" w:hanging="360"/>
+      </w:pPr>
+    </w:lvl>
+    <w:lvl w:ilvl="5" w:tplc="0409001B" w:tentative="1">
+      <w:start w:val="1"/>
+      <w:numFmt w:val="lowerRoman"/>
+      <w:lvlText w:val="%6."/>
+      <w:lvlJc w:val="right"/>
+      <w:pPr>
+        <w:ind w:left="3960" w:hanging="180"/>
+      </w:pPr>
+    </w:lvl>
+    <w:lvl w:ilvl="6" w:tplc="0409000F" w:tentative="1">
+      <w:start w:val="1"/>
+      <w:numFmt w:val="decimal"/>
+      <w:lvlText w:val="%7."/>
+      <w:lvlJc w:val="left"/>
+      <w:pPr>
+        <w:ind w:left="4680" w:hanging="360"/>
+      </w:pPr>
+    </w:lvl>
+    <w:lvl w:ilvl="7" w:tplc="04090019" w:tentative="1">
+      <w:start w:val="1"/>
+      <w:numFmt w:val="lowerLetter"/>
+      <w:lvlText w:val="%8."/>
+      <w:lvlJc w:val="left"/>
+      <w:pPr>
+        <w:ind w:left="5400" w:hanging="360"/>
+      </w:pPr>
+    </w:lvl>
+    <w:lvl w:ilvl="8" w:tplc="0409001B" w:tentative="1">
+      <w:start w:val="1"/>
+      <w:numFmt w:val="lowerRoman"/>
+      <w:lvlText w:val="%9."/>
+      <w:lvlJc w:val="right"/>
+      <w:pPr>
+        <w:ind w:left="6120" w:hanging="180"/>
+      </w:pPr>
+    </w:lvl>
+  </w:abstractNum>
+  <w:abstractNum w:abstractNumId="5" w15:restartNumberingAfterBreak="0">
     <w:nsid w:val="59E72EBF"/>
     <w:multiLevelType w:val="hybridMultilevel"/>
     <w:tmpl w:val="15107576"/>
+    <w:lvl w:ilvl="0" w:tplc="04090001">
+      <w:start w:val="1"/>
+      <w:numFmt w:val="bullet"/>
+      <w:lvlText w:val=""/>
+      <w:lvlJc w:val="left"/>
+      <w:pPr>
+        <w:ind w:left="720" w:hanging="360"/>
+      </w:pPr>
+      <w:rPr>
+        <w:rFonts w:ascii="Symbol" w:hAnsi="Symbol" w:hint="default"/>
+      </w:rPr>
+    </w:lvl>
+    <w:lvl w:ilvl="1" w:tplc="04090003" w:tentative="1">
+      <w:start w:val="1"/>
+      <w:numFmt w:val="bullet"/>
+      <w:lvlText w:val="o"/>
+      <w:lvlJc w:val="left"/>
+      <w:pPr>
+        <w:ind w:left="1440" w:hanging="360"/>
+      </w:pPr>
+      <w:rPr>
+        <w:rFonts w:ascii="Courier New" w:hAnsi="Courier New" w:cs="Courier New" w:hint="default"/>
+      </w:rPr>
+    </w:lvl>
+    <w:lvl w:ilvl="2" w:tplc="04090005" w:tentative="1">
+      <w:start w:val="1"/>
+      <w:numFmt w:val="bullet"/>
+      <w:lvlText w:val=""/>
+      <w:lvlJc w:val="left"/>
+      <w:pPr>
+        <w:ind w:left="2160" w:hanging="360"/>
+      </w:pPr>
+      <w:rPr>
+        <w:rFonts w:ascii="Wingdings" w:hAnsi="Wingdings" w:hint="default"/>
+      </w:rPr>
+    </w:lvl>
+    <w:lvl w:ilvl="3" w:tplc="04090001" w:tentative="1">
+      <w:start w:val="1"/>
+      <w:numFmt w:val="bullet"/>
+      <w:lvlText w:val=""/>
+      <w:lvlJc w:val="left"/>
+      <w:pPr>
+        <w:ind w:left="2880" w:hanging="360"/>
+      </w:pPr>
+      <w:rPr>
+        <w:rFonts w:ascii="Symbol" w:hAnsi="Symbol" w:hint="default"/>
+      </w:rPr>
+    </w:lvl>
+    <w:lvl w:ilvl="4" w:tplc="04090003" w:tentative="1">
+      <w:start w:val="1"/>
+      <w:numFmt w:val="bullet"/>
+      <w:lvlText w:val="o"/>
+      <w:lvlJc w:val="left"/>
+      <w:pPr>
+        <w:ind w:left="3600" w:hanging="360"/>
+      </w:pPr>
+      <w:rPr>
+        <w:rFonts w:ascii="Courier New" w:hAnsi="Courier New" w:cs="Courier New" w:hint="default"/>
+      </w:rPr>
+    </w:lvl>
+    <w:lvl w:ilvl="5" w:tplc="04090005" w:tentative="1">
+      <w:start w:val="1"/>
+      <w:numFmt w:val="bullet"/>
+      <w:lvlText w:val=""/>
+      <w:lvlJc w:val="left"/>
+      <w:pPr>
+        <w:ind w:left="4320" w:hanging="360"/>
+      </w:pPr>
+      <w:rPr>
+        <w:rFonts w:ascii="Wingdings" w:hAnsi="Wingdings" w:hint="default"/>
+      </w:rPr>
+    </w:lvl>
+    <w:lvl w:ilvl="6" w:tplc="04090001" w:tentative="1">
+      <w:start w:val="1"/>
+      <w:numFmt w:val="bullet"/>
+      <w:lvlText w:val=""/>
+      <w:lvlJc w:val="left"/>
+      <w:pPr>
+        <w:ind w:left="5040" w:hanging="360"/>
+      </w:pPr>
+      <w:rPr>
+        <w:rFonts w:ascii="Symbol" w:hAnsi="Symbol" w:hint="default"/>
+      </w:rPr>
+    </w:lvl>
+    <w:lvl w:ilvl="7" w:tplc="04090003" w:tentative="1">
+      <w:start w:val="1"/>
+      <w:numFmt w:val="bullet"/>
+      <w:lvlText w:val="o"/>
+      <w:lvlJc w:val="left"/>
+      <w:pPr>
+        <w:ind w:left="5760" w:hanging="360"/>
+      </w:pPr>
+      <w:rPr>
+        <w:rFonts w:ascii="Courier New" w:hAnsi="Courier New" w:cs="Courier New" w:hint="default"/>
+      </w:rPr>
+    </w:lvl>
+    <w:lvl w:ilvl="8" w:tplc="04090005" w:tentative="1">
+      <w:start w:val="1"/>
+      <w:numFmt w:val="bullet"/>
+      <w:lvlText w:val=""/>
+      <w:lvlJc w:val="left"/>
+      <w:pPr>
+        <w:ind w:left="6480" w:hanging="360"/>
+      </w:pPr>
+      <w:rPr>
+        <w:rFonts w:ascii="Wingdings" w:hAnsi="Wingdings" w:hint="default"/>
+      </w:rPr>
+    </w:lvl>
+  </w:abstractNum>
+  <w:abstractNum w:abstractNumId="6" w15:restartNumberingAfterBreak="0">
+    <w:nsid w:val="62BF7E90"/>
+    <w:multiLevelType w:val="hybridMultilevel"/>
+    <w:tmpl w:val="621C6586"/>
     <w:lvl w:ilvl="0" w:tplc="04090001">
       <w:start w:val="1"/>
       <w:numFmt w:val="bullet"/>
@@ -1811,7 +2666,22 @@
     <w:abstractNumId w:val="0"/>
   </w:num>
   <w:num w:numId="2" w16cid:durableId="1979649927">
+    <w:abstractNumId w:val="5"/>
+  </w:num>
+  <w:num w:numId="3" w16cid:durableId="922496676">
+    <w:abstractNumId w:val="4"/>
+  </w:num>
+  <w:num w:numId="4" w16cid:durableId="1455517528">
+    <w:abstractNumId w:val="6"/>
+  </w:num>
+  <w:num w:numId="5" w16cid:durableId="1785421077">
     <w:abstractNumId w:val="1"/>
+  </w:num>
+  <w:num w:numId="6" w16cid:durableId="697319162">
+    <w:abstractNumId w:val="2"/>
+  </w:num>
+  <w:num w:numId="7" w16cid:durableId="1666979202">
+    <w:abstractNumId w:val="3"/>
   </w:num>
 </w:numbering>
 </file>

</xml_diff>

<commit_message>
Finished section 3 of the project
</commit_message>
<xml_diff>
--- a/MGT5804-Leader Tech-Based Org/AI Automation Project/gasser18-AI_automation_project.docx
+++ b/MGT5804-Leader Tech-Based Org/AI Automation Project/gasser18-AI_automation_project.docx
@@ -98,6 +98,9 @@
     </w:p>
     <w:p>
       <w:pPr>
+        <w:pBdr>
+          <w:bottom w:val="single" w:sz="4" w:space="1" w:color="auto"/>
+        </w:pBdr>
         <w:ind w:left="360"/>
         <w:rPr>
           <w:rFonts w:asciiTheme="majorBidi" w:eastAsia="Times New Roman" w:hAnsiTheme="majorBidi" w:cstheme="majorBidi"/>
@@ -230,6 +233,10 @@
     </w:p>
     <w:p>
       <w:pPr>
+        <w:pBdr>
+          <w:bottom w:val="single" w:sz="4" w:space="1" w:color="auto"/>
+        </w:pBdr>
+        <w:ind w:left="360"/>
         <w:rPr>
           <w:rFonts w:asciiTheme="majorBidi" w:eastAsia="Times New Roman" w:hAnsiTheme="majorBidi" w:cstheme="majorBidi"/>
           <w:kern w:val="0"/>
@@ -264,15 +271,6 @@
           <w14:ligatures w14:val="none"/>
         </w:rPr>
         <w:t xml:space="preserve"> </w:t>
-      </w:r>
-      <w:r>
-        <w:rPr>
-          <w:rFonts w:asciiTheme="majorBidi" w:eastAsia="Times New Roman" w:hAnsiTheme="majorBidi" w:cstheme="majorBidi"/>
-          <w:kern w:val="0"/>
-          <w:highlight w:val="yellow"/>
-          <w14:ligatures w14:val="none"/>
-        </w:rPr>
-        <w:t>(https://www.fieldcircle.com/blog/landscaping-business-challenges-and-solutions/)</w:t>
       </w:r>
     </w:p>
     <w:p>
@@ -384,6 +382,9 @@
           <w:ilvl w:val="0"/>
           <w:numId w:val="1"/>
         </w:numPr>
+        <w:pBdr>
+          <w:bottom w:val="single" w:sz="4" w:space="1" w:color="auto"/>
+        </w:pBdr>
         <w:rPr>
           <w:rFonts w:asciiTheme="majorBidi" w:eastAsia="Times New Roman" w:hAnsiTheme="majorBidi" w:cstheme="majorBidi"/>
           <w:kern w:val="0"/>
@@ -467,6 +468,10 @@
     </w:p>
     <w:p>
       <w:pPr>
+        <w:pBdr>
+          <w:bottom w:val="single" w:sz="4" w:space="1" w:color="auto"/>
+        </w:pBdr>
+        <w:ind w:left="360"/>
         <w:rPr>
           <w:rFonts w:asciiTheme="majorBidi" w:eastAsia="Times New Roman" w:hAnsiTheme="majorBidi" w:cstheme="majorBidi"/>
           <w:kern w:val="0"/>
@@ -688,7 +693,7 @@
           <w:kern w:val="0"/>
           <w14:ligatures w14:val="none"/>
         </w:rPr>
-        <w:t xml:space="preserve"> integrated with the internal systems like field service platform that are accessible by the </w:t>
+        <w:t xml:space="preserve"> integrated with the internal systems like field service platform that are accessible by the employees anytime, anywhere could help in keeping up with the regulatory standards. </w:t>
       </w:r>
       <w:r>
         <w:rPr>
@@ -697,7 +702,7 @@
           <w14:ligatures w14:val="none"/>
         </w:rPr>
         <w:lastRenderedPageBreak/>
-        <w:t xml:space="preserve">employees anytime, anywhere could help in keeping up with the regulatory standards. Lastly, </w:t>
+        <w:t xml:space="preserve">Lastly, </w:t>
       </w:r>
       <w:r>
         <w:rPr>
@@ -805,15 +810,7 @@
           <w:kern w:val="0"/>
           <w14:ligatures w14:val="none"/>
         </w:rPr>
-        <w:t>Lawn Buddy is targeting early adopters as t</w:t>
-      </w:r>
-      <w:r>
-        <w:rPr>
-          <w:rFonts w:asciiTheme="majorBidi" w:eastAsia="Times New Roman" w:hAnsiTheme="majorBidi" w:cstheme="majorBidi"/>
-          <w:kern w:val="0"/>
-          <w14:ligatures w14:val="none"/>
-        </w:rPr>
-        <w:t>hey are happy to test the product</w:t>
+        <w:t>Lawn Buddy is targeting early adopters as they are happy to test the product</w:t>
       </w:r>
       <w:r>
         <w:rPr>
@@ -837,47 +834,15 @@
           <w:kern w:val="0"/>
           <w14:ligatures w14:val="none"/>
         </w:rPr>
-        <w:t xml:space="preserve">, </w:t>
-      </w:r>
-      <w:r>
-        <w:rPr>
-          <w:rFonts w:asciiTheme="majorBidi" w:eastAsia="Times New Roman" w:hAnsiTheme="majorBidi" w:cstheme="majorBidi"/>
-          <w:kern w:val="0"/>
-          <w14:ligatures w14:val="none"/>
-        </w:rPr>
-        <w:t>implement innovativeness</w:t>
-      </w:r>
-      <w:r>
-        <w:rPr>
-          <w:rFonts w:asciiTheme="majorBidi" w:eastAsia="Times New Roman" w:hAnsiTheme="majorBidi" w:cstheme="majorBidi"/>
-          <w:kern w:val="0"/>
-          <w14:ligatures w14:val="none"/>
-        </w:rPr>
-        <w:t>,</w:t>
-      </w:r>
-      <w:r>
-        <w:rPr>
-          <w:rFonts w:asciiTheme="majorBidi" w:eastAsia="Times New Roman" w:hAnsiTheme="majorBidi" w:cstheme="majorBidi"/>
-          <w:kern w:val="0"/>
-          <w14:ligatures w14:val="none"/>
-        </w:rPr>
-        <w:t xml:space="preserve"> and hope to simplify everyday tasks</w:t>
-      </w:r>
-      <w:r>
-        <w:rPr>
-          <w:rFonts w:asciiTheme="majorBidi" w:eastAsia="Times New Roman" w:hAnsiTheme="majorBidi" w:cstheme="majorBidi"/>
-          <w:kern w:val="0"/>
-          <w14:ligatures w14:val="none"/>
-        </w:rPr>
-        <w:t>. Moreover, they can promote the product in their social circles and improve the reputation of the brand.</w:t>
-      </w:r>
-      <w:r>
-        <w:rPr>
-          <w:rFonts w:asciiTheme="majorBidi" w:eastAsia="Times New Roman" w:hAnsiTheme="majorBidi" w:cstheme="majorBidi"/>
-          <w:kern w:val="0"/>
-          <w14:ligatures w14:val="none"/>
-        </w:rPr>
-        <w:t xml:space="preserve"> Lawn Buddy will maintain their interest and engagement by keeping them informed and giving e</w:t>
+        <w:t>, implement innovativeness, and hope to simplify everyday tasks</w:t>
+      </w:r>
+      <w:r>
+        <w:rPr>
+          <w:rFonts w:asciiTheme="majorBidi" w:eastAsia="Times New Roman" w:hAnsiTheme="majorBidi" w:cstheme="majorBidi"/>
+          <w:kern w:val="0"/>
+          <w14:ligatures w14:val="none"/>
+        </w:rPr>
+        <w:t>. Moreover, they can promote the product in their social circles and improve the reputation of the brand. Lawn Buddy will maintain their interest and engagement by keeping them informed and giving e</w:t>
       </w:r>
       <w:r>
         <w:rPr>
@@ -902,6 +867,9 @@
     </w:p>
     <w:p>
       <w:pPr>
+        <w:pBdr>
+          <w:bottom w:val="single" w:sz="4" w:space="1" w:color="auto"/>
+        </w:pBdr>
         <w:tabs>
           <w:tab w:val="center" w:pos="4680"/>
         </w:tabs>
@@ -997,6 +965,13 @@
     </w:p>
     <w:p>
       <w:pPr>
+        <w:pBdr>
+          <w:bottom w:val="single" w:sz="4" w:space="1" w:color="auto"/>
+        </w:pBdr>
+        <w:tabs>
+          <w:tab w:val="center" w:pos="4680"/>
+        </w:tabs>
+        <w:ind w:left="360"/>
         <w:rPr>
           <w:rFonts w:asciiTheme="majorBidi" w:eastAsia="Times New Roman" w:hAnsiTheme="majorBidi" w:cstheme="majorBidi"/>
           <w:kern w:val="0"/>
@@ -1113,23 +1088,7 @@
           <w:kern w:val="0"/>
           <w14:ligatures w14:val="none"/>
         </w:rPr>
-        <w:t xml:space="preserve">y/easy-to-understand </w:t>
-      </w:r>
-      <w:r>
-        <w:rPr>
-          <w:rFonts w:asciiTheme="majorBidi" w:eastAsia="Times New Roman" w:hAnsiTheme="majorBidi" w:cstheme="majorBidi"/>
-          <w:kern w:val="0"/>
-          <w14:ligatures w14:val="none"/>
-        </w:rPr>
-        <w:t>(important aspect for elderly customers</w:t>
-      </w:r>
-      <w:r>
-        <w:rPr>
-          <w:rFonts w:asciiTheme="majorBidi" w:eastAsia="Times New Roman" w:hAnsiTheme="majorBidi" w:cstheme="majorBidi"/>
-          <w:kern w:val="0"/>
-          <w14:ligatures w14:val="none"/>
-        </w:rPr>
-        <w:t xml:space="preserve">) and </w:t>
+        <w:t xml:space="preserve">y/easy-to-understand (important aspect for elderly customers) and </w:t>
       </w:r>
       <w:r>
         <w:rPr>
@@ -1381,6 +1340,16 @@
         <w:pBdr>
           <w:bottom w:val="single" w:sz="4" w:space="1" w:color="auto"/>
         </w:pBdr>
+        <w:ind w:left="360"/>
+        <w:rPr>
+          <w:rFonts w:asciiTheme="majorBidi" w:eastAsia="Times New Roman" w:hAnsiTheme="majorBidi" w:cstheme="majorBidi"/>
+          <w:kern w:val="0"/>
+          <w14:ligatures w14:val="none"/>
+        </w:rPr>
+      </w:pPr>
+    </w:p>
+    <w:p>
+      <w:pPr>
         <w:rPr>
           <w:rFonts w:asciiTheme="majorBidi" w:eastAsia="Times New Roman" w:hAnsiTheme="majorBidi" w:cstheme="majorBidi"/>
           <w:b/>
@@ -1399,6 +1368,12 @@
           <w:kern w:val="0"/>
           <w14:ligatures w14:val="none"/>
         </w:rPr>
+        <w:sectPr>
+          <w:pgSz w:w="12240" w:h="15840"/>
+          <w:pgMar w:top="1440" w:right="1440" w:bottom="1440" w:left="1440" w:header="720" w:footer="720" w:gutter="0"/>
+          <w:cols w:space="720"/>
+          <w:docGrid w:linePitch="360"/>
+        </w:sectPr>
       </w:pPr>
     </w:p>
     <w:p>
@@ -1411,9 +1386,7 @@
           <w14:ligatures w14:val="none"/>
         </w:rPr>
       </w:pPr>
-    </w:p>
-    <w:p>
-      <w:pPr>
+      <w:r>
         <w:rPr>
           <w:rFonts w:asciiTheme="majorBidi" w:eastAsia="Times New Roman" w:hAnsiTheme="majorBidi" w:cstheme="majorBidi"/>
           <w:b/>
@@ -1421,32 +1394,17 @@
           <w:kern w:val="0"/>
           <w14:ligatures w14:val="none"/>
         </w:rPr>
-      </w:pPr>
-    </w:p>
-    <w:p>
-      <w:pPr>
-        <w:rPr>
-          <w:rFonts w:asciiTheme="majorBidi" w:eastAsia="Times New Roman" w:hAnsiTheme="majorBidi" w:cstheme="majorBidi"/>
-          <w:b/>
-          <w:bCs/>
-          <w:kern w:val="0"/>
-          <w14:ligatures w14:val="none"/>
-        </w:rPr>
-      </w:pPr>
-      <w:r>
-        <w:rPr>
-          <w:rFonts w:asciiTheme="majorBidi" w:eastAsia="Times New Roman" w:hAnsiTheme="majorBidi" w:cstheme="majorBidi"/>
-          <w:b/>
-          <w:bCs/>
-          <w:kern w:val="0"/>
-          <w14:ligatures w14:val="none"/>
-        </w:rPr>
         <w:lastRenderedPageBreak/>
         <w:t>Section Three: Outline AI/Data Strategy (~2 Pages)</w:t>
       </w:r>
     </w:p>
     <w:p>
       <w:pPr>
+        <w:pStyle w:val="ListParagraph"/>
+        <w:numPr>
+          <w:ilvl w:val="0"/>
+          <w:numId w:val="3"/>
+        </w:numPr>
         <w:rPr>
           <w:rFonts w:asciiTheme="majorBidi" w:eastAsia="Times New Roman" w:hAnsiTheme="majorBidi" w:cstheme="majorBidi"/>
           <w:i/>
@@ -1463,217 +1421,760 @@
           <w:kern w:val="0"/>
           <w14:ligatures w14:val="none"/>
         </w:rPr>
-        <w:t xml:space="preserve">Outline your data/technical infrastructure for your AI-powered </w:t>
-      </w:r>
-      <w:proofErr w:type="gramStart"/>
-      <w:r>
-        <w:rPr>
-          <w:rFonts w:asciiTheme="majorBidi" w:eastAsia="Times New Roman" w:hAnsiTheme="majorBidi" w:cstheme="majorBidi"/>
-          <w:i/>
-          <w:iCs/>
-          <w:kern w:val="0"/>
-          <w14:ligatures w14:val="none"/>
-        </w:rPr>
-        <w:t>strategy</w:t>
-      </w:r>
-      <w:proofErr w:type="gramEnd"/>
-    </w:p>
-    <w:p>
-      <w:pPr>
-        <w:rPr>
-          <w:rFonts w:asciiTheme="majorBidi" w:eastAsia="Times New Roman" w:hAnsiTheme="majorBidi" w:cstheme="majorBidi"/>
-          <w:i/>
-          <w:iCs/>
-          <w:kern w:val="0"/>
-          <w14:ligatures w14:val="none"/>
-        </w:rPr>
-      </w:pPr>
-      <w:r>
-        <w:rPr>
-          <w:rFonts w:asciiTheme="majorBidi" w:eastAsia="Times New Roman" w:hAnsiTheme="majorBidi" w:cstheme="majorBidi"/>
-          <w:i/>
-          <w:iCs/>
-          <w:kern w:val="0"/>
-          <w14:ligatures w14:val="none"/>
-        </w:rPr>
-        <w:t>c.</w:t>
-      </w:r>
-      <w:r>
-        <w:rPr>
-          <w:rFonts w:asciiTheme="majorBidi" w:eastAsia="Times New Roman" w:hAnsiTheme="majorBidi" w:cstheme="majorBidi"/>
-          <w:i/>
-          <w:iCs/>
-          <w:kern w:val="0"/>
-          <w14:ligatures w14:val="none"/>
-        </w:rPr>
+        <w:t>What is your data pipeline? What kinds of data are you collecting?</w:t>
+      </w:r>
+    </w:p>
+    <w:p>
+      <w:pPr>
+        <w:pStyle w:val="ListParagraph"/>
+        <w:numPr>
+          <w:ilvl w:val="0"/>
+          <w:numId w:val="8"/>
+        </w:numPr>
+        <w:rPr>
+          <w:rFonts w:asciiTheme="majorBidi" w:eastAsia="Times New Roman" w:hAnsiTheme="majorBidi" w:cstheme="majorBidi"/>
+          <w:kern w:val="0"/>
+          <w14:ligatures w14:val="none"/>
+        </w:rPr>
+      </w:pPr>
+      <w:r>
+        <w:rPr>
+          <w:rFonts w:asciiTheme="majorBidi" w:eastAsia="Times New Roman" w:hAnsiTheme="majorBidi" w:cstheme="majorBidi"/>
+          <w:kern w:val="0"/>
+          <w14:ligatures w14:val="none"/>
+        </w:rPr>
+        <w:t>Lawn Buddy has a thorough dataset of all types of lawns to have the most accurate reading of the image recognition</w:t>
+      </w:r>
+      <w:r>
+        <w:rPr>
+          <w:rFonts w:asciiTheme="majorBidi" w:eastAsia="Times New Roman" w:hAnsiTheme="majorBidi" w:cstheme="majorBidi"/>
+          <w:kern w:val="0"/>
+          <w14:ligatures w14:val="none"/>
+        </w:rPr>
+        <w:t xml:space="preserve"> like lawn color/quality, blade length, lawn size, and lawn terrain</w:t>
+      </w:r>
+      <w:r>
+        <w:rPr>
+          <w:rFonts w:asciiTheme="majorBidi" w:eastAsia="Times New Roman" w:hAnsiTheme="majorBidi" w:cstheme="majorBidi"/>
+          <w:kern w:val="0"/>
+          <w14:ligatures w14:val="none"/>
+        </w:rPr>
+        <w:t xml:space="preserve">. </w:t>
+      </w:r>
+      <w:r>
+        <w:rPr>
+          <w:rFonts w:asciiTheme="majorBidi" w:eastAsia="Times New Roman" w:hAnsiTheme="majorBidi" w:cstheme="majorBidi"/>
+          <w:kern w:val="0"/>
+          <w14:ligatures w14:val="none"/>
+        </w:rPr>
+        <w:t>A</w:t>
+      </w:r>
+      <w:r>
+        <w:rPr>
+          <w:rFonts w:asciiTheme="majorBidi" w:eastAsia="Times New Roman" w:hAnsiTheme="majorBidi" w:cstheme="majorBidi"/>
+          <w:kern w:val="0"/>
+          <w14:ligatures w14:val="none"/>
+        </w:rPr>
+        <w:t>nalyzing the pixels in the image recognition</w:t>
+      </w:r>
+      <w:r>
+        <w:rPr>
+          <w:rFonts w:asciiTheme="majorBidi" w:eastAsia="Times New Roman" w:hAnsiTheme="majorBidi" w:cstheme="majorBidi"/>
+          <w:kern w:val="0"/>
+          <w14:ligatures w14:val="none"/>
+        </w:rPr>
+        <w:t xml:space="preserve"> would allow our users to submit photos of their lawns and receive recommendations for service based on a model that we have built. To do this, there are several steps that need to be followed. First, we would conduct data acquisition. This would entail gathering large quantities of relevant images of lawns. Second, we would process the data. In our case, this would involve segregating the data out into multiple steps of sample data required for the training of the system since we are planning to use supervised learning. We would further process this using an action upon discrete data approach to best provide a working model to our users. Third, we would model the data based on a specific algorithm tailored to our needs. Fourth, we would experiment with the algorithm and model to tune the system to make decisions in an acceptable manner. Fifth, we would deploy the completed system.</w:t>
+      </w:r>
+    </w:p>
+    <w:p>
+      <w:pPr>
+        <w:keepNext/>
+        <w:ind w:left="720"/>
+        <w:jc w:val="center"/>
+      </w:pPr>
+      <w:r>
+        <w:fldChar w:fldCharType="begin"/>
+      </w:r>
+      <w:r>
+        <w:instrText xml:space="preserve"> INCLUDEPICTURE "https://lh4.googleusercontent.com/9yf_8Tj5cKiIS8pZDc2liSfH5z3Y3msuInAMW-9Bv0HW6bTOC9Exbklk1m18CKd35ACFW2gtmZO5eG9RuA0kX3HvQp1Ax8M88NU4YG5fZS7koXJ3CzcWn5VoXOmjHeNOUA=w1280" \* MERGEFORMATINET </w:instrText>
+      </w:r>
+      <w:r>
+        <w:fldChar w:fldCharType="separate"/>
+      </w:r>
+      <w:r>
+        <w:rPr>
+          <w:noProof/>
+        </w:rPr>
+        <w:drawing>
+          <wp:inline distT="0" distB="0" distL="0" distR="0" wp14:anchorId="1C1C274A" wp14:editId="25CA8037">
+            <wp:extent cx="5943600" cy="3345815"/>
+            <wp:effectExtent l="0" t="0" r="0" b="6350"/>
+            <wp:docPr id="3" name="Picture 3" descr="Figure 1. The process from data acquisition to model completion">
+              <a:extLst xmlns:a="http://schemas.openxmlformats.org/drawingml/2006/main">
+                <a:ext uri="{C183D7F6-B498-43B3-948B-1728B52AA6E4}">
+                  <adec:decorative xmlns:adec="http://schemas.microsoft.com/office/drawing/2017/decorative" val="0"/>
+                </a:ext>
+              </a:extLst>
+            </wp:docPr>
+            <wp:cNvGraphicFramePr>
+              <a:graphicFrameLocks xmlns:a="http://schemas.openxmlformats.org/drawingml/2006/main" noChangeAspect="1"/>
+            </wp:cNvGraphicFramePr>
+            <a:graphic xmlns:a="http://schemas.openxmlformats.org/drawingml/2006/main">
+              <a:graphicData uri="http://schemas.openxmlformats.org/drawingml/2006/picture">
+                <pic:pic xmlns:pic="http://schemas.openxmlformats.org/drawingml/2006/picture">
+                  <pic:nvPicPr>
+                    <pic:cNvPr id="3" name="Picture 3" descr="Figure 1. The process from data acquisition to model completion">
+                      <a:extLst>
+                        <a:ext uri="{C183D7F6-B498-43B3-948B-1728B52AA6E4}">
+                          <adec:decorative xmlns:adec="http://schemas.microsoft.com/office/drawing/2017/decorative" val="0"/>
+                        </a:ext>
+                      </a:extLst>
+                    </pic:cNvPr>
+                    <pic:cNvPicPr>
+                      <a:picLocks noChangeAspect="1" noChangeArrowheads="1"/>
+                    </pic:cNvPicPr>
+                  </pic:nvPicPr>
+                  <pic:blipFill>
+                    <a:blip r:embed="rId5">
+                      <a:extLst>
+                        <a:ext uri="{28A0092B-C50C-407E-A947-70E740481C1C}">
+                          <a14:useLocalDpi xmlns:a14="http://schemas.microsoft.com/office/drawing/2010/main" val="0"/>
+                        </a:ext>
+                      </a:extLst>
+                    </a:blip>
+                    <a:srcRect/>
+                    <a:stretch>
+                      <a:fillRect/>
+                    </a:stretch>
+                  </pic:blipFill>
+                  <pic:spPr bwMode="auto">
+                    <a:xfrm>
+                      <a:off x="0" y="0"/>
+                      <a:ext cx="5943600" cy="3345815"/>
+                    </a:xfrm>
+                    <a:prstGeom prst="rect">
+                      <a:avLst/>
+                    </a:prstGeom>
+                    <a:noFill/>
+                    <a:ln>
+                      <a:noFill/>
+                    </a:ln>
+                  </pic:spPr>
+                </pic:pic>
+              </a:graphicData>
+            </a:graphic>
+          </wp:inline>
+        </w:drawing>
+      </w:r>
+      <w:r>
+        <w:fldChar w:fldCharType="end"/>
+      </w:r>
+    </w:p>
+    <w:p>
+      <w:pPr>
+        <w:pStyle w:val="Caption"/>
+        <w:ind w:firstLine="720"/>
+      </w:pPr>
+      <w:r>
+        <w:t xml:space="preserve">Figure </w:t>
+      </w:r>
+      <w:r>
+        <w:fldChar w:fldCharType="begin"/>
+      </w:r>
+      <w:r>
+        <w:instrText xml:space="preserve"> SEQ Figure \* ARABIC </w:instrText>
+      </w:r>
+      <w:r>
+        <w:fldChar w:fldCharType="separate"/>
+      </w:r>
+      <w:r>
+        <w:rPr>
+          <w:noProof/>
+        </w:rPr>
+        <w:t>1</w:t>
+      </w:r>
+      <w:r>
+        <w:fldChar w:fldCharType="end"/>
+      </w:r>
+      <w:r>
         <w:t xml:space="preserve"> </w:t>
       </w:r>
       <w:r>
-        <w:rPr>
-          <w:rFonts w:asciiTheme="majorBidi" w:eastAsia="Times New Roman" w:hAnsiTheme="majorBidi" w:cstheme="majorBidi"/>
-          <w:i/>
-          <w:iCs/>
-          <w:kern w:val="0"/>
-          <w14:ligatures w14:val="none"/>
-        </w:rPr>
-        <w:t>What is your data pipeline? What kinds of data are you collecting?</w:t>
-      </w:r>
-    </w:p>
-    <w:p>
-      <w:pPr>
-        <w:rPr>
-          <w:rFonts w:asciiTheme="majorBidi" w:eastAsia="Times New Roman" w:hAnsiTheme="majorBidi" w:cstheme="majorBidi"/>
-          <w:i/>
-          <w:iCs/>
-          <w:kern w:val="0"/>
-          <w14:ligatures w14:val="none"/>
-        </w:rPr>
-      </w:pPr>
-      <w:r>
-        <w:rPr>
-          <w:rFonts w:asciiTheme="majorBidi" w:eastAsia="Times New Roman" w:hAnsiTheme="majorBidi" w:cstheme="majorBidi"/>
-          <w:i/>
-          <w:iCs/>
-          <w:kern w:val="0"/>
-          <w14:ligatures w14:val="none"/>
-        </w:rPr>
-        <w:t xml:space="preserve">d. What are your key AI-algorithms? Be precise about the algorithm(s) you are proposing to use. You don’t have to discuss the underlying </w:t>
-      </w:r>
-      <w:proofErr w:type="spellStart"/>
-      <w:r>
-        <w:rPr>
-          <w:rFonts w:asciiTheme="majorBidi" w:eastAsia="Times New Roman" w:hAnsiTheme="majorBidi" w:cstheme="majorBidi"/>
-          <w:i/>
-          <w:iCs/>
-          <w:kern w:val="0"/>
-          <w14:ligatures w14:val="none"/>
-        </w:rPr>
-        <w:t>maths</w:t>
-      </w:r>
-      <w:proofErr w:type="spellEnd"/>
-      <w:r>
-        <w:rPr>
-          <w:rFonts w:asciiTheme="majorBidi" w:eastAsia="Times New Roman" w:hAnsiTheme="majorBidi" w:cstheme="majorBidi"/>
-          <w:i/>
-          <w:iCs/>
-          <w:kern w:val="0"/>
-          <w14:ligatures w14:val="none"/>
-        </w:rPr>
-        <w:t xml:space="preserve"> of the model (unless that is the easiest way for you to describe it)</w:t>
-      </w:r>
-    </w:p>
-    <w:p>
-      <w:pPr>
-        <w:rPr>
-          <w:rFonts w:asciiTheme="majorBidi" w:eastAsia="Times New Roman" w:hAnsiTheme="majorBidi" w:cstheme="majorBidi"/>
-          <w:kern w:val="0"/>
-          <w:highlight w:val="yellow"/>
-          <w14:ligatures w14:val="none"/>
-        </w:rPr>
-      </w:pPr>
-      <w:r>
-        <w:rPr>
-          <w:rFonts w:asciiTheme="majorBidi" w:eastAsia="Times New Roman" w:hAnsiTheme="majorBidi" w:cstheme="majorBidi"/>
-          <w:kern w:val="0"/>
-          <w:highlight w:val="yellow"/>
-          <w14:ligatures w14:val="none"/>
-        </w:rPr>
-        <w:t>(</w:t>
-      </w:r>
-      <w:proofErr w:type="spellStart"/>
-      <w:r>
-        <w:rPr>
-          <w:rFonts w:asciiTheme="majorBidi" w:eastAsia="Times New Roman" w:hAnsiTheme="majorBidi" w:cstheme="majorBidi"/>
-          <w:kern w:val="0"/>
-          <w:highlight w:val="yellow"/>
-          <w14:ligatures w14:val="none"/>
-        </w:rPr>
-        <w:t>i</w:t>
-      </w:r>
-      <w:proofErr w:type="spellEnd"/>
-      <w:r>
-        <w:rPr>
-          <w:rFonts w:asciiTheme="majorBidi" w:eastAsia="Times New Roman" w:hAnsiTheme="majorBidi" w:cstheme="majorBidi"/>
-          <w:kern w:val="0"/>
-          <w:highlight w:val="yellow"/>
-          <w14:ligatures w14:val="none"/>
-        </w:rPr>
-        <w:t>. Note: Don’t worry about making this too complex. While the choice of algorithms is</w:t>
-      </w:r>
-    </w:p>
-    <w:p>
-      <w:pPr>
-        <w:rPr>
-          <w:rFonts w:asciiTheme="majorBidi" w:eastAsia="Times New Roman" w:hAnsiTheme="majorBidi" w:cstheme="majorBidi"/>
-          <w:kern w:val="0"/>
-          <w:highlight w:val="yellow"/>
-          <w14:ligatures w14:val="none"/>
-        </w:rPr>
-      </w:pPr>
-      <w:r>
-        <w:rPr>
-          <w:rFonts w:asciiTheme="majorBidi" w:eastAsia="Times New Roman" w:hAnsiTheme="majorBidi" w:cstheme="majorBidi"/>
-          <w:kern w:val="0"/>
-          <w:highlight w:val="yellow"/>
-          <w14:ligatures w14:val="none"/>
-        </w:rPr>
-        <w:t xml:space="preserve">really important, I want you to focus on the “match” between the algorithms you will </w:t>
-      </w:r>
-      <w:proofErr w:type="gramStart"/>
-      <w:r>
-        <w:rPr>
-          <w:rFonts w:asciiTheme="majorBidi" w:eastAsia="Times New Roman" w:hAnsiTheme="majorBidi" w:cstheme="majorBidi"/>
-          <w:kern w:val="0"/>
-          <w:highlight w:val="yellow"/>
-          <w14:ligatures w14:val="none"/>
-        </w:rPr>
-        <w:t>use</w:t>
-      </w:r>
-      <w:proofErr w:type="gramEnd"/>
-    </w:p>
-    <w:p>
-      <w:pPr>
-        <w:rPr>
-          <w:rFonts w:asciiTheme="majorBidi" w:eastAsia="Times New Roman" w:hAnsiTheme="majorBidi" w:cstheme="majorBidi"/>
-          <w:kern w:val="0"/>
-          <w14:ligatures w14:val="none"/>
-        </w:rPr>
-      </w:pPr>
-      <w:r>
-        <w:rPr>
-          <w:rFonts w:asciiTheme="majorBidi" w:eastAsia="Times New Roman" w:hAnsiTheme="majorBidi" w:cstheme="majorBidi"/>
-          <w:kern w:val="0"/>
-          <w:highlight w:val="yellow"/>
-          <w14:ligatures w14:val="none"/>
-        </w:rPr>
-        <w:t xml:space="preserve">with the nature of the strategic </w:t>
-      </w:r>
-      <w:proofErr w:type="gramStart"/>
-      <w:r>
-        <w:rPr>
-          <w:rFonts w:asciiTheme="majorBidi" w:eastAsia="Times New Roman" w:hAnsiTheme="majorBidi" w:cstheme="majorBidi"/>
-          <w:kern w:val="0"/>
-          <w:highlight w:val="yellow"/>
-          <w14:ligatures w14:val="none"/>
-        </w:rPr>
-        <w:t>problems</w:t>
-      </w:r>
-      <w:proofErr w:type="gramEnd"/>
-      <w:r>
-        <w:rPr>
-          <w:rFonts w:asciiTheme="majorBidi" w:eastAsia="Times New Roman" w:hAnsiTheme="majorBidi" w:cstheme="majorBidi"/>
-          <w:kern w:val="0"/>
-          <w:highlight w:val="yellow"/>
-          <w14:ligatures w14:val="none"/>
-        </w:rPr>
-        <w:t xml:space="preserve"> you are focusing on in the overall strategy.)</w:t>
-      </w:r>
-    </w:p>
-    <w:p>
-      <w:pPr>
+        <w:t>The process from data acquisition to model completion</w:t>
+      </w:r>
+    </w:p>
+    <w:p>
+      <w:pPr>
+        <w:pStyle w:val="ListParagraph"/>
+        <w:numPr>
+          <w:ilvl w:val="0"/>
+          <w:numId w:val="8"/>
+        </w:numPr>
+      </w:pPr>
+      <w:r>
+        <w:t>Lawn Buddy</w:t>
+      </w:r>
+      <w:r>
+        <w:t xml:space="preserve"> uses</w:t>
+      </w:r>
+      <w:r>
+        <w:t xml:space="preserve"> Auth0 React SDK to identify its users, get their profile information, and control the content that they can access by protecting routes and API resources like account or checkout pages. </w:t>
+      </w:r>
+      <w:r>
+        <w:t>W</w:t>
+      </w:r>
+      <w:r>
+        <w:t>e first integrate Lawn Buddy with Auth0 so that it can redirect users to an Auth0 customizable login page when they need to log in. Once users log in successfully, Auth0 redirects them back to the app, returning JSON Web Tokens (JWTs) with their authentication and user information</w:t>
+      </w:r>
+      <w:r>
+        <w:t>.</w:t>
+      </w:r>
+    </w:p>
+    <w:p>
+      <w:pPr>
+        <w:pStyle w:val="ListParagraph"/>
+        <w:numPr>
+          <w:ilvl w:val="0"/>
+          <w:numId w:val="8"/>
+        </w:numPr>
+      </w:pPr>
+      <w:r>
+        <w:t xml:space="preserve">Lawn Buddy uses a combination of React.JS to display the schedule, controller to manipulate the schedules, and MongoDB database to store the schedule information for both types of users i.e., customers and lawn service professionals, leading to a better organized code base for the app that can be easily modified and maintained, and faster </w:t>
+      </w:r>
+      <w:r>
+        <w:lastRenderedPageBreak/>
+        <w:t>development process because of how MVC allows parallel development on both design and functionality</w:t>
+      </w:r>
+      <w:r>
+        <w:t>.</w:t>
+      </w:r>
+    </w:p>
+    <w:p>
+      <w:pPr>
+        <w:keepNext/>
+        <w:jc w:val="center"/>
+      </w:pPr>
+      <w:r>
+        <w:fldChar w:fldCharType="begin"/>
+      </w:r>
+      <w:r>
+        <w:instrText xml:space="preserve"> INCLUDEPICTURE "https://lh5.googleusercontent.com/8td63CmaFzprkPMQa01nZ28wyJc9I0Go82hd-jF6p37QsPzzwuVq5owj7Ok_mLJcPA7DC4koqPQwhffai-B3ITaXUc47OaEV67rTSp4YpeIRKZoYnKxArcz-4d_CyFaREg=w1280" \* MERGEFORMATINET </w:instrText>
+      </w:r>
+      <w:r>
+        <w:fldChar w:fldCharType="separate"/>
+      </w:r>
+      <w:r>
+        <w:rPr>
+          <w:noProof/>
+        </w:rPr>
+        <w:drawing>
+          <wp:inline distT="0" distB="0" distL="0" distR="0" wp14:anchorId="60D58889" wp14:editId="0CD07999">
+            <wp:extent cx="5250873" cy="4053158"/>
+            <wp:effectExtent l="0" t="0" r="5080" b="1905"/>
+            <wp:docPr id="4" name="Picture 4" descr="Diagram&#10;&#10;Description automatically generated"/>
+            <wp:cNvGraphicFramePr>
+              <a:graphicFrameLocks xmlns:a="http://schemas.openxmlformats.org/drawingml/2006/main" noChangeAspect="1"/>
+            </wp:cNvGraphicFramePr>
+            <a:graphic xmlns:a="http://schemas.openxmlformats.org/drawingml/2006/main">
+              <a:graphicData uri="http://schemas.openxmlformats.org/drawingml/2006/picture">
+                <pic:pic xmlns:pic="http://schemas.openxmlformats.org/drawingml/2006/picture">
+                  <pic:nvPicPr>
+                    <pic:cNvPr id="4" name="Picture 4" descr="Diagram&#10;&#10;Description automatically generated"/>
+                    <pic:cNvPicPr>
+                      <a:picLocks noChangeAspect="1" noChangeArrowheads="1"/>
+                    </pic:cNvPicPr>
+                  </pic:nvPicPr>
+                  <pic:blipFill>
+                    <a:blip r:embed="rId6">
+                      <a:extLst>
+                        <a:ext uri="{28A0092B-C50C-407E-A947-70E740481C1C}">
+                          <a14:useLocalDpi xmlns:a14="http://schemas.microsoft.com/office/drawing/2010/main" val="0"/>
+                        </a:ext>
+                      </a:extLst>
+                    </a:blip>
+                    <a:srcRect/>
+                    <a:stretch>
+                      <a:fillRect/>
+                    </a:stretch>
+                  </pic:blipFill>
+                  <pic:spPr bwMode="auto">
+                    <a:xfrm>
+                      <a:off x="0" y="0"/>
+                      <a:ext cx="5250873" cy="4053158"/>
+                    </a:xfrm>
+                    <a:prstGeom prst="rect">
+                      <a:avLst/>
+                    </a:prstGeom>
+                    <a:noFill/>
+                    <a:ln>
+                      <a:noFill/>
+                    </a:ln>
+                  </pic:spPr>
+                </pic:pic>
+              </a:graphicData>
+            </a:graphic>
+          </wp:inline>
+        </w:drawing>
+      </w:r>
+      <w:r>
+        <w:fldChar w:fldCharType="end"/>
+      </w:r>
+    </w:p>
+    <w:p>
+      <w:pPr>
+        <w:pStyle w:val="Caption"/>
         <w:pBdr>
           <w:bottom w:val="single" w:sz="4" w:space="1" w:color="auto"/>
         </w:pBdr>
+        <w:ind w:firstLine="720"/>
+      </w:pPr>
+      <w:r>
+        <w:t xml:space="preserve">Figure </w:t>
+      </w:r>
+      <w:r>
+        <w:fldChar w:fldCharType="begin"/>
+      </w:r>
+      <w:r>
+        <w:instrText xml:space="preserve"> SEQ Figure \* ARABIC </w:instrText>
+      </w:r>
+      <w:r>
+        <w:fldChar w:fldCharType="separate"/>
+      </w:r>
+      <w:r>
+        <w:rPr>
+          <w:noProof/>
+        </w:rPr>
+        <w:t>2</w:t>
+      </w:r>
+      <w:r>
+        <w:fldChar w:fldCharType="end"/>
+      </w:r>
+      <w:r>
+        <w:t xml:space="preserve"> </w:t>
+      </w:r>
+      <w:r>
+        <w:t>High-level view of M</w:t>
+      </w:r>
+      <w:r>
+        <w:t>VC</w:t>
+      </w:r>
+    </w:p>
+    <w:p>
+      <w:pPr>
+        <w:pBdr>
+          <w:bottom w:val="single" w:sz="4" w:space="1" w:color="auto"/>
+        </w:pBdr>
+        <w:rPr>
+          <w:rFonts w:asciiTheme="majorBidi" w:eastAsia="Times New Roman" w:hAnsiTheme="majorBidi" w:cstheme="majorBidi"/>
+          <w:kern w:val="0"/>
+          <w14:ligatures w14:val="none"/>
+        </w:rPr>
+      </w:pPr>
+    </w:p>
+    <w:p>
+      <w:pPr>
+        <w:rPr>
+          <w:rFonts w:asciiTheme="majorBidi" w:eastAsia="Times New Roman" w:hAnsiTheme="majorBidi" w:cstheme="majorBidi"/>
+          <w:i/>
+          <w:iCs/>
+          <w:kern w:val="0"/>
+          <w14:ligatures w14:val="none"/>
+        </w:rPr>
+      </w:pPr>
+      <w:r>
+        <w:rPr>
+          <w:rFonts w:asciiTheme="majorBidi" w:eastAsia="Times New Roman" w:hAnsiTheme="majorBidi" w:cstheme="majorBidi"/>
+          <w:i/>
+          <w:iCs/>
+          <w:kern w:val="0"/>
+          <w14:ligatures w14:val="none"/>
+        </w:rPr>
+        <w:t>d. What are your key AI-algorithms?</w:t>
+      </w:r>
+    </w:p>
+    <w:p>
+      <w:pPr>
+        <w:pStyle w:val="ListParagraph"/>
+        <w:keepNext/>
+        <w:numPr>
+          <w:ilvl w:val="0"/>
+          <w:numId w:val="9"/>
+        </w:numPr>
+      </w:pPr>
+      <w:r>
+        <w:rPr>
+          <w:rFonts w:asciiTheme="majorBidi" w:eastAsia="Times New Roman" w:hAnsiTheme="majorBidi" w:cstheme="majorBidi"/>
+          <w:kern w:val="0"/>
+          <w14:ligatures w14:val="none"/>
+        </w:rPr>
+        <w:t xml:space="preserve">Lawn Buddy uses the </w:t>
+      </w:r>
+      <w:proofErr w:type="gramStart"/>
+      <w:r>
+        <w:rPr>
+          <w:rFonts w:asciiTheme="majorBidi" w:eastAsia="Times New Roman" w:hAnsiTheme="majorBidi" w:cstheme="majorBidi"/>
+          <w:kern w:val="0"/>
+          <w14:ligatures w14:val="none"/>
+        </w:rPr>
+        <w:t>cutting edge</w:t>
+      </w:r>
+      <w:proofErr w:type="gramEnd"/>
+      <w:r>
+        <w:rPr>
+          <w:rFonts w:asciiTheme="majorBidi" w:eastAsia="Times New Roman" w:hAnsiTheme="majorBidi" w:cstheme="majorBidi"/>
+          <w:kern w:val="0"/>
+          <w14:ligatures w14:val="none"/>
+        </w:rPr>
+        <w:t xml:space="preserve"> technology of object recognition, a principle of machine learning and deep learning where computer vision technique allows users to identify and locate objects in an image. By analyzing the pixels in the image recognition, Lawn Buddy can interpret and understand the logistical nature of lawn care services needed.</w:t>
+      </w:r>
+    </w:p>
+    <w:p>
+      <w:pPr>
+        <w:pStyle w:val="ListParagraph"/>
+        <w:keepNext/>
+        <w:jc w:val="center"/>
+      </w:pPr>
+      <w:r>
+        <w:fldChar w:fldCharType="begin"/>
+      </w:r>
+      <w:r>
+        <w:instrText xml:space="preserve"> INCLUDEPICTURE "https://lh5.googleusercontent.com/ymdmPYrHgQ-pQSeXxV52w8WYT2HOJd-UXq-QNuNy3piaqCGuDfReK1tSlRTmRY6aI9UOqRHmT9dM2uZ3WmAVzdiP2PstvGkphlWGQAqgO-QhT7I3qmz161u86Jj0YLvzEjLEYrABElqag5OvhM_a6TiCLw=s2048" \* MERGEFORMATINET </w:instrText>
+      </w:r>
+      <w:r>
+        <w:fldChar w:fldCharType="separate"/>
+      </w:r>
+      <w:r>
+        <w:rPr>
+          <w:noProof/>
+        </w:rPr>
+        <w:drawing>
+          <wp:inline distT="0" distB="0" distL="0" distR="0" wp14:anchorId="44B06A5C" wp14:editId="09C2AA0A">
+            <wp:extent cx="3582626" cy="2115127"/>
+            <wp:effectExtent l="0" t="0" r="0" b="6350"/>
+            <wp:docPr id="5" name="Picture 5" descr="A picture containing chart&#10;&#10;Description automatically generated"/>
+            <wp:cNvGraphicFramePr>
+              <a:graphicFrameLocks xmlns:a="http://schemas.openxmlformats.org/drawingml/2006/main" noChangeAspect="1"/>
+            </wp:cNvGraphicFramePr>
+            <a:graphic xmlns:a="http://schemas.openxmlformats.org/drawingml/2006/main">
+              <a:graphicData uri="http://schemas.openxmlformats.org/drawingml/2006/picture">
+                <pic:pic xmlns:pic="http://schemas.openxmlformats.org/drawingml/2006/picture">
+                  <pic:nvPicPr>
+                    <pic:cNvPr id="5" name="Picture 5" descr="A picture containing chart&#10;&#10;Description automatically generated"/>
+                    <pic:cNvPicPr>
+                      <a:picLocks noChangeAspect="1" noChangeArrowheads="1"/>
+                    </pic:cNvPicPr>
+                  </pic:nvPicPr>
+                  <pic:blipFill>
+                    <a:blip r:embed="rId7" cstate="print">
+                      <a:extLst>
+                        <a:ext uri="{28A0092B-C50C-407E-A947-70E740481C1C}">
+                          <a14:useLocalDpi xmlns:a14="http://schemas.microsoft.com/office/drawing/2010/main" val="0"/>
+                        </a:ext>
+                      </a:extLst>
+                    </a:blip>
+                    <a:srcRect/>
+                    <a:stretch>
+                      <a:fillRect/>
+                    </a:stretch>
+                  </pic:blipFill>
+                  <pic:spPr bwMode="auto">
+                    <a:xfrm>
+                      <a:off x="0" y="0"/>
+                      <a:ext cx="3719611" cy="2196001"/>
+                    </a:xfrm>
+                    <a:prstGeom prst="rect">
+                      <a:avLst/>
+                    </a:prstGeom>
+                    <a:noFill/>
+                    <a:ln>
+                      <a:noFill/>
+                    </a:ln>
+                  </pic:spPr>
+                </pic:pic>
+              </a:graphicData>
+            </a:graphic>
+          </wp:inline>
+        </w:drawing>
+      </w:r>
+      <w:r>
+        <w:fldChar w:fldCharType="end"/>
+      </w:r>
+    </w:p>
+    <w:p>
+      <w:pPr>
+        <w:pStyle w:val="Caption"/>
+        <w:ind w:firstLine="720"/>
+        <w:rPr>
+          <w:rFonts w:asciiTheme="majorBidi" w:eastAsia="Times New Roman" w:hAnsiTheme="majorBidi" w:cstheme="majorBidi"/>
+          <w:kern w:val="0"/>
+          <w14:ligatures w14:val="none"/>
+        </w:rPr>
+      </w:pPr>
+      <w:r>
+        <w:t xml:space="preserve">Figure </w:t>
+      </w:r>
+      <w:r>
+        <w:fldChar w:fldCharType="begin"/>
+      </w:r>
+      <w:r>
+        <w:instrText xml:space="preserve"> SEQ Figure \* ARABIC </w:instrText>
+      </w:r>
+      <w:r>
+        <w:fldChar w:fldCharType="separate"/>
+      </w:r>
+      <w:r>
+        <w:rPr>
+          <w:noProof/>
+        </w:rPr>
+        <w:t>3</w:t>
+      </w:r>
+      <w:r>
+        <w:fldChar w:fldCharType="end"/>
+      </w:r>
+      <w:r>
+        <w:t xml:space="preserve"> How Object Recognition Works (https://blog.superannotate.com/object-detection-with-deep-learning/)</w:t>
+      </w:r>
+    </w:p>
+    <w:p>
+      <w:pPr>
+        <w:pStyle w:val="ListParagraph"/>
+        <w:numPr>
+          <w:ilvl w:val="0"/>
+          <w:numId w:val="9"/>
+        </w:numPr>
+        <w:rPr>
+          <w:rFonts w:asciiTheme="majorBidi" w:eastAsia="Times New Roman" w:hAnsiTheme="majorBidi" w:cstheme="majorBidi"/>
+          <w:kern w:val="0"/>
+          <w14:ligatures w14:val="none"/>
+        </w:rPr>
+      </w:pPr>
+      <w:r>
+        <w:rPr>
+          <w:rFonts w:asciiTheme="majorBidi" w:eastAsia="Times New Roman" w:hAnsiTheme="majorBidi" w:cstheme="majorBidi"/>
+          <w:kern w:val="0"/>
+          <w14:ligatures w14:val="none"/>
+        </w:rPr>
+        <w:lastRenderedPageBreak/>
+        <w:t xml:space="preserve">By analyzing the dataset, Lawn Buddy uses the criteria of computer vision </w:t>
+      </w:r>
+      <w:proofErr w:type="gramStart"/>
+      <w:r>
+        <w:rPr>
+          <w:rFonts w:asciiTheme="majorBidi" w:eastAsia="Times New Roman" w:hAnsiTheme="majorBidi" w:cstheme="majorBidi"/>
+          <w:kern w:val="0"/>
+          <w14:ligatures w14:val="none"/>
+        </w:rPr>
+        <w:t>in order to</w:t>
+      </w:r>
+      <w:proofErr w:type="gramEnd"/>
+      <w:r>
+        <w:rPr>
+          <w:rFonts w:asciiTheme="majorBidi" w:eastAsia="Times New Roman" w:hAnsiTheme="majorBidi" w:cstheme="majorBidi"/>
+          <w:kern w:val="0"/>
+          <w14:ligatures w14:val="none"/>
+        </w:rPr>
+        <w:t xml:space="preserve"> break down the classification, localization and tagging. Lawn buddy uses the classification feature to detect the lawn, and the use of localization to determine lawn size, and the tagging feature to further find the lawn quality, which is measured through lawn color, and blade length which determines when the lawn needs to be trimmed. </w:t>
+      </w:r>
+    </w:p>
+    <w:p>
+      <w:pPr>
+        <w:pStyle w:val="ListParagraph"/>
+        <w:numPr>
+          <w:ilvl w:val="1"/>
+          <w:numId w:val="9"/>
+        </w:numPr>
+        <w:rPr>
+          <w:rFonts w:asciiTheme="majorBidi" w:eastAsia="Times New Roman" w:hAnsiTheme="majorBidi" w:cstheme="majorBidi"/>
+          <w:kern w:val="0"/>
+          <w14:ligatures w14:val="none"/>
+        </w:rPr>
+      </w:pPr>
+      <w:r>
+        <w:rPr>
+          <w:rFonts w:asciiTheme="majorBidi" w:eastAsia="Times New Roman" w:hAnsiTheme="majorBidi" w:cstheme="majorBidi"/>
+          <w:kern w:val="0"/>
+          <w14:ligatures w14:val="none"/>
+        </w:rPr>
+        <w:t>Lawn quality: measured by the appearance and color of the lawn</w:t>
+      </w:r>
+      <w:r>
+        <w:rPr>
+          <w:rFonts w:asciiTheme="majorBidi" w:eastAsia="Times New Roman" w:hAnsiTheme="majorBidi" w:cstheme="majorBidi"/>
+          <w:kern w:val="0"/>
+          <w14:ligatures w14:val="none"/>
+        </w:rPr>
+        <w:t xml:space="preserve"> e.g</w:t>
+      </w:r>
+      <w:r>
+        <w:rPr>
+          <w:rFonts w:asciiTheme="majorBidi" w:eastAsia="Times New Roman" w:hAnsiTheme="majorBidi" w:cstheme="majorBidi"/>
+          <w:kern w:val="0"/>
+          <w14:ligatures w14:val="none"/>
+        </w:rPr>
+        <w:t>.,</w:t>
+      </w:r>
+      <w:r>
+        <w:rPr>
+          <w:rFonts w:asciiTheme="majorBidi" w:eastAsia="Times New Roman" w:hAnsiTheme="majorBidi" w:cstheme="majorBidi"/>
+          <w:kern w:val="0"/>
+          <w14:ligatures w14:val="none"/>
+        </w:rPr>
+        <w:t xml:space="preserve"> yellow lawn = poor quality</w:t>
+      </w:r>
+    </w:p>
+    <w:p>
+      <w:pPr>
+        <w:pStyle w:val="ListParagraph"/>
+        <w:numPr>
+          <w:ilvl w:val="1"/>
+          <w:numId w:val="9"/>
+        </w:numPr>
+        <w:rPr>
+          <w:rFonts w:asciiTheme="majorBidi" w:eastAsia="Times New Roman" w:hAnsiTheme="majorBidi" w:cstheme="majorBidi"/>
+          <w:kern w:val="0"/>
+          <w14:ligatures w14:val="none"/>
+        </w:rPr>
+      </w:pPr>
+      <w:r>
+        <w:rPr>
+          <w:rFonts w:asciiTheme="majorBidi" w:eastAsia="Times New Roman" w:hAnsiTheme="majorBidi" w:cstheme="majorBidi"/>
+          <w:kern w:val="0"/>
+          <w14:ligatures w14:val="none"/>
+        </w:rPr>
+        <w:t>Blade length: measured by analyzing the individual blade</w:t>
+      </w:r>
+      <w:r>
+        <w:rPr>
+          <w:rFonts w:asciiTheme="majorBidi" w:eastAsia="Times New Roman" w:hAnsiTheme="majorBidi" w:cstheme="majorBidi"/>
+          <w:kern w:val="0"/>
+          <w14:ligatures w14:val="none"/>
+        </w:rPr>
+        <w:t xml:space="preserve"> e.g.,</w:t>
+      </w:r>
+      <w:r>
+        <w:rPr>
+          <w:rFonts w:asciiTheme="majorBidi" w:eastAsia="Times New Roman" w:hAnsiTheme="majorBidi" w:cstheme="majorBidi"/>
+          <w:kern w:val="0"/>
+          <w14:ligatures w14:val="none"/>
+        </w:rPr>
+        <w:t xml:space="preserve"> blade &gt; 3 inches = long, time for maintenance</w:t>
+      </w:r>
+    </w:p>
+    <w:p>
+      <w:pPr>
+        <w:pStyle w:val="ListParagraph"/>
+        <w:numPr>
+          <w:ilvl w:val="1"/>
+          <w:numId w:val="9"/>
+        </w:numPr>
+        <w:rPr>
+          <w:rFonts w:asciiTheme="majorBidi" w:eastAsia="Times New Roman" w:hAnsiTheme="majorBidi" w:cstheme="majorBidi"/>
+          <w:kern w:val="0"/>
+          <w14:ligatures w14:val="none"/>
+        </w:rPr>
+      </w:pPr>
+      <w:r>
+        <w:rPr>
+          <w:rFonts w:asciiTheme="majorBidi" w:eastAsia="Times New Roman" w:hAnsiTheme="majorBidi" w:cstheme="majorBidi"/>
+          <w:kern w:val="0"/>
+          <w14:ligatures w14:val="none"/>
+        </w:rPr>
+        <w:t>Lawn size: measured by the phone's AR feature</w:t>
+      </w:r>
+      <w:r>
+        <w:rPr>
+          <w:rFonts w:asciiTheme="majorBidi" w:eastAsia="Times New Roman" w:hAnsiTheme="majorBidi" w:cstheme="majorBidi"/>
+          <w:kern w:val="0"/>
+          <w14:ligatures w14:val="none"/>
+        </w:rPr>
+        <w:t xml:space="preserve"> e.g</w:t>
+      </w:r>
+      <w:r>
+        <w:rPr>
+          <w:rFonts w:asciiTheme="majorBidi" w:eastAsia="Times New Roman" w:hAnsiTheme="majorBidi" w:cstheme="majorBidi"/>
+          <w:kern w:val="0"/>
+          <w14:ligatures w14:val="none"/>
+        </w:rPr>
+        <w:t>.</w:t>
+      </w:r>
+      <w:r>
+        <w:rPr>
+          <w:rFonts w:asciiTheme="majorBidi" w:eastAsia="Times New Roman" w:hAnsiTheme="majorBidi" w:cstheme="majorBidi"/>
+          <w:kern w:val="0"/>
+          <w14:ligatures w14:val="none"/>
+        </w:rPr>
+        <w:t>,</w:t>
+      </w:r>
+      <w:r>
+        <w:rPr>
+          <w:rFonts w:asciiTheme="majorBidi" w:eastAsia="Times New Roman" w:hAnsiTheme="majorBidi" w:cstheme="majorBidi"/>
+          <w:kern w:val="0"/>
+          <w14:ligatures w14:val="none"/>
+        </w:rPr>
+        <w:t xml:space="preserve"> 20 x 15 sq. ft.</w:t>
+      </w:r>
+    </w:p>
+    <w:p>
+      <w:pPr>
+        <w:pStyle w:val="ListParagraph"/>
+        <w:numPr>
+          <w:ilvl w:val="1"/>
+          <w:numId w:val="9"/>
+        </w:numPr>
+        <w:rPr>
+          <w:rFonts w:asciiTheme="majorBidi" w:eastAsia="Times New Roman" w:hAnsiTheme="majorBidi" w:cstheme="majorBidi"/>
+          <w:kern w:val="0"/>
+          <w14:ligatures w14:val="none"/>
+        </w:rPr>
+      </w:pPr>
+      <w:r>
+        <w:rPr>
+          <w:rFonts w:asciiTheme="majorBidi" w:eastAsia="Times New Roman" w:hAnsiTheme="majorBidi" w:cstheme="majorBidi"/>
+          <w:kern w:val="0"/>
+          <w14:ligatures w14:val="none"/>
+        </w:rPr>
+        <w:t>Lawn terrain: measured by the topography of the yard</w:t>
+      </w:r>
+      <w:r>
+        <w:rPr>
+          <w:rFonts w:asciiTheme="majorBidi" w:eastAsia="Times New Roman" w:hAnsiTheme="majorBidi" w:cstheme="majorBidi"/>
+          <w:kern w:val="0"/>
+          <w14:ligatures w14:val="none"/>
+        </w:rPr>
+        <w:t xml:space="preserve"> e.g</w:t>
+      </w:r>
+      <w:r>
+        <w:rPr>
+          <w:rFonts w:asciiTheme="majorBidi" w:eastAsia="Times New Roman" w:hAnsiTheme="majorBidi" w:cstheme="majorBidi"/>
+          <w:kern w:val="0"/>
+          <w14:ligatures w14:val="none"/>
+        </w:rPr>
+        <w:t>.</w:t>
+      </w:r>
+      <w:r>
+        <w:rPr>
+          <w:rFonts w:asciiTheme="majorBidi" w:eastAsia="Times New Roman" w:hAnsiTheme="majorBidi" w:cstheme="majorBidi"/>
+          <w:kern w:val="0"/>
+          <w14:ligatures w14:val="none"/>
+        </w:rPr>
+        <w:t>,</w:t>
+      </w:r>
+      <w:r>
+        <w:rPr>
+          <w:rFonts w:asciiTheme="majorBidi" w:eastAsia="Times New Roman" w:hAnsiTheme="majorBidi" w:cstheme="majorBidi"/>
+          <w:kern w:val="0"/>
+          <w14:ligatures w14:val="none"/>
+        </w:rPr>
+        <w:t xml:space="preserve"> hills = non-flat terrain </w:t>
+      </w:r>
+    </w:p>
+    <w:p>
+      <w:pPr>
+        <w:keepNext/>
+        <w:ind w:left="720"/>
+        <w:jc w:val="center"/>
+      </w:pPr>
+      <w:r>
         <w:rPr>
           <w:rFonts w:asciiTheme="majorBidi" w:eastAsia="Times New Roman" w:hAnsiTheme="majorBidi" w:cstheme="majorBidi"/>
           <w:b/>
@@ -1681,6 +2182,110 @@
           <w:kern w:val="0"/>
           <w14:ligatures w14:val="none"/>
         </w:rPr>
+        <w:drawing>
+          <wp:inline distT="0" distB="0" distL="0" distR="0" wp14:anchorId="73DE6A03" wp14:editId="13066EC9">
+            <wp:extent cx="5019964" cy="2555569"/>
+            <wp:effectExtent l="0" t="0" r="0" b="0"/>
+            <wp:docPr id="1" name="Picture 1" descr="Timeline&#10;&#10;Description automatically generated with low confidence"/>
+            <wp:cNvGraphicFramePr>
+              <a:graphicFrameLocks xmlns:a="http://schemas.openxmlformats.org/drawingml/2006/main" noChangeAspect="1"/>
+            </wp:cNvGraphicFramePr>
+            <a:graphic xmlns:a="http://schemas.openxmlformats.org/drawingml/2006/main">
+              <a:graphicData uri="http://schemas.openxmlformats.org/drawingml/2006/picture">
+                <pic:pic xmlns:pic="http://schemas.openxmlformats.org/drawingml/2006/picture">
+                  <pic:nvPicPr>
+                    <pic:cNvPr id="1" name="Picture 1" descr="Timeline&#10;&#10;Description automatically generated with low confidence"/>
+                    <pic:cNvPicPr/>
+                  </pic:nvPicPr>
+                  <pic:blipFill>
+                    <a:blip r:embed="rId8"/>
+                    <a:stretch>
+                      <a:fillRect/>
+                    </a:stretch>
+                  </pic:blipFill>
+                  <pic:spPr>
+                    <a:xfrm>
+                      <a:off x="0" y="0"/>
+                      <a:ext cx="5065308" cy="2578653"/>
+                    </a:xfrm>
+                    <a:prstGeom prst="rect">
+                      <a:avLst/>
+                    </a:prstGeom>
+                  </pic:spPr>
+                </pic:pic>
+              </a:graphicData>
+            </a:graphic>
+          </wp:inline>
+        </w:drawing>
+      </w:r>
+    </w:p>
+    <w:p>
+      <w:pPr>
+        <w:pStyle w:val="Caption"/>
+        <w:ind w:left="720"/>
+      </w:pPr>
+      <w:r>
+        <w:t xml:space="preserve">       </w:t>
+      </w:r>
+      <w:r>
+        <w:tab/>
+      </w:r>
+      <w:r>
+        <w:t xml:space="preserve">Figure </w:t>
+      </w:r>
+      <w:r>
+        <w:fldChar w:fldCharType="begin"/>
+      </w:r>
+      <w:r>
+        <w:instrText xml:space="preserve"> SEQ Figure \* ARABIC </w:instrText>
+      </w:r>
+      <w:r>
+        <w:fldChar w:fldCharType="separate"/>
+      </w:r>
+      <w:r>
+        <w:rPr>
+          <w:noProof/>
+        </w:rPr>
+        <w:t>4</w:t>
+      </w:r>
+      <w:r>
+        <w:fldChar w:fldCharType="end"/>
+      </w:r>
+      <w:r>
+        <w:t xml:space="preserve"> </w:t>
+      </w:r>
+      <w:r>
+        <w:t xml:space="preserve">How </w:t>
+      </w:r>
+      <w:r>
+        <w:t>Object Recognition</w:t>
+      </w:r>
+      <w:r>
+        <w:t xml:space="preserve"> Works</w:t>
+      </w:r>
+      <w:r>
+        <w:t xml:space="preserve"> in Lawn Buddy</w:t>
+      </w:r>
+    </w:p>
+    <w:p>
+      <w:pPr>
+        <w:pBdr>
+          <w:bottom w:val="single" w:sz="4" w:space="1" w:color="auto"/>
+        </w:pBdr>
+      </w:pPr>
+    </w:p>
+    <w:p/>
+    <w:p>
+      <w:pPr>
+        <w:pBdr>
+          <w:bottom w:val="single" w:sz="4" w:space="1" w:color="auto"/>
+        </w:pBdr>
+        <w:sectPr>
+          <w:pgSz w:w="12240" w:h="15840"/>
+          <w:pgMar w:top="1440" w:right="1440" w:bottom="1440" w:left="1440" w:header="720" w:footer="720" w:gutter="0"/>
+          <w:cols w:space="720"/>
+          <w:docGrid w:linePitch="360"/>
+        </w:sectPr>
       </w:pPr>
     </w:p>
     <w:p>
@@ -1701,6 +2306,7 @@
           <w:kern w:val="0"/>
           <w14:ligatures w14:val="none"/>
         </w:rPr>
+        <w:lastRenderedPageBreak/>
         <w:t>III. Section Four: Overview of Value Network &amp; Ecosystem Strategy (~2 Pages)</w:t>
       </w:r>
     </w:p>
@@ -2060,6 +2666,119 @@
     </w:lvl>
   </w:abstractNum>
   <w:abstractNum w:abstractNumId="1" w15:restartNumberingAfterBreak="0">
+    <w:nsid w:val="30D644E3"/>
+    <w:multiLevelType w:val="hybridMultilevel"/>
+    <w:tmpl w:val="F22C3312"/>
+    <w:lvl w:ilvl="0" w:tplc="04090001">
+      <w:start w:val="1"/>
+      <w:numFmt w:val="bullet"/>
+      <w:lvlText w:val=""/>
+      <w:lvlJc w:val="left"/>
+      <w:pPr>
+        <w:ind w:left="720" w:hanging="360"/>
+      </w:pPr>
+      <w:rPr>
+        <w:rFonts w:ascii="Symbol" w:hAnsi="Symbol" w:hint="default"/>
+      </w:rPr>
+    </w:lvl>
+    <w:lvl w:ilvl="1" w:tplc="04090003">
+      <w:start w:val="1"/>
+      <w:numFmt w:val="bullet"/>
+      <w:lvlText w:val="o"/>
+      <w:lvlJc w:val="left"/>
+      <w:pPr>
+        <w:ind w:left="1440" w:hanging="360"/>
+      </w:pPr>
+      <w:rPr>
+        <w:rFonts w:ascii="Courier New" w:hAnsi="Courier New" w:cs="Courier New" w:hint="default"/>
+      </w:rPr>
+    </w:lvl>
+    <w:lvl w:ilvl="2" w:tplc="04090005" w:tentative="1">
+      <w:start w:val="1"/>
+      <w:numFmt w:val="bullet"/>
+      <w:lvlText w:val=""/>
+      <w:lvlJc w:val="left"/>
+      <w:pPr>
+        <w:ind w:left="2160" w:hanging="360"/>
+      </w:pPr>
+      <w:rPr>
+        <w:rFonts w:ascii="Wingdings" w:hAnsi="Wingdings" w:hint="default"/>
+      </w:rPr>
+    </w:lvl>
+    <w:lvl w:ilvl="3" w:tplc="04090001" w:tentative="1">
+      <w:start w:val="1"/>
+      <w:numFmt w:val="bullet"/>
+      <w:lvlText w:val=""/>
+      <w:lvlJc w:val="left"/>
+      <w:pPr>
+        <w:ind w:left="2880" w:hanging="360"/>
+      </w:pPr>
+      <w:rPr>
+        <w:rFonts w:ascii="Symbol" w:hAnsi="Symbol" w:hint="default"/>
+      </w:rPr>
+    </w:lvl>
+    <w:lvl w:ilvl="4" w:tplc="04090003" w:tentative="1">
+      <w:start w:val="1"/>
+      <w:numFmt w:val="bullet"/>
+      <w:lvlText w:val="o"/>
+      <w:lvlJc w:val="left"/>
+      <w:pPr>
+        <w:ind w:left="3600" w:hanging="360"/>
+      </w:pPr>
+      <w:rPr>
+        <w:rFonts w:ascii="Courier New" w:hAnsi="Courier New" w:cs="Courier New" w:hint="default"/>
+      </w:rPr>
+    </w:lvl>
+    <w:lvl w:ilvl="5" w:tplc="04090005" w:tentative="1">
+      <w:start w:val="1"/>
+      <w:numFmt w:val="bullet"/>
+      <w:lvlText w:val=""/>
+      <w:lvlJc w:val="left"/>
+      <w:pPr>
+        <w:ind w:left="4320" w:hanging="360"/>
+      </w:pPr>
+      <w:rPr>
+        <w:rFonts w:ascii="Wingdings" w:hAnsi="Wingdings" w:hint="default"/>
+      </w:rPr>
+    </w:lvl>
+    <w:lvl w:ilvl="6" w:tplc="04090001" w:tentative="1">
+      <w:start w:val="1"/>
+      <w:numFmt w:val="bullet"/>
+      <w:lvlText w:val=""/>
+      <w:lvlJc w:val="left"/>
+      <w:pPr>
+        <w:ind w:left="5040" w:hanging="360"/>
+      </w:pPr>
+      <w:rPr>
+        <w:rFonts w:ascii="Symbol" w:hAnsi="Symbol" w:hint="default"/>
+      </w:rPr>
+    </w:lvl>
+    <w:lvl w:ilvl="7" w:tplc="04090003" w:tentative="1">
+      <w:start w:val="1"/>
+      <w:numFmt w:val="bullet"/>
+      <w:lvlText w:val="o"/>
+      <w:lvlJc w:val="left"/>
+      <w:pPr>
+        <w:ind w:left="5760" w:hanging="360"/>
+      </w:pPr>
+      <w:rPr>
+        <w:rFonts w:ascii="Courier New" w:hAnsi="Courier New" w:cs="Courier New" w:hint="default"/>
+      </w:rPr>
+    </w:lvl>
+    <w:lvl w:ilvl="8" w:tplc="04090005" w:tentative="1">
+      <w:start w:val="1"/>
+      <w:numFmt w:val="bullet"/>
+      <w:lvlText w:val=""/>
+      <w:lvlJc w:val="left"/>
+      <w:pPr>
+        <w:ind w:left="6480" w:hanging="360"/>
+      </w:pPr>
+      <w:rPr>
+        <w:rFonts w:ascii="Wingdings" w:hAnsi="Wingdings" w:hint="default"/>
+      </w:rPr>
+    </w:lvl>
+  </w:abstractNum>
+  <w:abstractNum w:abstractNumId="2" w15:restartNumberingAfterBreak="0">
     <w:nsid w:val="3A6873B7"/>
     <w:multiLevelType w:val="hybridMultilevel"/>
     <w:tmpl w:val="63DE99C8"/>
@@ -2148,7 +2867,120 @@
       </w:pPr>
     </w:lvl>
   </w:abstractNum>
-  <w:abstractNum w:abstractNumId="2" w15:restartNumberingAfterBreak="0">
+  <w:abstractNum w:abstractNumId="3" w15:restartNumberingAfterBreak="0">
+    <w:nsid w:val="3C141B4C"/>
+    <w:multiLevelType w:val="hybridMultilevel"/>
+    <w:tmpl w:val="555C053E"/>
+    <w:lvl w:ilvl="0" w:tplc="04090001">
+      <w:start w:val="1"/>
+      <w:numFmt w:val="bullet"/>
+      <w:lvlText w:val=""/>
+      <w:lvlJc w:val="left"/>
+      <w:pPr>
+        <w:ind w:left="720" w:hanging="360"/>
+      </w:pPr>
+      <w:rPr>
+        <w:rFonts w:ascii="Symbol" w:hAnsi="Symbol" w:hint="default"/>
+      </w:rPr>
+    </w:lvl>
+    <w:lvl w:ilvl="1" w:tplc="04090003" w:tentative="1">
+      <w:start w:val="1"/>
+      <w:numFmt w:val="bullet"/>
+      <w:lvlText w:val="o"/>
+      <w:lvlJc w:val="left"/>
+      <w:pPr>
+        <w:ind w:left="1440" w:hanging="360"/>
+      </w:pPr>
+      <w:rPr>
+        <w:rFonts w:ascii="Courier New" w:hAnsi="Courier New" w:cs="Courier New" w:hint="default"/>
+      </w:rPr>
+    </w:lvl>
+    <w:lvl w:ilvl="2" w:tplc="04090005" w:tentative="1">
+      <w:start w:val="1"/>
+      <w:numFmt w:val="bullet"/>
+      <w:lvlText w:val=""/>
+      <w:lvlJc w:val="left"/>
+      <w:pPr>
+        <w:ind w:left="2160" w:hanging="360"/>
+      </w:pPr>
+      <w:rPr>
+        <w:rFonts w:ascii="Wingdings" w:hAnsi="Wingdings" w:hint="default"/>
+      </w:rPr>
+    </w:lvl>
+    <w:lvl w:ilvl="3" w:tplc="04090001" w:tentative="1">
+      <w:start w:val="1"/>
+      <w:numFmt w:val="bullet"/>
+      <w:lvlText w:val=""/>
+      <w:lvlJc w:val="left"/>
+      <w:pPr>
+        <w:ind w:left="2880" w:hanging="360"/>
+      </w:pPr>
+      <w:rPr>
+        <w:rFonts w:ascii="Symbol" w:hAnsi="Symbol" w:hint="default"/>
+      </w:rPr>
+    </w:lvl>
+    <w:lvl w:ilvl="4" w:tplc="04090003" w:tentative="1">
+      <w:start w:val="1"/>
+      <w:numFmt w:val="bullet"/>
+      <w:lvlText w:val="o"/>
+      <w:lvlJc w:val="left"/>
+      <w:pPr>
+        <w:ind w:left="3600" w:hanging="360"/>
+      </w:pPr>
+      <w:rPr>
+        <w:rFonts w:ascii="Courier New" w:hAnsi="Courier New" w:cs="Courier New" w:hint="default"/>
+      </w:rPr>
+    </w:lvl>
+    <w:lvl w:ilvl="5" w:tplc="04090005" w:tentative="1">
+      <w:start w:val="1"/>
+      <w:numFmt w:val="bullet"/>
+      <w:lvlText w:val=""/>
+      <w:lvlJc w:val="left"/>
+      <w:pPr>
+        <w:ind w:left="4320" w:hanging="360"/>
+      </w:pPr>
+      <w:rPr>
+        <w:rFonts w:ascii="Wingdings" w:hAnsi="Wingdings" w:hint="default"/>
+      </w:rPr>
+    </w:lvl>
+    <w:lvl w:ilvl="6" w:tplc="04090001" w:tentative="1">
+      <w:start w:val="1"/>
+      <w:numFmt w:val="bullet"/>
+      <w:lvlText w:val=""/>
+      <w:lvlJc w:val="left"/>
+      <w:pPr>
+        <w:ind w:left="5040" w:hanging="360"/>
+      </w:pPr>
+      <w:rPr>
+        <w:rFonts w:ascii="Symbol" w:hAnsi="Symbol" w:hint="default"/>
+      </w:rPr>
+    </w:lvl>
+    <w:lvl w:ilvl="7" w:tplc="04090003" w:tentative="1">
+      <w:start w:val="1"/>
+      <w:numFmt w:val="bullet"/>
+      <w:lvlText w:val="o"/>
+      <w:lvlJc w:val="left"/>
+      <w:pPr>
+        <w:ind w:left="5760" w:hanging="360"/>
+      </w:pPr>
+      <w:rPr>
+        <w:rFonts w:ascii="Courier New" w:hAnsi="Courier New" w:cs="Courier New" w:hint="default"/>
+      </w:rPr>
+    </w:lvl>
+    <w:lvl w:ilvl="8" w:tplc="04090005" w:tentative="1">
+      <w:start w:val="1"/>
+      <w:numFmt w:val="bullet"/>
+      <w:lvlText w:val=""/>
+      <w:lvlJc w:val="left"/>
+      <w:pPr>
+        <w:ind w:left="6480" w:hanging="360"/>
+      </w:pPr>
+      <w:rPr>
+        <w:rFonts w:ascii="Wingdings" w:hAnsi="Wingdings" w:hint="default"/>
+      </w:rPr>
+    </w:lvl>
+  </w:abstractNum>
+  <w:abstractNum w:abstractNumId="4" w15:restartNumberingAfterBreak="0">
     <w:nsid w:val="410F1DEE"/>
     <w:multiLevelType w:val="hybridMultilevel"/>
     <w:tmpl w:val="43AEE29A"/>
@@ -2234,7 +3066,7 @@
       </w:pPr>
     </w:lvl>
   </w:abstractNum>
-  <w:abstractNum w:abstractNumId="3" w15:restartNumberingAfterBreak="0">
+  <w:abstractNum w:abstractNumId="5" w15:restartNumberingAfterBreak="0">
     <w:nsid w:val="417C6B71"/>
     <w:multiLevelType w:val="hybridMultilevel"/>
     <w:tmpl w:val="4CB40AD2"/>
@@ -2347,7 +3179,7 @@
       </w:rPr>
     </w:lvl>
   </w:abstractNum>
-  <w:abstractNum w:abstractNumId="4" w15:restartNumberingAfterBreak="0">
+  <w:abstractNum w:abstractNumId="6" w15:restartNumberingAfterBreak="0">
     <w:nsid w:val="4327006D"/>
     <w:multiLevelType w:val="hybridMultilevel"/>
     <w:tmpl w:val="DD98A08C"/>
@@ -2436,7 +3268,7 @@
       </w:pPr>
     </w:lvl>
   </w:abstractNum>
-  <w:abstractNum w:abstractNumId="5" w15:restartNumberingAfterBreak="0">
+  <w:abstractNum w:abstractNumId="7" w15:restartNumberingAfterBreak="0">
     <w:nsid w:val="59E72EBF"/>
     <w:multiLevelType w:val="hybridMultilevel"/>
     <w:tmpl w:val="15107576"/>
@@ -2549,7 +3381,7 @@
       </w:rPr>
     </w:lvl>
   </w:abstractNum>
-  <w:abstractNum w:abstractNumId="6" w15:restartNumberingAfterBreak="0">
+  <w:abstractNum w:abstractNumId="8" w15:restartNumberingAfterBreak="0">
     <w:nsid w:val="62BF7E90"/>
     <w:multiLevelType w:val="hybridMultilevel"/>
     <w:tmpl w:val="621C6586"/>
@@ -2666,22 +3498,28 @@
     <w:abstractNumId w:val="0"/>
   </w:num>
   <w:num w:numId="2" w16cid:durableId="1979649927">
+    <w:abstractNumId w:val="7"/>
+  </w:num>
+  <w:num w:numId="3" w16cid:durableId="922496676">
+    <w:abstractNumId w:val="6"/>
+  </w:num>
+  <w:num w:numId="4" w16cid:durableId="1455517528">
+    <w:abstractNumId w:val="8"/>
+  </w:num>
+  <w:num w:numId="5" w16cid:durableId="1785421077">
+    <w:abstractNumId w:val="2"/>
+  </w:num>
+  <w:num w:numId="6" w16cid:durableId="697319162">
+    <w:abstractNumId w:val="4"/>
+  </w:num>
+  <w:num w:numId="7" w16cid:durableId="1666979202">
     <w:abstractNumId w:val="5"/>
   </w:num>
-  <w:num w:numId="3" w16cid:durableId="922496676">
-    <w:abstractNumId w:val="4"/>
+  <w:num w:numId="8" w16cid:durableId="1418282606">
+    <w:abstractNumId w:val="3"/>
   </w:num>
-  <w:num w:numId="4" w16cid:durableId="1455517528">
-    <w:abstractNumId w:val="6"/>
-  </w:num>
-  <w:num w:numId="5" w16cid:durableId="1785421077">
+  <w:num w:numId="9" w16cid:durableId="402676616">
     <w:abstractNumId w:val="1"/>
-  </w:num>
-  <w:num w:numId="6" w16cid:durableId="697319162">
-    <w:abstractNumId w:val="2"/>
-  </w:num>
-  <w:num w:numId="7" w16cid:durableId="1666979202">
-    <w:abstractNumId w:val="3"/>
   </w:num>
 </w:numbering>
 </file>
@@ -3126,6 +3964,25 @@
       <w:contextualSpacing/>
     </w:pPr>
   </w:style>
+  <w:style w:type="paragraph" w:styleId="Caption">
+    <w:name w:val="caption"/>
+    <w:basedOn w:val="Normal"/>
+    <w:next w:val="Normal"/>
+    <w:uiPriority w:val="35"/>
+    <w:unhideWhenUsed/>
+    <w:qFormat/>
+    <w:rsid w:val="00314DFC"/>
+    <w:pPr>
+      <w:spacing w:after="200"/>
+    </w:pPr>
+    <w:rPr>
+      <w:i/>
+      <w:iCs/>
+      <w:color w:val="44546A" w:themeColor="text2"/>
+      <w:sz w:val="18"/>
+      <w:szCs w:val="18"/>
+    </w:rPr>
+  </w:style>
 </w:styles>
 </file>
 

</xml_diff>

<commit_message>
Finished section four part a
</commit_message>
<xml_diff>
--- a/MGT5804-Leader Tech-Based Org/AI Automation Project/gasser18-AI_automation_project.docx
+++ b/MGT5804-Leader Tech-Based Org/AI Automation Project/gasser18-AI_automation_project.docx
@@ -114,95 +114,15 @@
           <w:kern w:val="0"/>
           <w14:ligatures w14:val="none"/>
         </w:rPr>
-        <w:t xml:space="preserve">I am building an AI-powered strategy for </w:t>
-      </w:r>
-      <w:r>
-        <w:rPr>
-          <w:rFonts w:asciiTheme="majorBidi" w:eastAsia="Times New Roman" w:hAnsiTheme="majorBidi" w:cstheme="majorBidi"/>
-          <w:kern w:val="0"/>
-          <w14:ligatures w14:val="none"/>
-        </w:rPr>
-        <w:t>Lawn Buddy</w:t>
-      </w:r>
-      <w:r>
-        <w:rPr>
-          <w:rFonts w:asciiTheme="majorBidi" w:eastAsia="Times New Roman" w:hAnsiTheme="majorBidi" w:cstheme="majorBidi"/>
-          <w:kern w:val="0"/>
-          <w14:ligatures w14:val="none"/>
-        </w:rPr>
-        <w:t>. Lawn Buddy</w:t>
-      </w:r>
-      <w:r>
-        <w:rPr>
-          <w:rFonts w:asciiTheme="majorBidi" w:eastAsia="Times New Roman" w:hAnsiTheme="majorBidi" w:cstheme="majorBidi"/>
-          <w:kern w:val="0"/>
-          <w14:ligatures w14:val="none"/>
-        </w:rPr>
-        <w:t xml:space="preserve"> is a</w:t>
-      </w:r>
-      <w:r>
-        <w:rPr>
-          <w:rFonts w:asciiTheme="majorBidi" w:eastAsia="Times New Roman" w:hAnsiTheme="majorBidi" w:cstheme="majorBidi"/>
-          <w:kern w:val="0"/>
-          <w14:ligatures w14:val="none"/>
-        </w:rPr>
-        <w:t xml:space="preserve"> startup</w:t>
-      </w:r>
-      <w:r>
-        <w:rPr>
-          <w:rFonts w:asciiTheme="majorBidi" w:eastAsia="Times New Roman" w:hAnsiTheme="majorBidi" w:cstheme="majorBidi"/>
-          <w:kern w:val="0"/>
-          <w14:ligatures w14:val="none"/>
-        </w:rPr>
-        <w:t xml:space="preserve"> company operating a lawn service platform </w:t>
-      </w:r>
-      <w:r>
-        <w:rPr>
-          <w:rFonts w:asciiTheme="majorBidi" w:eastAsia="Times New Roman" w:hAnsiTheme="majorBidi" w:cstheme="majorBidi"/>
-          <w:kern w:val="0"/>
-          <w14:ligatures w14:val="none"/>
-        </w:rPr>
-        <w:t>that allows</w:t>
-      </w:r>
-      <w:r>
-        <w:rPr>
-          <w:rFonts w:asciiTheme="majorBidi" w:eastAsia="Times New Roman" w:hAnsiTheme="majorBidi" w:cstheme="majorBidi"/>
-          <w:kern w:val="0"/>
-          <w14:ligatures w14:val="none"/>
-        </w:rPr>
-        <w:t xml:space="preserve"> lawn owners to input information about their lawn to help narrow down a list of professionals that have the required expertise, provide service to the area</w:t>
-      </w:r>
-      <w:r>
-        <w:rPr>
-          <w:rFonts w:asciiTheme="majorBidi" w:eastAsia="Times New Roman" w:hAnsiTheme="majorBidi" w:cstheme="majorBidi"/>
-          <w:kern w:val="0"/>
-          <w14:ligatures w14:val="none"/>
-        </w:rPr>
-        <w:t xml:space="preserve"> (</w:t>
-      </w:r>
-      <w:r>
-        <w:rPr>
-          <w:rFonts w:asciiTheme="majorBidi" w:eastAsia="Times New Roman" w:hAnsiTheme="majorBidi" w:cstheme="majorBidi"/>
-          <w:kern w:val="0"/>
-          <w14:ligatures w14:val="none"/>
-        </w:rPr>
-        <w:t>including grass cutting, hedging, and trimming</w:t>
-      </w:r>
-      <w:r>
-        <w:rPr>
-          <w:rFonts w:asciiTheme="majorBidi" w:eastAsia="Times New Roman" w:hAnsiTheme="majorBidi" w:cstheme="majorBidi"/>
-          <w:kern w:val="0"/>
-          <w14:ligatures w14:val="none"/>
-        </w:rPr>
-        <w:t>)</w:t>
-      </w:r>
-      <w:r>
-        <w:rPr>
-          <w:rFonts w:asciiTheme="majorBidi" w:eastAsia="Times New Roman" w:hAnsiTheme="majorBidi" w:cstheme="majorBidi"/>
-          <w:kern w:val="0"/>
-          <w14:ligatures w14:val="none"/>
-        </w:rPr>
-        <w:t xml:space="preserve">, and are in the price range set by the lawn owner. The </w:t>
+        <w:t xml:space="preserve">I am building an AI-powered strategy for Lawn Buddy. Lawn Buddy is a startup company operating a lawn service platform </w:t>
+      </w:r>
+      <w:r>
+        <w:rPr>
+          <w:rFonts w:asciiTheme="majorBidi" w:eastAsia="Times New Roman" w:hAnsiTheme="majorBidi" w:cstheme="majorBidi"/>
+          <w:kern w:val="0"/>
+          <w14:ligatures w14:val="none"/>
+        </w:rPr>
+        <w:t xml:space="preserve">that allows lawn owners to input information about their lawn to help narrow down a list of professionals that have the required expertise, provide service to the area (including grass cutting, hedging, and trimming), and are in the price range set by the lawn owner. The </w:t>
       </w:r>
       <w:proofErr w:type="spellStart"/>
       <w:r>
@@ -292,57 +212,7 @@
           <w:kern w:val="0"/>
           <w14:ligatures w14:val="none"/>
         </w:rPr>
-        <w:t>Maintaining the landscape pristine throughout the year involves a multitude of tasks that must be performed properly at the right time.</w:t>
-      </w:r>
-      <w:r>
-        <w:rPr>
-          <w:rFonts w:asciiTheme="majorBidi" w:eastAsia="Times New Roman" w:hAnsiTheme="majorBidi" w:cstheme="majorBidi"/>
-          <w:kern w:val="0"/>
-          <w14:ligatures w14:val="none"/>
-        </w:rPr>
-        <w:t xml:space="preserve"> </w:t>
-      </w:r>
-      <w:r>
-        <w:rPr>
-          <w:rFonts w:asciiTheme="majorBidi" w:eastAsia="Times New Roman" w:hAnsiTheme="majorBidi" w:cstheme="majorBidi"/>
-          <w:kern w:val="0"/>
-          <w14:ligatures w14:val="none"/>
-        </w:rPr>
-        <w:t>A typical work order during best seasons includes around 10-14 tasks, such as condition, prepare, till, grade, fertilize, seed, mow, water, prune, and weed control. As the business is seasonal, you cannot risk delays, as it would mean losing the advantage of natural processes.</w:t>
-      </w:r>
-      <w:r>
-        <w:rPr>
-          <w:rFonts w:asciiTheme="majorBidi" w:eastAsia="Times New Roman" w:hAnsiTheme="majorBidi" w:cstheme="majorBidi"/>
-          <w:kern w:val="0"/>
-          <w14:ligatures w14:val="none"/>
-        </w:rPr>
-        <w:t xml:space="preserve"> In addition, </w:t>
-      </w:r>
-      <w:proofErr w:type="gramStart"/>
-      <w:r>
-        <w:rPr>
-          <w:rFonts w:asciiTheme="majorBidi" w:eastAsia="Times New Roman" w:hAnsiTheme="majorBidi" w:cstheme="majorBidi"/>
-          <w:kern w:val="0"/>
-          <w14:ligatures w14:val="none"/>
-        </w:rPr>
-        <w:t>s</w:t>
-      </w:r>
-      <w:r>
-        <w:rPr>
-          <w:rFonts w:asciiTheme="majorBidi" w:eastAsia="Times New Roman" w:hAnsiTheme="majorBidi" w:cstheme="majorBidi"/>
-          <w:kern w:val="0"/>
-          <w14:ligatures w14:val="none"/>
-        </w:rPr>
-        <w:t>cheduling</w:t>
-      </w:r>
-      <w:proofErr w:type="gramEnd"/>
-      <w:r>
-        <w:rPr>
-          <w:rFonts w:asciiTheme="majorBidi" w:eastAsia="Times New Roman" w:hAnsiTheme="majorBidi" w:cstheme="majorBidi"/>
-          <w:kern w:val="0"/>
-          <w14:ligatures w14:val="none"/>
-        </w:rPr>
-        <w:t xml:space="preserve"> and dispatching landscapers on time with the right equipment make a big difference to operations and profitability.</w:t>
+        <w:t>Maintaining the landscape pristine throughout the year involves a multitude of tasks that must be performed properly at the right time. A typical work order during best seasons includes around 10-14 tasks, such as condition, prepare, till, grade, fertilize, seed, mow, water, prune, and weed control. As the business is seasonal, you cannot risk delays, as it would mean losing the advantage of natural processes. In addition, scheduling and dispatching landscapers on time with the right equipment make a big difference to operations and profitability.</w:t>
       </w:r>
     </w:p>
     <w:p>
@@ -397,15 +267,7 @@
           <w:kern w:val="0"/>
           <w14:ligatures w14:val="none"/>
         </w:rPr>
-        <w:t>G</w:t>
-      </w:r>
-      <w:r>
-        <w:rPr>
-          <w:rFonts w:asciiTheme="majorBidi" w:eastAsia="Times New Roman" w:hAnsiTheme="majorBidi" w:cstheme="majorBidi"/>
-          <w:kern w:val="0"/>
-          <w14:ligatures w14:val="none"/>
-        </w:rPr>
-        <w:t xml:space="preserve">reen industry regulations at state and municipality levels whether it is related to the use of pesticides and </w:t>
+        <w:t xml:space="preserve">Green industry regulations at state and municipality levels whether it is related to the use of pesticides and </w:t>
       </w:r>
       <w:proofErr w:type="gramStart"/>
       <w:r>
@@ -423,47 +285,7 @@
           <w:kern w:val="0"/>
           <w14:ligatures w14:val="none"/>
         </w:rPr>
-        <w:t xml:space="preserve"> or the equipment and pollution levels is a big </w:t>
-      </w:r>
-      <w:r>
-        <w:rPr>
-          <w:rFonts w:asciiTheme="majorBidi" w:eastAsia="Times New Roman" w:hAnsiTheme="majorBidi" w:cstheme="majorBidi"/>
-          <w:kern w:val="0"/>
-          <w14:ligatures w14:val="none"/>
-        </w:rPr>
-        <w:t>challenge</w:t>
-      </w:r>
-      <w:r>
-        <w:rPr>
-          <w:rFonts w:asciiTheme="majorBidi" w:eastAsia="Times New Roman" w:hAnsiTheme="majorBidi" w:cstheme="majorBidi"/>
-          <w:kern w:val="0"/>
-          <w14:ligatures w14:val="none"/>
-        </w:rPr>
-        <w:t xml:space="preserve"> for </w:t>
-      </w:r>
-      <w:r>
-        <w:rPr>
-          <w:rFonts w:asciiTheme="majorBidi" w:eastAsia="Times New Roman" w:hAnsiTheme="majorBidi" w:cstheme="majorBidi"/>
-          <w:kern w:val="0"/>
-          <w14:ligatures w14:val="none"/>
-        </w:rPr>
-        <w:t xml:space="preserve">Lawn Buddy. </w:t>
-      </w:r>
-      <w:r>
-        <w:rPr>
-          <w:rFonts w:asciiTheme="majorBidi" w:eastAsia="Times New Roman" w:hAnsiTheme="majorBidi" w:cstheme="majorBidi"/>
-          <w:kern w:val="0"/>
-          <w14:ligatures w14:val="none"/>
-        </w:rPr>
-        <w:t>Although regulations are there to protect public health and security and conserve property, their cost impact on the business is mostly high</w:t>
-      </w:r>
-      <w:r>
-        <w:rPr>
-          <w:rFonts w:asciiTheme="majorBidi" w:eastAsia="Times New Roman" w:hAnsiTheme="majorBidi" w:cstheme="majorBidi"/>
-          <w:kern w:val="0"/>
-          <w14:ligatures w14:val="none"/>
-        </w:rPr>
-        <w:t>.</w:t>
+        <w:t xml:space="preserve"> or the equipment and pollution levels is a big challenge for Lawn Buddy. Although regulations are there to protect public health and security and conserve property, their cost impact on the business is mostly high.</w:t>
       </w:r>
     </w:p>
     <w:p>
@@ -581,79 +403,7 @@
           <w:kern w:val="0"/>
           <w14:ligatures w14:val="none"/>
         </w:rPr>
-        <w:t xml:space="preserve">Lawn Buddy should </w:t>
-      </w:r>
-      <w:r>
-        <w:rPr>
-          <w:rFonts w:asciiTheme="majorBidi" w:eastAsia="Times New Roman" w:hAnsiTheme="majorBidi" w:cstheme="majorBidi"/>
-          <w:kern w:val="0"/>
-          <w14:ligatures w14:val="none"/>
-        </w:rPr>
-        <w:t>use either a landscaping management software</w:t>
-      </w:r>
-      <w:r>
-        <w:rPr>
-          <w:rFonts w:asciiTheme="majorBidi" w:eastAsia="Times New Roman" w:hAnsiTheme="majorBidi" w:cstheme="majorBidi"/>
-          <w:kern w:val="0"/>
-          <w14:ligatures w14:val="none"/>
-        </w:rPr>
-        <w:t xml:space="preserve">, </w:t>
-      </w:r>
-      <w:r>
-        <w:rPr>
-          <w:rFonts w:asciiTheme="majorBidi" w:eastAsia="Times New Roman" w:hAnsiTheme="majorBidi" w:cstheme="majorBidi"/>
-          <w:kern w:val="0"/>
-          <w14:ligatures w14:val="none"/>
-        </w:rPr>
-        <w:t>CMMS</w:t>
-      </w:r>
-      <w:r>
-        <w:rPr>
-          <w:rFonts w:asciiTheme="majorBidi" w:eastAsia="Times New Roman" w:hAnsiTheme="majorBidi" w:cstheme="majorBidi"/>
-          <w:kern w:val="0"/>
-          <w14:ligatures w14:val="none"/>
-        </w:rPr>
-        <w:t>,</w:t>
-      </w:r>
-      <w:r>
-        <w:rPr>
-          <w:rFonts w:asciiTheme="majorBidi" w:eastAsia="Times New Roman" w:hAnsiTheme="majorBidi" w:cstheme="majorBidi"/>
-          <w:kern w:val="0"/>
-          <w14:ligatures w14:val="none"/>
-        </w:rPr>
-        <w:t xml:space="preserve"> or an equipment maintenance program to record, track, and monitor the equipment, and set a configurable preventive maintenance schedule to notify the crew member about the upcoming maintenance.</w:t>
-      </w:r>
-      <w:r>
-        <w:rPr>
-          <w:rFonts w:asciiTheme="majorBidi" w:eastAsia="Times New Roman" w:hAnsiTheme="majorBidi" w:cstheme="majorBidi"/>
-          <w:kern w:val="0"/>
-          <w14:ligatures w14:val="none"/>
-        </w:rPr>
-        <w:t xml:space="preserve"> Having </w:t>
-      </w:r>
-      <w:r>
-        <w:rPr>
-          <w:rFonts w:asciiTheme="majorBidi" w:eastAsia="Times New Roman" w:hAnsiTheme="majorBidi" w:cstheme="majorBidi"/>
-          <w:kern w:val="0"/>
-          <w14:ligatures w14:val="none"/>
-        </w:rPr>
-        <w:t>visibility into the inventory and historical usage data</w:t>
-      </w:r>
-      <w:r>
-        <w:rPr>
-          <w:rFonts w:asciiTheme="majorBidi" w:eastAsia="Times New Roman" w:hAnsiTheme="majorBidi" w:cstheme="majorBidi"/>
-          <w:kern w:val="0"/>
-          <w14:ligatures w14:val="none"/>
-        </w:rPr>
-        <w:t xml:space="preserve"> </w:t>
-      </w:r>
-      <w:r>
-        <w:rPr>
-          <w:rFonts w:asciiTheme="majorBidi" w:eastAsia="Times New Roman" w:hAnsiTheme="majorBidi" w:cstheme="majorBidi"/>
-          <w:kern w:val="0"/>
-          <w14:ligatures w14:val="none"/>
-        </w:rPr>
-        <w:t>can track the equipment in use in real-time and bring predictability to the maintenance and service plans of equipment based on those historical usage data.</w:t>
+        <w:t>Lawn Buddy should use either a landscaping management software, CMMS, or an equipment maintenance program to record, track, and monitor the equipment, and set a configurable preventive maintenance schedule to notify the crew member about the upcoming maintenance. Having visibility into the inventory and historical usage data can track the equipment in use in real-time and bring predictability to the maintenance and service plans of equipment based on those historical usage data.</w:t>
       </w:r>
     </w:p>
     <w:p>
@@ -886,73 +636,15 @@
           <w:kern w:val="0"/>
           <w14:ligatures w14:val="none"/>
         </w:rPr>
-        <w:t xml:space="preserve">The targeted early adopters will be those who </w:t>
-      </w:r>
-      <w:r>
-        <w:rPr>
-          <w:rFonts w:asciiTheme="majorBidi" w:eastAsia="Times New Roman" w:hAnsiTheme="majorBidi" w:cstheme="majorBidi"/>
-          <w:kern w:val="0"/>
-          <w14:ligatures w14:val="none"/>
-        </w:rPr>
-        <w:t>are busier than others and do not have time to dedicate to lawn maintenance</w:t>
-      </w:r>
-      <w:r>
-        <w:rPr>
-          <w:rFonts w:asciiTheme="majorBidi" w:eastAsia="Times New Roman" w:hAnsiTheme="majorBidi" w:cstheme="majorBidi"/>
-          <w:kern w:val="0"/>
-          <w14:ligatures w14:val="none"/>
-        </w:rPr>
-        <w:t xml:space="preserve"> as well as those that are </w:t>
-      </w:r>
-      <w:r>
-        <w:rPr>
-          <w:rFonts w:asciiTheme="majorBidi" w:eastAsia="Times New Roman" w:hAnsiTheme="majorBidi" w:cstheme="majorBidi"/>
-          <w:kern w:val="0"/>
-          <w14:ligatures w14:val="none"/>
-        </w:rPr>
-        <w:t xml:space="preserve">physically unable to provide care to their lawn like the elderly, sick </w:t>
-      </w:r>
-      <w:proofErr w:type="gramStart"/>
-      <w:r>
-        <w:rPr>
-          <w:rFonts w:asciiTheme="majorBidi" w:eastAsia="Times New Roman" w:hAnsiTheme="majorBidi" w:cstheme="majorBidi"/>
-          <w:kern w:val="0"/>
-          <w14:ligatures w14:val="none"/>
-        </w:rPr>
-        <w:t>individuals</w:t>
-      </w:r>
-      <w:proofErr w:type="gramEnd"/>
-      <w:r>
-        <w:rPr>
-          <w:rFonts w:asciiTheme="majorBidi" w:eastAsia="Times New Roman" w:hAnsiTheme="majorBidi" w:cstheme="majorBidi"/>
-          <w:kern w:val="0"/>
-          <w14:ligatures w14:val="none"/>
-        </w:rPr>
-        <w:t xml:space="preserve"> or disabled </w:t>
-      </w:r>
-      <w:r>
-        <w:rPr>
-          <w:rFonts w:asciiTheme="majorBidi" w:eastAsia="Times New Roman" w:hAnsiTheme="majorBidi" w:cstheme="majorBidi"/>
-          <w:kern w:val="0"/>
-          <w14:ligatures w14:val="none"/>
-        </w:rPr>
-        <w:t>persons</w:t>
-      </w:r>
-      <w:r>
-        <w:rPr>
-          <w:rFonts w:asciiTheme="majorBidi" w:eastAsia="Times New Roman" w:hAnsiTheme="majorBidi" w:cstheme="majorBidi"/>
-          <w:kern w:val="0"/>
-          <w14:ligatures w14:val="none"/>
-        </w:rPr>
-        <w:t xml:space="preserve"> in addition to those who</w:t>
-      </w:r>
-      <w:r>
-        <w:rPr>
-          <w:rFonts w:asciiTheme="majorBidi" w:eastAsia="Times New Roman" w:hAnsiTheme="majorBidi" w:cstheme="majorBidi"/>
-          <w:kern w:val="0"/>
-          <w14:ligatures w14:val="none"/>
-        </w:rPr>
-        <w:t xml:space="preserve"> do not have lawn care tools and seek lawn services</w:t>
+        <w:t xml:space="preserve">The targeted early adopters will be those who are busier than others and do not have time to dedicate to lawn maintenance as well as those that are physically unable to provide care to their lawn like the elderly, sick individuals or disabled </w:t>
+      </w:r>
+      <w:r>
+        <w:rPr>
+          <w:rFonts w:asciiTheme="majorBidi" w:eastAsia="Times New Roman" w:hAnsiTheme="majorBidi" w:cstheme="majorBidi"/>
+          <w:kern w:val="0"/>
+          <w14:ligatures w14:val="none"/>
+        </w:rPr>
+        <w:t>persons in addition to those who do not have lawn care tools and seek lawn services</w:t>
       </w:r>
       <w:r>
         <w:rPr>
@@ -1196,47 +888,7 @@
           <w:kern w:val="0"/>
           <w14:ligatures w14:val="none"/>
         </w:rPr>
-        <w:t xml:space="preserve">they </w:t>
-      </w:r>
-      <w:r>
-        <w:rPr>
-          <w:rFonts w:asciiTheme="majorBidi" w:eastAsia="Times New Roman" w:hAnsiTheme="majorBidi" w:cstheme="majorBidi"/>
-          <w:kern w:val="0"/>
-          <w14:ligatures w14:val="none"/>
-        </w:rPr>
-        <w:t>redu</w:t>
-      </w:r>
-      <w:r>
-        <w:rPr>
-          <w:rFonts w:asciiTheme="majorBidi" w:eastAsia="Times New Roman" w:hAnsiTheme="majorBidi" w:cstheme="majorBidi"/>
-          <w:kern w:val="0"/>
-          <w14:ligatures w14:val="none"/>
-        </w:rPr>
-        <w:t>ced</w:t>
-      </w:r>
-      <w:r>
-        <w:rPr>
-          <w:rFonts w:asciiTheme="majorBidi" w:eastAsia="Times New Roman" w:hAnsiTheme="majorBidi" w:cstheme="majorBidi"/>
-          <w:kern w:val="0"/>
-          <w14:ligatures w14:val="none"/>
-        </w:rPr>
-        <w:t xml:space="preserve"> carbon emissions, buil</w:t>
-      </w:r>
-      <w:r>
-        <w:rPr>
-          <w:rFonts w:asciiTheme="majorBidi" w:eastAsia="Times New Roman" w:hAnsiTheme="majorBidi" w:cstheme="majorBidi"/>
-          <w:kern w:val="0"/>
-          <w14:ligatures w14:val="none"/>
-        </w:rPr>
-        <w:t>t</w:t>
-      </w:r>
-      <w:r>
-        <w:rPr>
-          <w:rFonts w:asciiTheme="majorBidi" w:eastAsia="Times New Roman" w:hAnsiTheme="majorBidi" w:cstheme="majorBidi"/>
-          <w:kern w:val="0"/>
-          <w14:ligatures w14:val="none"/>
-        </w:rPr>
-        <w:t xml:space="preserve"> soil organic matter</w:t>
+        <w:t>they reduced carbon emissions, built soil organic matter</w:t>
       </w:r>
       <w:r>
         <w:rPr>
@@ -1252,31 +904,7 @@
           <w:kern w:val="0"/>
           <w14:ligatures w14:val="none"/>
         </w:rPr>
-        <w:t xml:space="preserve"> and even enhanc</w:t>
-      </w:r>
-      <w:r>
-        <w:rPr>
-          <w:rFonts w:asciiTheme="majorBidi" w:eastAsia="Times New Roman" w:hAnsiTheme="majorBidi" w:cstheme="majorBidi"/>
-          <w:kern w:val="0"/>
-          <w14:ligatures w14:val="none"/>
-        </w:rPr>
-        <w:t>ed</w:t>
-      </w:r>
-      <w:r>
-        <w:rPr>
-          <w:rFonts w:asciiTheme="majorBidi" w:eastAsia="Times New Roman" w:hAnsiTheme="majorBidi" w:cstheme="majorBidi"/>
-          <w:kern w:val="0"/>
-          <w14:ligatures w14:val="none"/>
-        </w:rPr>
-        <w:t xml:space="preserve"> pollinating habitats for bees</w:t>
-      </w:r>
-      <w:r>
-        <w:rPr>
-          <w:rFonts w:asciiTheme="majorBidi" w:eastAsia="Times New Roman" w:hAnsiTheme="majorBidi" w:cstheme="majorBidi"/>
-          <w:kern w:val="0"/>
-          <w14:ligatures w14:val="none"/>
-        </w:rPr>
-        <w:t xml:space="preserve"> by mowing their lawn using an app that their fellow environmentalists use.</w:t>
+        <w:t xml:space="preserve"> and even enhanced pollinating habitats for bees by mowing their lawn using an app that their fellow environmentalists use.</w:t>
       </w:r>
       <w:r>
         <w:rPr>
@@ -1443,15 +1071,7 @@
           <w:kern w:val="0"/>
           <w14:ligatures w14:val="none"/>
         </w:rPr>
-        <w:t>Lawn Buddy has a thorough dataset of all types of lawns to have the most accurate reading of the image recognition</w:t>
-      </w:r>
-      <w:r>
-        <w:rPr>
-          <w:rFonts w:asciiTheme="majorBidi" w:eastAsia="Times New Roman" w:hAnsiTheme="majorBidi" w:cstheme="majorBidi"/>
-          <w:kern w:val="0"/>
-          <w14:ligatures w14:val="none"/>
-        </w:rPr>
-        <w:t xml:space="preserve"> like lawn color/quality, blade length, lawn size, and lawn terrain</w:t>
+        <w:t>Lawn Buddy has a thorough dataset of all types of lawns to have the most accurate reading of the image recognition like lawn color/quality, blade length, lawn size, and lawn terrain</w:t>
       </w:r>
       <w:r>
         <w:rPr>
@@ -1467,15 +1087,7 @@
           <w:kern w:val="0"/>
           <w14:ligatures w14:val="none"/>
         </w:rPr>
-        <w:t>A</w:t>
-      </w:r>
-      <w:r>
-        <w:rPr>
-          <w:rFonts w:asciiTheme="majorBidi" w:eastAsia="Times New Roman" w:hAnsiTheme="majorBidi" w:cstheme="majorBidi"/>
-          <w:kern w:val="0"/>
-          <w14:ligatures w14:val="none"/>
-        </w:rPr>
-        <w:t>nalyzing the pixels in the image recognition</w:t>
+        <w:t>Analyzing the pixels in the image recognition</w:t>
       </w:r>
       <w:r>
         <w:rPr>
@@ -1491,18 +1103,31 @@
         <w:keepNext/>
         <w:ind w:left="720"/>
         <w:jc w:val="center"/>
-      </w:pPr>
-      <w:r>
+        <w:rPr>
+          <w:rFonts w:asciiTheme="majorBidi" w:hAnsiTheme="majorBidi" w:cstheme="majorBidi"/>
+        </w:rPr>
+      </w:pPr>
+      <w:r>
+        <w:rPr>
+          <w:rFonts w:asciiTheme="majorBidi" w:hAnsiTheme="majorBidi" w:cstheme="majorBidi"/>
+        </w:rPr>
         <w:fldChar w:fldCharType="begin"/>
       </w:r>
       <w:r>
+        <w:rPr>
+          <w:rFonts w:asciiTheme="majorBidi" w:hAnsiTheme="majorBidi" w:cstheme="majorBidi"/>
+        </w:rPr>
         <w:instrText xml:space="preserve"> INCLUDEPICTURE "https://lh4.googleusercontent.com/9yf_8Tj5cKiIS8pZDc2liSfH5z3Y3msuInAMW-9Bv0HW6bTOC9Exbklk1m18CKd35ACFW2gtmZO5eG9RuA0kX3HvQp1Ax8M88NU4YG5fZS7koXJ3CzcWn5VoXOmjHeNOUA=w1280" \* MERGEFORMATINET </w:instrText>
       </w:r>
       <w:r>
+        <w:rPr>
+          <w:rFonts w:asciiTheme="majorBidi" w:hAnsiTheme="majorBidi" w:cstheme="majorBidi"/>
+        </w:rPr>
         <w:fldChar w:fldCharType="separate"/>
       </w:r>
       <w:r>
         <w:rPr>
+          <w:rFonts w:asciiTheme="majorBidi" w:hAnsiTheme="majorBidi" w:cstheme="majorBidi"/>
           <w:noProof/>
         </w:rPr>
         <w:drawing>
@@ -1567,6 +1192,9 @@
         </w:drawing>
       </w:r>
       <w:r>
+        <w:rPr>
+          <w:rFonts w:asciiTheme="majorBidi" w:hAnsiTheme="majorBidi" w:cstheme="majorBidi"/>
+        </w:rPr>
         <w:fldChar w:fldCharType="end"/>
       </w:r>
     </w:p>
@@ -1574,33 +1202,52 @@
       <w:pPr>
         <w:pStyle w:val="Caption"/>
         <w:ind w:firstLine="720"/>
-      </w:pPr>
-      <w:r>
+        <w:rPr>
+          <w:rFonts w:asciiTheme="majorBidi" w:hAnsiTheme="majorBidi" w:cstheme="majorBidi"/>
+        </w:rPr>
+      </w:pPr>
+      <w:r>
+        <w:rPr>
+          <w:rFonts w:asciiTheme="majorBidi" w:hAnsiTheme="majorBidi" w:cstheme="majorBidi"/>
+        </w:rPr>
         <w:t xml:space="preserve">Figure </w:t>
       </w:r>
       <w:r>
+        <w:rPr>
+          <w:rFonts w:asciiTheme="majorBidi" w:hAnsiTheme="majorBidi" w:cstheme="majorBidi"/>
+        </w:rPr>
         <w:fldChar w:fldCharType="begin"/>
       </w:r>
       <w:r>
+        <w:rPr>
+          <w:rFonts w:asciiTheme="majorBidi" w:hAnsiTheme="majorBidi" w:cstheme="majorBidi"/>
+        </w:rPr>
         <w:instrText xml:space="preserve"> SEQ Figure \* ARABIC </w:instrText>
       </w:r>
       <w:r>
+        <w:rPr>
+          <w:rFonts w:asciiTheme="majorBidi" w:hAnsiTheme="majorBidi" w:cstheme="majorBidi"/>
+        </w:rPr>
         <w:fldChar w:fldCharType="separate"/>
       </w:r>
       <w:r>
         <w:rPr>
+          <w:rFonts w:asciiTheme="majorBidi" w:hAnsiTheme="majorBidi" w:cstheme="majorBidi"/>
           <w:noProof/>
         </w:rPr>
         <w:t>1</w:t>
       </w:r>
       <w:r>
+        <w:rPr>
+          <w:rFonts w:asciiTheme="majorBidi" w:hAnsiTheme="majorBidi" w:cstheme="majorBidi"/>
+        </w:rPr>
         <w:fldChar w:fldCharType="end"/>
       </w:r>
       <w:r>
-        <w:t xml:space="preserve"> </w:t>
-      </w:r>
-      <w:r>
-        <w:t>The process from data acquisition to model completion</w:t>
+        <w:rPr>
+          <w:rFonts w:asciiTheme="majorBidi" w:hAnsiTheme="majorBidi" w:cstheme="majorBidi"/>
+        </w:rPr>
+        <w:t xml:space="preserve"> The process from data acquisition to model completion</w:t>
       </w:r>
     </w:p>
     <w:p>
@@ -1610,23 +1257,32 @@
           <w:ilvl w:val="0"/>
           <w:numId w:val="8"/>
         </w:numPr>
-      </w:pPr>
-      <w:r>
-        <w:t>Lawn Buddy</w:t>
-      </w:r>
-      <w:r>
-        <w:t xml:space="preserve"> uses</w:t>
-      </w:r>
-      <w:r>
-        <w:t xml:space="preserve"> Auth0 React SDK to identify its users, get their profile information, and control the content that they can access by protecting routes and API resources like account or checkout pages. </w:t>
-      </w:r>
-      <w:r>
+        <w:rPr>
+          <w:rFonts w:asciiTheme="majorBidi" w:hAnsiTheme="majorBidi" w:cstheme="majorBidi"/>
+        </w:rPr>
+      </w:pPr>
+      <w:r>
+        <w:rPr>
+          <w:rFonts w:asciiTheme="majorBidi" w:hAnsiTheme="majorBidi" w:cstheme="majorBidi"/>
+        </w:rPr>
+        <w:t xml:space="preserve">Lawn Buddy uses Auth0 React SDK to identify its users, get their profile information, and control the content that they can access by protecting routes and API resources like account or checkout pages. </w:t>
+      </w:r>
+      <w:r>
+        <w:rPr>
+          <w:rFonts w:asciiTheme="majorBidi" w:hAnsiTheme="majorBidi" w:cstheme="majorBidi"/>
+        </w:rPr>
         <w:t>W</w:t>
       </w:r>
       <w:r>
+        <w:rPr>
+          <w:rFonts w:asciiTheme="majorBidi" w:hAnsiTheme="majorBidi" w:cstheme="majorBidi"/>
+        </w:rPr>
         <w:t>e first integrate Lawn Buddy with Auth0 so that it can redirect users to an Auth0 customizable login page when they need to log in. Once users log in successfully, Auth0 redirects them back to the app, returning JSON Web Tokens (JWTs) with their authentication and user information</w:t>
       </w:r>
       <w:r>
+        <w:rPr>
+          <w:rFonts w:asciiTheme="majorBidi" w:hAnsiTheme="majorBidi" w:cstheme="majorBidi"/>
+        </w:rPr>
         <w:t>.</w:t>
       </w:r>
     </w:p>
@@ -1637,34 +1293,53 @@
           <w:ilvl w:val="0"/>
           <w:numId w:val="8"/>
         </w:numPr>
-      </w:pPr>
-      <w:r>
+        <w:rPr>
+          <w:rFonts w:asciiTheme="majorBidi" w:hAnsiTheme="majorBidi" w:cstheme="majorBidi"/>
+        </w:rPr>
+      </w:pPr>
+      <w:r>
+        <w:rPr>
+          <w:rFonts w:asciiTheme="majorBidi" w:hAnsiTheme="majorBidi" w:cstheme="majorBidi"/>
+        </w:rPr>
         <w:t xml:space="preserve">Lawn Buddy uses a combination of React.JS to display the schedule, controller to manipulate the schedules, and MongoDB database to store the schedule information for both types of users i.e., customers and lawn service professionals, leading to a better organized code base for the app that can be easily modified and maintained, and faster </w:t>
       </w:r>
       <w:r>
+        <w:rPr>
+          <w:rFonts w:asciiTheme="majorBidi" w:hAnsiTheme="majorBidi" w:cstheme="majorBidi"/>
+        </w:rPr>
         <w:lastRenderedPageBreak/>
-        <w:t>development process because of how MVC allows parallel development on both design and functionality</w:t>
-      </w:r>
-      <w:r>
-        <w:t>.</w:t>
+        <w:t>development process because of how MVC allows parallel development on both design and functionality.</w:t>
       </w:r>
     </w:p>
     <w:p>
       <w:pPr>
         <w:keepNext/>
         <w:jc w:val="center"/>
-      </w:pPr>
-      <w:r>
+        <w:rPr>
+          <w:rFonts w:asciiTheme="majorBidi" w:hAnsiTheme="majorBidi" w:cstheme="majorBidi"/>
+        </w:rPr>
+      </w:pPr>
+      <w:r>
+        <w:rPr>
+          <w:rFonts w:asciiTheme="majorBidi" w:hAnsiTheme="majorBidi" w:cstheme="majorBidi"/>
+        </w:rPr>
         <w:fldChar w:fldCharType="begin"/>
       </w:r>
       <w:r>
+        <w:rPr>
+          <w:rFonts w:asciiTheme="majorBidi" w:hAnsiTheme="majorBidi" w:cstheme="majorBidi"/>
+        </w:rPr>
         <w:instrText xml:space="preserve"> INCLUDEPICTURE "https://lh5.googleusercontent.com/8td63CmaFzprkPMQa01nZ28wyJc9I0Go82hd-jF6p37QsPzzwuVq5owj7Ok_mLJcPA7DC4koqPQwhffai-B3ITaXUc47OaEV67rTSp4YpeIRKZoYnKxArcz-4d_CyFaREg=w1280" \* MERGEFORMATINET </w:instrText>
       </w:r>
       <w:r>
+        <w:rPr>
+          <w:rFonts w:asciiTheme="majorBidi" w:hAnsiTheme="majorBidi" w:cstheme="majorBidi"/>
+        </w:rPr>
         <w:fldChar w:fldCharType="separate"/>
       </w:r>
       <w:r>
         <w:rPr>
+          <w:rFonts w:asciiTheme="majorBidi" w:hAnsiTheme="majorBidi" w:cstheme="majorBidi"/>
           <w:noProof/>
         </w:rPr>
         <w:drawing>
@@ -1717,6 +1392,9 @@
         </w:drawing>
       </w:r>
       <w:r>
+        <w:rPr>
+          <w:rFonts w:asciiTheme="majorBidi" w:hAnsiTheme="majorBidi" w:cstheme="majorBidi"/>
+        </w:rPr>
         <w:fldChar w:fldCharType="end"/>
       </w:r>
     </w:p>
@@ -1727,36 +1405,52 @@
           <w:bottom w:val="single" w:sz="4" w:space="1" w:color="auto"/>
         </w:pBdr>
         <w:ind w:firstLine="720"/>
-      </w:pPr>
-      <w:r>
+        <w:rPr>
+          <w:rFonts w:asciiTheme="majorBidi" w:hAnsiTheme="majorBidi" w:cstheme="majorBidi"/>
+        </w:rPr>
+      </w:pPr>
+      <w:r>
+        <w:rPr>
+          <w:rFonts w:asciiTheme="majorBidi" w:hAnsiTheme="majorBidi" w:cstheme="majorBidi"/>
+        </w:rPr>
         <w:t xml:space="preserve">Figure </w:t>
       </w:r>
       <w:r>
+        <w:rPr>
+          <w:rFonts w:asciiTheme="majorBidi" w:hAnsiTheme="majorBidi" w:cstheme="majorBidi"/>
+        </w:rPr>
         <w:fldChar w:fldCharType="begin"/>
       </w:r>
       <w:r>
+        <w:rPr>
+          <w:rFonts w:asciiTheme="majorBidi" w:hAnsiTheme="majorBidi" w:cstheme="majorBidi"/>
+        </w:rPr>
         <w:instrText xml:space="preserve"> SEQ Figure \* ARABIC </w:instrText>
       </w:r>
       <w:r>
+        <w:rPr>
+          <w:rFonts w:asciiTheme="majorBidi" w:hAnsiTheme="majorBidi" w:cstheme="majorBidi"/>
+        </w:rPr>
         <w:fldChar w:fldCharType="separate"/>
       </w:r>
       <w:r>
         <w:rPr>
+          <w:rFonts w:asciiTheme="majorBidi" w:hAnsiTheme="majorBidi" w:cstheme="majorBidi"/>
           <w:noProof/>
         </w:rPr>
         <w:t>2</w:t>
       </w:r>
       <w:r>
+        <w:rPr>
+          <w:rFonts w:asciiTheme="majorBidi" w:hAnsiTheme="majorBidi" w:cstheme="majorBidi"/>
+        </w:rPr>
         <w:fldChar w:fldCharType="end"/>
       </w:r>
       <w:r>
-        <w:t xml:space="preserve"> </w:t>
-      </w:r>
-      <w:r>
-        <w:t>High-level view of M</w:t>
-      </w:r>
-      <w:r>
-        <w:t>VC</w:t>
+        <w:rPr>
+          <w:rFonts w:asciiTheme="majorBidi" w:hAnsiTheme="majorBidi" w:cstheme="majorBidi"/>
+        </w:rPr>
+        <w:t xml:space="preserve"> High-level view of MVC</w:t>
       </w:r>
     </w:p>
     <w:p>
@@ -1800,6 +1494,9 @@
           <w:ilvl w:val="0"/>
           <w:numId w:val="9"/>
         </w:numPr>
+        <w:rPr>
+          <w:rFonts w:asciiTheme="majorBidi" w:hAnsiTheme="majorBidi" w:cstheme="majorBidi"/>
+        </w:rPr>
       </w:pPr>
       <w:r>
         <w:rPr>
@@ -1833,18 +1530,31 @@
         <w:pStyle w:val="ListParagraph"/>
         <w:keepNext/>
         <w:jc w:val="center"/>
-      </w:pPr>
-      <w:r>
+        <w:rPr>
+          <w:rFonts w:asciiTheme="majorBidi" w:hAnsiTheme="majorBidi" w:cstheme="majorBidi"/>
+        </w:rPr>
+      </w:pPr>
+      <w:r>
+        <w:rPr>
+          <w:rFonts w:asciiTheme="majorBidi" w:hAnsiTheme="majorBidi" w:cstheme="majorBidi"/>
+        </w:rPr>
         <w:fldChar w:fldCharType="begin"/>
       </w:r>
       <w:r>
+        <w:rPr>
+          <w:rFonts w:asciiTheme="majorBidi" w:hAnsiTheme="majorBidi" w:cstheme="majorBidi"/>
+        </w:rPr>
         <w:instrText xml:space="preserve"> INCLUDEPICTURE "https://lh5.googleusercontent.com/ymdmPYrHgQ-pQSeXxV52w8WYT2HOJd-UXq-QNuNy3piaqCGuDfReK1tSlRTmRY6aI9UOqRHmT9dM2uZ3WmAVzdiP2PstvGkphlWGQAqgO-QhT7I3qmz161u86Jj0YLvzEjLEYrABElqag5OvhM_a6TiCLw=s2048" \* MERGEFORMATINET </w:instrText>
       </w:r>
       <w:r>
+        <w:rPr>
+          <w:rFonts w:asciiTheme="majorBidi" w:hAnsiTheme="majorBidi" w:cstheme="majorBidi"/>
+        </w:rPr>
         <w:fldChar w:fldCharType="separate"/>
       </w:r>
       <w:r>
         <w:rPr>
+          <w:rFonts w:asciiTheme="majorBidi" w:hAnsiTheme="majorBidi" w:cstheme="majorBidi"/>
           <w:noProof/>
         </w:rPr>
         <w:drawing>
@@ -1897,6 +1607,9 @@
         </w:drawing>
       </w:r>
       <w:r>
+        <w:rPr>
+          <w:rFonts w:asciiTheme="majorBidi" w:hAnsiTheme="majorBidi" w:cstheme="majorBidi"/>
+        </w:rPr>
         <w:fldChar w:fldCharType="end"/>
       </w:r>
     </w:p>
@@ -1911,27 +1624,46 @@
         </w:rPr>
       </w:pPr>
       <w:r>
+        <w:rPr>
+          <w:rFonts w:asciiTheme="majorBidi" w:hAnsiTheme="majorBidi" w:cstheme="majorBidi"/>
+        </w:rPr>
         <w:t xml:space="preserve">Figure </w:t>
       </w:r>
       <w:r>
+        <w:rPr>
+          <w:rFonts w:asciiTheme="majorBidi" w:hAnsiTheme="majorBidi" w:cstheme="majorBidi"/>
+        </w:rPr>
         <w:fldChar w:fldCharType="begin"/>
       </w:r>
       <w:r>
+        <w:rPr>
+          <w:rFonts w:asciiTheme="majorBidi" w:hAnsiTheme="majorBidi" w:cstheme="majorBidi"/>
+        </w:rPr>
         <w:instrText xml:space="preserve"> SEQ Figure \* ARABIC </w:instrText>
       </w:r>
       <w:r>
+        <w:rPr>
+          <w:rFonts w:asciiTheme="majorBidi" w:hAnsiTheme="majorBidi" w:cstheme="majorBidi"/>
+        </w:rPr>
         <w:fldChar w:fldCharType="separate"/>
       </w:r>
       <w:r>
         <w:rPr>
+          <w:rFonts w:asciiTheme="majorBidi" w:hAnsiTheme="majorBidi" w:cstheme="majorBidi"/>
           <w:noProof/>
         </w:rPr>
         <w:t>3</w:t>
       </w:r>
       <w:r>
+        <w:rPr>
+          <w:rFonts w:asciiTheme="majorBidi" w:hAnsiTheme="majorBidi" w:cstheme="majorBidi"/>
+        </w:rPr>
         <w:fldChar w:fldCharType="end"/>
       </w:r>
       <w:r>
+        <w:rPr>
+          <w:rFonts w:asciiTheme="majorBidi" w:hAnsiTheme="majorBidi" w:cstheme="majorBidi"/>
+        </w:rPr>
         <w:t xml:space="preserve"> How Object Recognition Works (https://blog.superannotate.com/object-detection-with-deep-learning/)</w:t>
       </w:r>
     </w:p>
@@ -1955,25 +1687,7 @@
           <w14:ligatures w14:val="none"/>
         </w:rPr>
         <w:lastRenderedPageBreak/>
-        <w:t xml:space="preserve">By analyzing the dataset, Lawn Buddy uses the criteria of computer vision </w:t>
-      </w:r>
-      <w:proofErr w:type="gramStart"/>
-      <w:r>
-        <w:rPr>
-          <w:rFonts w:asciiTheme="majorBidi" w:eastAsia="Times New Roman" w:hAnsiTheme="majorBidi" w:cstheme="majorBidi"/>
-          <w:kern w:val="0"/>
-          <w14:ligatures w14:val="none"/>
-        </w:rPr>
-        <w:t>in order to</w:t>
-      </w:r>
-      <w:proofErr w:type="gramEnd"/>
-      <w:r>
-        <w:rPr>
-          <w:rFonts w:asciiTheme="majorBidi" w:eastAsia="Times New Roman" w:hAnsiTheme="majorBidi" w:cstheme="majorBidi"/>
-          <w:kern w:val="0"/>
-          <w14:ligatures w14:val="none"/>
-        </w:rPr>
-        <w:t xml:space="preserve"> break down the classification, localization and tagging. Lawn buddy uses the classification feature to detect the lawn, and the use of localization to determine lawn size, and the tagging feature to further find the lawn quality, which is measured through lawn color, and blade length which determines when the lawn needs to be trimmed. </w:t>
+        <w:t xml:space="preserve">By analyzing the dataset, Lawn Buddy uses the criteria of computer vision in order to break down the classification, localization and tagging. Lawn buddy uses the classification feature to detect the lawn, and the use of localization to determine lawn size, and the tagging feature to further find the lawn quality, which is measured through lawn color, and blade length which determines when the lawn needs to be trimmed. </w:t>
       </w:r>
     </w:p>
     <w:p>
@@ -1995,31 +1709,7 @@
           <w:kern w:val="0"/>
           <w14:ligatures w14:val="none"/>
         </w:rPr>
-        <w:t>Lawn quality: measured by the appearance and color of the lawn</w:t>
-      </w:r>
-      <w:r>
-        <w:rPr>
-          <w:rFonts w:asciiTheme="majorBidi" w:eastAsia="Times New Roman" w:hAnsiTheme="majorBidi" w:cstheme="majorBidi"/>
-          <w:kern w:val="0"/>
-          <w14:ligatures w14:val="none"/>
-        </w:rPr>
-        <w:t xml:space="preserve"> e.g</w:t>
-      </w:r>
-      <w:r>
-        <w:rPr>
-          <w:rFonts w:asciiTheme="majorBidi" w:eastAsia="Times New Roman" w:hAnsiTheme="majorBidi" w:cstheme="majorBidi"/>
-          <w:kern w:val="0"/>
-          <w14:ligatures w14:val="none"/>
-        </w:rPr>
-        <w:t>.,</w:t>
-      </w:r>
-      <w:r>
-        <w:rPr>
-          <w:rFonts w:asciiTheme="majorBidi" w:eastAsia="Times New Roman" w:hAnsiTheme="majorBidi" w:cstheme="majorBidi"/>
-          <w:kern w:val="0"/>
-          <w14:ligatures w14:val="none"/>
-        </w:rPr>
-        <w:t xml:space="preserve"> yellow lawn = poor quality</w:t>
+        <w:t>Lawn quality: measured by the appearance and color of the lawn e.g., yellow lawn = poor quality</w:t>
       </w:r>
     </w:p>
     <w:p>
@@ -2041,23 +1731,7 @@
           <w:kern w:val="0"/>
           <w14:ligatures w14:val="none"/>
         </w:rPr>
-        <w:t>Blade length: measured by analyzing the individual blade</w:t>
-      </w:r>
-      <w:r>
-        <w:rPr>
-          <w:rFonts w:asciiTheme="majorBidi" w:eastAsia="Times New Roman" w:hAnsiTheme="majorBidi" w:cstheme="majorBidi"/>
-          <w:kern w:val="0"/>
-          <w14:ligatures w14:val="none"/>
-        </w:rPr>
-        <w:t xml:space="preserve"> e.g.,</w:t>
-      </w:r>
-      <w:r>
-        <w:rPr>
-          <w:rFonts w:asciiTheme="majorBidi" w:eastAsia="Times New Roman" w:hAnsiTheme="majorBidi" w:cstheme="majorBidi"/>
-          <w:kern w:val="0"/>
-          <w14:ligatures w14:val="none"/>
-        </w:rPr>
-        <w:t xml:space="preserve"> blade &gt; 3 inches = long, time for maintenance</w:t>
+        <w:t>Blade length: measured by analyzing the individual blade e.g., blade &gt; 3 inches = long, time for maintenance</w:t>
       </w:r>
     </w:p>
     <w:p>
@@ -2079,39 +1753,7 @@
           <w:kern w:val="0"/>
           <w14:ligatures w14:val="none"/>
         </w:rPr>
-        <w:t>Lawn size: measured by the phone's AR feature</w:t>
-      </w:r>
-      <w:r>
-        <w:rPr>
-          <w:rFonts w:asciiTheme="majorBidi" w:eastAsia="Times New Roman" w:hAnsiTheme="majorBidi" w:cstheme="majorBidi"/>
-          <w:kern w:val="0"/>
-          <w14:ligatures w14:val="none"/>
-        </w:rPr>
-        <w:t xml:space="preserve"> e.g</w:t>
-      </w:r>
-      <w:r>
-        <w:rPr>
-          <w:rFonts w:asciiTheme="majorBidi" w:eastAsia="Times New Roman" w:hAnsiTheme="majorBidi" w:cstheme="majorBidi"/>
-          <w:kern w:val="0"/>
-          <w14:ligatures w14:val="none"/>
-        </w:rPr>
-        <w:t>.</w:t>
-      </w:r>
-      <w:r>
-        <w:rPr>
-          <w:rFonts w:asciiTheme="majorBidi" w:eastAsia="Times New Roman" w:hAnsiTheme="majorBidi" w:cstheme="majorBidi"/>
-          <w:kern w:val="0"/>
-          <w14:ligatures w14:val="none"/>
-        </w:rPr>
-        <w:t>,</w:t>
-      </w:r>
-      <w:r>
-        <w:rPr>
-          <w:rFonts w:asciiTheme="majorBidi" w:eastAsia="Times New Roman" w:hAnsiTheme="majorBidi" w:cstheme="majorBidi"/>
-          <w:kern w:val="0"/>
-          <w14:ligatures w14:val="none"/>
-        </w:rPr>
-        <w:t xml:space="preserve"> 20 x 15 sq. ft.</w:t>
+        <w:t>Lawn size: measured by the phone's AR feature e.g., 20 x 15 sq. ft.</w:t>
       </w:r>
     </w:p>
     <w:p>
@@ -2133,39 +1775,7 @@
           <w:kern w:val="0"/>
           <w14:ligatures w14:val="none"/>
         </w:rPr>
-        <w:t>Lawn terrain: measured by the topography of the yard</w:t>
-      </w:r>
-      <w:r>
-        <w:rPr>
-          <w:rFonts w:asciiTheme="majorBidi" w:eastAsia="Times New Roman" w:hAnsiTheme="majorBidi" w:cstheme="majorBidi"/>
-          <w:kern w:val="0"/>
-          <w14:ligatures w14:val="none"/>
-        </w:rPr>
-        <w:t xml:space="preserve"> e.g</w:t>
-      </w:r>
-      <w:r>
-        <w:rPr>
-          <w:rFonts w:asciiTheme="majorBidi" w:eastAsia="Times New Roman" w:hAnsiTheme="majorBidi" w:cstheme="majorBidi"/>
-          <w:kern w:val="0"/>
-          <w14:ligatures w14:val="none"/>
-        </w:rPr>
-        <w:t>.</w:t>
-      </w:r>
-      <w:r>
-        <w:rPr>
-          <w:rFonts w:asciiTheme="majorBidi" w:eastAsia="Times New Roman" w:hAnsiTheme="majorBidi" w:cstheme="majorBidi"/>
-          <w:kern w:val="0"/>
-          <w14:ligatures w14:val="none"/>
-        </w:rPr>
-        <w:t>,</w:t>
-      </w:r>
-      <w:r>
-        <w:rPr>
-          <w:rFonts w:asciiTheme="majorBidi" w:eastAsia="Times New Roman" w:hAnsiTheme="majorBidi" w:cstheme="majorBidi"/>
-          <w:kern w:val="0"/>
-          <w14:ligatures w14:val="none"/>
-        </w:rPr>
-        <w:t xml:space="preserve"> hills = non-flat terrain </w:t>
+        <w:t xml:space="preserve">Lawn terrain: measured by the topography of the yard e.g., hills = non-flat terrain </w:t>
       </w:r>
     </w:p>
     <w:p>
@@ -2173,12 +1783,16 @@
         <w:keepNext/>
         <w:ind w:left="720"/>
         <w:jc w:val="center"/>
+        <w:rPr>
+          <w:rFonts w:asciiTheme="majorBidi" w:hAnsiTheme="majorBidi" w:cstheme="majorBidi"/>
+        </w:rPr>
       </w:pPr>
       <w:r>
         <w:rPr>
           <w:rFonts w:asciiTheme="majorBidi" w:eastAsia="Times New Roman" w:hAnsiTheme="majorBidi" w:cstheme="majorBidi"/>
           <w:b/>
           <w:bCs/>
+          <w:noProof/>
           <w:kern w:val="0"/>
           <w14:ligatures w14:val="none"/>
         </w:rPr>
@@ -2223,48 +1837,64 @@
       <w:pPr>
         <w:pStyle w:val="Caption"/>
         <w:ind w:left="720"/>
-      </w:pPr>
-      <w:r>
+        <w:rPr>
+          <w:rFonts w:asciiTheme="majorBidi" w:hAnsiTheme="majorBidi" w:cstheme="majorBidi"/>
+        </w:rPr>
+      </w:pPr>
+      <w:r>
+        <w:rPr>
+          <w:rFonts w:asciiTheme="majorBidi" w:hAnsiTheme="majorBidi" w:cstheme="majorBidi"/>
+        </w:rPr>
         <w:t xml:space="preserve">       </w:t>
       </w:r>
       <w:r>
+        <w:rPr>
+          <w:rFonts w:asciiTheme="majorBidi" w:hAnsiTheme="majorBidi" w:cstheme="majorBidi"/>
+        </w:rPr>
         <w:tab/>
       </w:r>
       <w:r>
+        <w:rPr>
+          <w:rFonts w:asciiTheme="majorBidi" w:hAnsiTheme="majorBidi" w:cstheme="majorBidi"/>
+        </w:rPr>
         <w:t xml:space="preserve">Figure </w:t>
       </w:r>
       <w:r>
+        <w:rPr>
+          <w:rFonts w:asciiTheme="majorBidi" w:hAnsiTheme="majorBidi" w:cstheme="majorBidi"/>
+        </w:rPr>
         <w:fldChar w:fldCharType="begin"/>
       </w:r>
       <w:r>
+        <w:rPr>
+          <w:rFonts w:asciiTheme="majorBidi" w:hAnsiTheme="majorBidi" w:cstheme="majorBidi"/>
+        </w:rPr>
         <w:instrText xml:space="preserve"> SEQ Figure \* ARABIC </w:instrText>
       </w:r>
       <w:r>
+        <w:rPr>
+          <w:rFonts w:asciiTheme="majorBidi" w:hAnsiTheme="majorBidi" w:cstheme="majorBidi"/>
+        </w:rPr>
         <w:fldChar w:fldCharType="separate"/>
       </w:r>
       <w:r>
         <w:rPr>
+          <w:rFonts w:asciiTheme="majorBidi" w:hAnsiTheme="majorBidi" w:cstheme="majorBidi"/>
           <w:noProof/>
         </w:rPr>
         <w:t>4</w:t>
       </w:r>
       <w:r>
+        <w:rPr>
+          <w:rFonts w:asciiTheme="majorBidi" w:hAnsiTheme="majorBidi" w:cstheme="majorBidi"/>
+        </w:rPr>
         <w:fldChar w:fldCharType="end"/>
       </w:r>
       <w:r>
-        <w:t xml:space="preserve"> </w:t>
-      </w:r>
-      <w:r>
-        <w:t xml:space="preserve">How </w:t>
-      </w:r>
-      <w:r>
-        <w:t>Object Recognition</w:t>
-      </w:r>
-      <w:r>
-        <w:t xml:space="preserve"> Works</w:t>
-      </w:r>
-      <w:r>
-        <w:t xml:space="preserve"> in Lawn Buddy</w:t>
+        <w:rPr>
+          <w:rFonts w:asciiTheme="majorBidi" w:hAnsiTheme="majorBidi" w:cstheme="majorBidi"/>
+        </w:rPr>
+        <w:t xml:space="preserve"> How Object Recognition Works in Lawn Buddy</w:t>
       </w:r>
     </w:p>
     <w:p>
@@ -2272,14 +1902,26 @@
         <w:pBdr>
           <w:bottom w:val="single" w:sz="4" w:space="1" w:color="auto"/>
         </w:pBdr>
-      </w:pPr>
-    </w:p>
-    <w:p/>
+        <w:rPr>
+          <w:rFonts w:asciiTheme="majorBidi" w:hAnsiTheme="majorBidi" w:cstheme="majorBidi"/>
+        </w:rPr>
+      </w:pPr>
+    </w:p>
+    <w:p>
+      <w:pPr>
+        <w:rPr>
+          <w:rFonts w:asciiTheme="majorBidi" w:hAnsiTheme="majorBidi" w:cstheme="majorBidi"/>
+        </w:rPr>
+      </w:pPr>
+    </w:p>
     <w:p>
       <w:pPr>
         <w:pBdr>
           <w:bottom w:val="single" w:sz="4" w:space="1" w:color="auto"/>
         </w:pBdr>
+        <w:rPr>
+          <w:rFonts w:asciiTheme="majorBidi" w:hAnsiTheme="majorBidi" w:cstheme="majorBidi"/>
+        </w:rPr>
         <w:sectPr>
           <w:pgSz w:w="12240" w:h="15840"/>
           <w:pgMar w:top="1440" w:right="1440" w:bottom="1440" w:left="1440" w:header="720" w:footer="720" w:gutter="0"/>
@@ -2322,58 +1964,199 @@
       </w:pPr>
       <w:r>
         <w:rPr>
+          <w:noProof/>
+        </w:rPr>
+        <mc:AlternateContent>
+          <mc:Choice Requires="wps">
+            <w:drawing>
+              <wp:anchor distT="0" distB="0" distL="114300" distR="114300" simplePos="0" relativeHeight="251660288" behindDoc="0" locked="0" layoutInCell="1" allowOverlap="1" wp14:anchorId="7AA7A057" wp14:editId="082D4C0F">
+                <wp:simplePos x="0" y="0"/>
+                <wp:positionH relativeFrom="column">
+                  <wp:posOffset>-552450</wp:posOffset>
+                </wp:positionH>
+                <wp:positionV relativeFrom="paragraph">
+                  <wp:posOffset>4467860</wp:posOffset>
+                </wp:positionV>
+                <wp:extent cx="7040245" cy="136525"/>
+                <wp:effectExtent l="0" t="0" r="8255" b="0"/>
+                <wp:wrapSquare wrapText="bothSides"/>
+                <wp:docPr id="1804888468" name="Text Box 1"/>
+                <wp:cNvGraphicFramePr/>
+                <a:graphic xmlns:a="http://schemas.openxmlformats.org/drawingml/2006/main">
+                  <a:graphicData uri="http://schemas.microsoft.com/office/word/2010/wordprocessingShape">
+                    <wps:wsp>
+                      <wps:cNvSpPr txBox="1"/>
+                      <wps:spPr>
+                        <a:xfrm>
+                          <a:off x="0" y="0"/>
+                          <a:ext cx="7040245" cy="136525"/>
+                        </a:xfrm>
+                        <a:prstGeom prst="rect">
+                          <a:avLst/>
+                        </a:prstGeom>
+                        <a:solidFill>
+                          <a:prstClr val="white"/>
+                        </a:solidFill>
+                        <a:ln>
+                          <a:noFill/>
+                        </a:ln>
+                      </wps:spPr>
+                      <wps:txbx>
+                        <w:txbxContent>
+                          <w:p>
+                            <w:pPr>
+                              <w:pStyle w:val="Caption"/>
+                              <w:jc w:val="center"/>
+                              <w:rPr>
+                                <w:noProof/>
+                                <w:sz w:val="24"/>
+                                <w:szCs w:val="24"/>
+                              </w:rPr>
+                            </w:pPr>
+                            <w:r>
+                              <w:t xml:space="preserve">Figure </w:t>
+                            </w:r>
+                            <w:fldSimple w:instr=" SEQ Figure \* ARABIC ">
+                              <w:r>
+                                <w:rPr>
+                                  <w:noProof/>
+                                </w:rPr>
+                                <w:t>5</w:t>
+                              </w:r>
+                            </w:fldSimple>
+                            <w:r>
+                              <w:t xml:space="preserve"> Lawn Buddy app's value network</w:t>
+                            </w:r>
+                          </w:p>
+                        </w:txbxContent>
+                      </wps:txbx>
+                      <wps:bodyPr rot="0" spcFirstLastPara="0" vertOverflow="overflow" horzOverflow="overflow" vert="horz" wrap="square" lIns="0" tIns="0" rIns="0" bIns="0" numCol="1" spcCol="0" rtlCol="0" fromWordArt="0" anchor="t" anchorCtr="0" forceAA="0" compatLnSpc="1">
+                        <a:prstTxWarp prst="textNoShape">
+                          <a:avLst/>
+                        </a:prstTxWarp>
+                        <a:noAutofit/>
+                      </wps:bodyPr>
+                    </wps:wsp>
+                  </a:graphicData>
+                </a:graphic>
+                <wp14:sizeRelV relativeFrom="margin">
+                  <wp14:pctHeight>0</wp14:pctHeight>
+                </wp14:sizeRelV>
+              </wp:anchor>
+            </w:drawing>
+          </mc:Choice>
+          <mc:Fallback>
+            <w:pict>
+              <v:shapetype w14:anchorId="7AA7A057" id="_x0000_t202" coordsize="21600,21600" o:spt="202" path="m,l,21600r21600,l21600,xe">
+                <v:stroke joinstyle="miter"/>
+                <v:path gradientshapeok="t" o:connecttype="rect"/>
+              </v:shapetype>
+              <v:shape id="Text Box 1" o:spid="_x0000_s1026" type="#_x0000_t202" style="position:absolute;margin-left:-43.5pt;margin-top:351.8pt;width:554.35pt;height:10.75pt;z-index:251660288;visibility:visible;mso-wrap-style:square;mso-height-percent:0;mso-wrap-distance-left:9pt;mso-wrap-distance-top:0;mso-wrap-distance-right:9pt;mso-wrap-distance-bottom:0;mso-position-horizontal:absolute;mso-position-horizontal-relative:text;mso-position-vertical:absolute;mso-position-vertical-relative:text;mso-height-percent:0;mso-height-relative:margin;v-text-anchor:top" o:gfxdata="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" stroked="f">
+                <v:textbox inset="0,0,0,0">
+                  <w:txbxContent>
+                    <w:p>
+                      <w:pPr>
+                        <w:pStyle w:val="Caption"/>
+                        <w:jc w:val="center"/>
+                        <w:rPr>
+                          <w:noProof/>
+                          <w:sz w:val="24"/>
+                          <w:szCs w:val="24"/>
+                        </w:rPr>
+                      </w:pPr>
+                      <w:r>
+                        <w:t xml:space="preserve">Figure </w:t>
+                      </w:r>
+                      <w:fldSimple w:instr=" SEQ Figure \* ARABIC ">
+                        <w:r>
+                          <w:rPr>
+                            <w:noProof/>
+                          </w:rPr>
+                          <w:t>5</w:t>
+                        </w:r>
+                      </w:fldSimple>
+                      <w:r>
+                        <w:t xml:space="preserve"> Lawn Buddy app's value network</w:t>
+                      </w:r>
+                    </w:p>
+                  </w:txbxContent>
+                </v:textbox>
+                <w10:wrap type="square"/>
+              </v:shape>
+            </w:pict>
+          </mc:Fallback>
+        </mc:AlternateContent>
+      </w:r>
+      <w:r>
+        <w:rPr>
+          <w:noProof/>
+        </w:rPr>
+        <w:drawing>
+          <wp:anchor distT="0" distB="0" distL="114300" distR="114300" simplePos="0" relativeHeight="251661312" behindDoc="0" locked="0" layoutInCell="1" allowOverlap="1" wp14:anchorId="310C5287" wp14:editId="25973F26">
+            <wp:simplePos x="0" y="0"/>
+            <wp:positionH relativeFrom="margin">
+              <wp:align>center</wp:align>
+            </wp:positionH>
+            <wp:positionV relativeFrom="paragraph">
+              <wp:posOffset>353060</wp:posOffset>
+            </wp:positionV>
+            <wp:extent cx="7379970" cy="4095115"/>
+            <wp:effectExtent l="0" t="0" r="0" b="635"/>
+            <wp:wrapSquare wrapText="bothSides"/>
+            <wp:docPr id="408836579" name="Picture 1" descr="Diagram&#10;&#10;Description automatically generated"/>
+            <wp:cNvGraphicFramePr>
+              <a:graphicFrameLocks xmlns:a="http://schemas.openxmlformats.org/drawingml/2006/main" noChangeAspect="1"/>
+            </wp:cNvGraphicFramePr>
+            <a:graphic xmlns:a="http://schemas.openxmlformats.org/drawingml/2006/main">
+              <a:graphicData uri="http://schemas.openxmlformats.org/drawingml/2006/picture">
+                <pic:pic xmlns:pic="http://schemas.openxmlformats.org/drawingml/2006/picture">
+                  <pic:nvPicPr>
+                    <pic:cNvPr id="408836579" name="Picture 1" descr="Diagram&#10;&#10;Description automatically generated"/>
+                    <pic:cNvPicPr/>
+                  </pic:nvPicPr>
+                  <pic:blipFill>
+                    <a:blip r:embed="rId9">
+                      <a:extLst>
+                        <a:ext uri="{28A0092B-C50C-407E-A947-70E740481C1C}">
+                          <a14:useLocalDpi xmlns:a14="http://schemas.microsoft.com/office/drawing/2010/main" val="0"/>
+                        </a:ext>
+                      </a:extLst>
+                    </a:blip>
+                    <a:stretch>
+                      <a:fillRect/>
+                    </a:stretch>
+                  </pic:blipFill>
+                  <pic:spPr>
+                    <a:xfrm>
+                      <a:off x="0" y="0"/>
+                      <a:ext cx="7379970" cy="4095115"/>
+                    </a:xfrm>
+                    <a:prstGeom prst="rect">
+                      <a:avLst/>
+                    </a:prstGeom>
+                  </pic:spPr>
+                </pic:pic>
+              </a:graphicData>
+            </a:graphic>
+          </wp:anchor>
+        </w:drawing>
+      </w:r>
+      <w:r>
+        <w:rPr>
           <w:rFonts w:asciiTheme="majorBidi" w:eastAsia="Times New Roman" w:hAnsiTheme="majorBidi" w:cstheme="majorBidi"/>
           <w:i/>
           <w:iCs/>
           <w:kern w:val="0"/>
           <w14:ligatures w14:val="none"/>
         </w:rPr>
-        <w:t xml:space="preserve">a. Describe your value network. Who are the key players? What will they contribute to the value creation process? Figure 6.2 provides an example of a value network for an app from our reading. Use this as an analog to help structure your own value </w:t>
-      </w:r>
-      <w:proofErr w:type="gramStart"/>
-      <w:r>
-        <w:rPr>
-          <w:rFonts w:asciiTheme="majorBidi" w:eastAsia="Times New Roman" w:hAnsiTheme="majorBidi" w:cstheme="majorBidi"/>
-          <w:i/>
-          <w:iCs/>
-          <w:kern w:val="0"/>
-          <w14:ligatures w14:val="none"/>
-        </w:rPr>
-        <w:t>network</w:t>
-      </w:r>
-      <w:proofErr w:type="gramEnd"/>
-    </w:p>
-    <w:p>
-      <w:pPr>
-        <w:ind w:left="720"/>
-        <w:rPr>
-          <w:rFonts w:asciiTheme="majorBidi" w:eastAsia="Times New Roman" w:hAnsiTheme="majorBidi" w:cstheme="majorBidi"/>
-          <w:i/>
-          <w:iCs/>
-          <w:kern w:val="0"/>
-          <w14:ligatures w14:val="none"/>
-        </w:rPr>
-      </w:pPr>
-      <w:r>
-        <w:rPr>
-          <w:rFonts w:asciiTheme="majorBidi" w:eastAsia="Times New Roman" w:hAnsiTheme="majorBidi" w:cstheme="majorBidi"/>
-          <w:i/>
-          <w:iCs/>
-          <w:kern w:val="0"/>
-          <w14:ligatures w14:val="none"/>
-        </w:rPr>
-        <w:t>for the AI strategy.</w:t>
-      </w:r>
-    </w:p>
-    <w:p>
-      <w:pPr>
-        <w:rPr>
-          <w:rFonts w:asciiTheme="majorBidi" w:eastAsia="Times New Roman" w:hAnsiTheme="majorBidi" w:cstheme="majorBidi"/>
-          <w:i/>
-          <w:iCs/>
-          <w:kern w:val="0"/>
-          <w14:ligatures w14:val="none"/>
-        </w:rPr>
+        <w:t>a. Describe your value network. Who are the key players? What will they contribute to the value creation process?</w:t>
+      </w:r>
+    </w:p>
+    <w:p>
+      <w:pPr>
+        <w:pBdr>
+          <w:bottom w:val="single" w:sz="4" w:space="1" w:color="auto"/>
+        </w:pBdr>
       </w:pPr>
     </w:p>
     <w:p>
@@ -3924,7 +3707,6 @@
   <w:style w:type="character" w:default="1" w:styleId="DefaultParagraphFont">
     <w:name w:val="Default Paragraph Font"/>
     <w:uiPriority w:val="1"/>
-    <w:semiHidden/>
     <w:unhideWhenUsed/>
   </w:style>
   <w:style w:type="table" w:default="1" w:styleId="TableNormal">

</xml_diff>

<commit_message>
Finished AI Automation Project paper
</commit_message>
<xml_diff>
--- a/MGT5804-Leader Tech-Based Org/AI Automation Project/gasser18-AI_automation_project.docx
+++ b/MGT5804-Leader Tech-Based Org/AI Automation Project/gasser18-AI_automation_project.docx
@@ -122,25 +122,7 @@
           <w:kern w:val="0"/>
           <w14:ligatures w14:val="none"/>
         </w:rPr>
-        <w:t xml:space="preserve">that allows lawn owners to input information about their lawn to help narrow down a list of professionals that have the required expertise, provide service to the area (including grass cutting, hedging, and trimming), and are in the price range set by the lawn owner. The </w:t>
-      </w:r>
-      <w:proofErr w:type="spellStart"/>
-      <w:r>
-        <w:rPr>
-          <w:rFonts w:asciiTheme="majorBidi" w:eastAsia="Times New Roman" w:hAnsiTheme="majorBidi" w:cstheme="majorBidi"/>
-          <w:kern w:val="0"/>
-          <w14:ligatures w14:val="none"/>
-        </w:rPr>
-        <w:t>LawnBuddy</w:t>
-      </w:r>
-      <w:proofErr w:type="spellEnd"/>
-      <w:r>
-        <w:rPr>
-          <w:rFonts w:asciiTheme="majorBidi" w:eastAsia="Times New Roman" w:hAnsiTheme="majorBidi" w:cstheme="majorBidi"/>
-          <w:kern w:val="0"/>
-          <w14:ligatures w14:val="none"/>
-        </w:rPr>
-        <w:t xml:space="preserve"> app also helps to take some of the guesswork out of the hands of the lawn owner by utilizing machine learning and image processing to help identify what services the lawn needs most</w:t>
+        <w:t>that allows lawn owners to input information about their lawn to help narrow down a list of professionals that have the required expertise, provide service to the area (including grass cutting, hedging, and trimming), and are in the price range set by the lawn owner. The LawnBuddy app also helps to take some of the guesswork out of the hands of the lawn owner by utilizing machine learning and image processing to help identify what services the lawn needs most</w:t>
       </w:r>
       <w:r>
         <w:rPr>
@@ -212,7 +194,43 @@
           <w:kern w:val="0"/>
           <w14:ligatures w14:val="none"/>
         </w:rPr>
-        <w:t>Maintaining the landscape pristine throughout the year involves a multitude of tasks that must be performed properly at the right time. A typical work order during best seasons includes around 10-14 tasks, such as condition, prepare, till, grade, fertilize, seed, mow, water, prune, and weed control. As the business is seasonal, you cannot risk delays, as it would mean losing the advantage of natural processes. In addition, scheduling and dispatching landscapers on time with the right equipment make a big difference to operations and profitability.</w:t>
+        <w:t xml:space="preserve">Maintaining the landscape pristine throughout the year involves a multitude of tasks that must be performed properly at the right time. A typical work order during </w:t>
+      </w:r>
+      <w:proofErr w:type="gramStart"/>
+      <w:r>
+        <w:rPr>
+          <w:rFonts w:asciiTheme="majorBidi" w:eastAsia="Times New Roman" w:hAnsiTheme="majorBidi" w:cstheme="majorBidi"/>
+          <w:kern w:val="0"/>
+          <w14:ligatures w14:val="none"/>
+        </w:rPr>
+        <w:t>best</w:t>
+      </w:r>
+      <w:proofErr w:type="gramEnd"/>
+      <w:r>
+        <w:rPr>
+          <w:rFonts w:asciiTheme="majorBidi" w:eastAsia="Times New Roman" w:hAnsiTheme="majorBidi" w:cstheme="majorBidi"/>
+          <w:kern w:val="0"/>
+          <w14:ligatures w14:val="none"/>
+        </w:rPr>
+        <w:t xml:space="preserve"> seasons includes around 10-14 tasks, such as condition, prepare, till, grade, fertilize, seed, mow, water, prune, and weed control. As the business is seasonal, you cannot risk delays, as it would mean losing the advantage of natural processes. In addition, scheduling and dispatching landscapers on time with the right equipment </w:t>
+      </w:r>
+      <w:proofErr w:type="gramStart"/>
+      <w:r>
+        <w:rPr>
+          <w:rFonts w:asciiTheme="majorBidi" w:eastAsia="Times New Roman" w:hAnsiTheme="majorBidi" w:cstheme="majorBidi"/>
+          <w:kern w:val="0"/>
+          <w14:ligatures w14:val="none"/>
+        </w:rPr>
+        <w:t>make</w:t>
+      </w:r>
+      <w:proofErr w:type="gramEnd"/>
+      <w:r>
+        <w:rPr>
+          <w:rFonts w:asciiTheme="majorBidi" w:eastAsia="Times New Roman" w:hAnsiTheme="majorBidi" w:cstheme="majorBidi"/>
+          <w:kern w:val="0"/>
+          <w14:ligatures w14:val="none"/>
+        </w:rPr>
+        <w:t xml:space="preserve"> a big difference to operations and profitability.</w:t>
       </w:r>
     </w:p>
     <w:p>
@@ -234,7 +252,25 @@
           <w:kern w:val="0"/>
           <w14:ligatures w14:val="none"/>
         </w:rPr>
-        <w:t>Since the business is seasonal, keeping the equipment safe and in a ready-to-operate condition when the crew needs them at the job site is a challenge</w:t>
+        <w:t xml:space="preserve">Since the business is seasonal, keeping the equipment safe and in a ready-to-operate condition when the crew needs </w:t>
+      </w:r>
+      <w:proofErr w:type="gramStart"/>
+      <w:r>
+        <w:rPr>
+          <w:rFonts w:asciiTheme="majorBidi" w:eastAsia="Times New Roman" w:hAnsiTheme="majorBidi" w:cstheme="majorBidi"/>
+          <w:kern w:val="0"/>
+          <w14:ligatures w14:val="none"/>
+        </w:rPr>
+        <w:t>them</w:t>
+      </w:r>
+      <w:proofErr w:type="gramEnd"/>
+      <w:r>
+        <w:rPr>
+          <w:rFonts w:asciiTheme="majorBidi" w:eastAsia="Times New Roman" w:hAnsiTheme="majorBidi" w:cstheme="majorBidi"/>
+          <w:kern w:val="0"/>
+          <w14:ligatures w14:val="none"/>
+        </w:rPr>
+        <w:t xml:space="preserve"> at the job site is a challenge</w:t>
       </w:r>
       <w:r>
         <w:rPr>
@@ -267,7 +303,25 @@
           <w:kern w:val="0"/>
           <w14:ligatures w14:val="none"/>
         </w:rPr>
-        <w:t xml:space="preserve">Green industry regulations at state and municipality levels whether it is related to the use of pesticides and </w:t>
+        <w:t xml:space="preserve">Green industry regulations at state and municipality </w:t>
+      </w:r>
+      <w:proofErr w:type="gramStart"/>
+      <w:r>
+        <w:rPr>
+          <w:rFonts w:asciiTheme="majorBidi" w:eastAsia="Times New Roman" w:hAnsiTheme="majorBidi" w:cstheme="majorBidi"/>
+          <w:kern w:val="0"/>
+          <w14:ligatures w14:val="none"/>
+        </w:rPr>
+        <w:t>levels</w:t>
+      </w:r>
+      <w:proofErr w:type="gramEnd"/>
+      <w:r>
+        <w:rPr>
+          <w:rFonts w:asciiTheme="majorBidi" w:eastAsia="Times New Roman" w:hAnsiTheme="majorBidi" w:cstheme="majorBidi"/>
+          <w:kern w:val="0"/>
+          <w14:ligatures w14:val="none"/>
+        </w:rPr>
+        <w:t xml:space="preserve"> whether it is related to the use of pesticides and </w:t>
       </w:r>
       <w:proofErr w:type="gramStart"/>
       <w:r>
@@ -341,7 +395,23 @@
           <w:kern w:val="0"/>
           <w14:ligatures w14:val="none"/>
         </w:rPr>
-        <w:t>Lawn Buddy should use AI</w:t>
+        <w:t>Lawn Buddy use</w:t>
+      </w:r>
+      <w:r>
+        <w:rPr>
+          <w:rFonts w:asciiTheme="majorBidi" w:eastAsia="Times New Roman" w:hAnsiTheme="majorBidi" w:cstheme="majorBidi"/>
+          <w:kern w:val="0"/>
+          <w14:ligatures w14:val="none"/>
+        </w:rPr>
+        <w:t>s</w:t>
+      </w:r>
+      <w:r>
+        <w:rPr>
+          <w:rFonts w:asciiTheme="majorBidi" w:eastAsia="Times New Roman" w:hAnsiTheme="majorBidi" w:cstheme="majorBidi"/>
+          <w:kern w:val="0"/>
+          <w14:ligatures w14:val="none"/>
+        </w:rPr>
+        <w:t xml:space="preserve"> AI</w:t>
       </w:r>
       <w:r>
         <w:rPr>
@@ -403,7 +473,23 @@
           <w:kern w:val="0"/>
           <w14:ligatures w14:val="none"/>
         </w:rPr>
-        <w:t>Lawn Buddy should use either a landscaping management software, CMMS, or an equipment maintenance program to record, track, and monitor the equipment, and set a configurable preventive maintenance schedule to notify the crew member about the upcoming maintenance. Having visibility into the inventory and historical usage data can track the equipment in use in real-time and bring predictability to the maintenance and service plans of equipment based on those historical usage data.</w:t>
+        <w:t>Lawn Buddy use</w:t>
+      </w:r>
+      <w:r>
+        <w:rPr>
+          <w:rFonts w:asciiTheme="majorBidi" w:eastAsia="Times New Roman" w:hAnsiTheme="majorBidi" w:cstheme="majorBidi"/>
+          <w:kern w:val="0"/>
+          <w14:ligatures w14:val="none"/>
+        </w:rPr>
+        <w:t>s</w:t>
+      </w:r>
+      <w:r>
+        <w:rPr>
+          <w:rFonts w:asciiTheme="majorBidi" w:eastAsia="Times New Roman" w:hAnsiTheme="majorBidi" w:cstheme="majorBidi"/>
+          <w:kern w:val="0"/>
+          <w14:ligatures w14:val="none"/>
+        </w:rPr>
+        <w:t xml:space="preserve"> either a landscaping management software, CMMS, or an equipment maintenance program to record, track, and monitor the equipment, and set a configurable preventive maintenance schedule to notify the crew member about the upcoming maintenance. Having visibility into the inventory and historical usage data can track the equipment in use in real-time and bring predictability to the maintenance and service plans of equipment based on those historical usage data.</w:t>
       </w:r>
     </w:p>
     <w:p>
@@ -425,25 +511,25 @@
           <w:kern w:val="0"/>
           <w14:ligatures w14:val="none"/>
         </w:rPr>
-        <w:t>Lawn Buddy needs to get more involved in the state-level associations to stay on top of the regulations. This could help us to engage in substantial lobbying activities to influence the decisions on pressing issues. In addition, on operations levels, Lawn Buddy should rely more on technology to keep its employees abreast of the latest regulations and guidelines. Having the right inspection tools, historical records, and a knowledge-</w:t>
-      </w:r>
-      <w:proofErr w:type="spellStart"/>
-      <w:r>
-        <w:rPr>
-          <w:rFonts w:asciiTheme="majorBidi" w:eastAsia="Times New Roman" w:hAnsiTheme="majorBidi" w:cstheme="majorBidi"/>
-          <w:kern w:val="0"/>
-          <w14:ligatures w14:val="none"/>
-        </w:rPr>
-        <w:t>base</w:t>
-      </w:r>
-      <w:proofErr w:type="spellEnd"/>
-      <w:r>
-        <w:rPr>
-          <w:rFonts w:asciiTheme="majorBidi" w:eastAsia="Times New Roman" w:hAnsiTheme="majorBidi" w:cstheme="majorBidi"/>
-          <w:kern w:val="0"/>
-          <w14:ligatures w14:val="none"/>
-        </w:rPr>
-        <w:t xml:space="preserve"> integrated with the internal systems like field service platform that are accessible by the employees anytime, anywhere could help in keeping up with the regulatory standards. </w:t>
+        <w:t xml:space="preserve">Lawn Buddy needs to get more involved in the state-level associations to stay on top of the regulations. This could help us to engage in substantial lobbying activities to influence the decisions on pressing issues. In addition, on operations levels, Lawn Buddy should rely more on technology to keep its employees abreast of the latest regulations and guidelines. Having the right inspection tools, historical records, and a knowledge-base integrated with the internal systems like field service </w:t>
+      </w:r>
+      <w:proofErr w:type="gramStart"/>
+      <w:r>
+        <w:rPr>
+          <w:rFonts w:asciiTheme="majorBidi" w:eastAsia="Times New Roman" w:hAnsiTheme="majorBidi" w:cstheme="majorBidi"/>
+          <w:kern w:val="0"/>
+          <w14:ligatures w14:val="none"/>
+        </w:rPr>
+        <w:t>platform</w:t>
+      </w:r>
+      <w:proofErr w:type="gramEnd"/>
+      <w:r>
+        <w:rPr>
+          <w:rFonts w:asciiTheme="majorBidi" w:eastAsia="Times New Roman" w:hAnsiTheme="majorBidi" w:cstheme="majorBidi"/>
+          <w:kern w:val="0"/>
+          <w14:ligatures w14:val="none"/>
+        </w:rPr>
+        <w:t xml:space="preserve"> that are accessible by the employees anytime, anywhere could help in keeping up with the regulatory standards. </w:t>
       </w:r>
       <w:r>
         <w:rPr>
@@ -468,7 +554,25 @@
           <w:kern w:val="0"/>
           <w14:ligatures w14:val="none"/>
         </w:rPr>
-        <w:t>can conduct post-work inspections that ask the workers to perform checklist-based inspections to ensure they have followed the guidelines and validated with the right proofs like images and videos help in compliance.</w:t>
+        <w:t xml:space="preserve">can conduct post-work inspections that ask the workers to perform checklist-based inspections to ensure they have followed the guidelines and validated with the right </w:t>
+      </w:r>
+      <w:proofErr w:type="gramStart"/>
+      <w:r>
+        <w:rPr>
+          <w:rFonts w:asciiTheme="majorBidi" w:eastAsia="Times New Roman" w:hAnsiTheme="majorBidi" w:cstheme="majorBidi"/>
+          <w:kern w:val="0"/>
+          <w14:ligatures w14:val="none"/>
+        </w:rPr>
+        <w:t>proofs</w:t>
+      </w:r>
+      <w:proofErr w:type="gramEnd"/>
+      <w:r>
+        <w:rPr>
+          <w:rFonts w:asciiTheme="majorBidi" w:eastAsia="Times New Roman" w:hAnsiTheme="majorBidi" w:cstheme="majorBidi"/>
+          <w:kern w:val="0"/>
+          <w14:ligatures w14:val="none"/>
+        </w:rPr>
+        <w:t xml:space="preserve"> like images and videos help in compliance.</w:t>
       </w:r>
     </w:p>
     <w:p>
@@ -584,7 +688,25 @@
           <w:kern w:val="0"/>
           <w14:ligatures w14:val="none"/>
         </w:rPr>
-        <w:t>, implement innovativeness, and hope to simplify everyday tasks</w:t>
+        <w:t xml:space="preserve">, implement </w:t>
+      </w:r>
+      <w:proofErr w:type="gramStart"/>
+      <w:r>
+        <w:rPr>
+          <w:rFonts w:asciiTheme="majorBidi" w:eastAsia="Times New Roman" w:hAnsiTheme="majorBidi" w:cstheme="majorBidi"/>
+          <w:kern w:val="0"/>
+          <w14:ligatures w14:val="none"/>
+        </w:rPr>
+        <w:t>innovativeness</w:t>
+      </w:r>
+      <w:proofErr w:type="gramEnd"/>
+      <w:r>
+        <w:rPr>
+          <w:rFonts w:asciiTheme="majorBidi" w:eastAsia="Times New Roman" w:hAnsiTheme="majorBidi" w:cstheme="majorBidi"/>
+          <w:kern w:val="0"/>
+          <w14:ligatures w14:val="none"/>
+        </w:rPr>
+        <w:t>, and hope to simplify everyday tasks</w:t>
       </w:r>
       <w:r>
         <w:rPr>
@@ -1023,7 +1145,7 @@
           <w14:ligatures w14:val="none"/>
         </w:rPr>
         <w:lastRenderedPageBreak/>
-        <w:t>Section Three: Outline AI/Data Strategy (~2 Pages)</w:t>
+        <w:t>Section Three: AI/Data Strategy (~2 Pages)</w:t>
       </w:r>
     </w:p>
     <w:p>
@@ -1110,29 +1232,11 @@
       <w:r>
         <w:rPr>
           <w:rFonts w:asciiTheme="majorBidi" w:hAnsiTheme="majorBidi" w:cstheme="majorBidi"/>
-        </w:rPr>
-        <w:fldChar w:fldCharType="begin"/>
-      </w:r>
-      <w:r>
-        <w:rPr>
-          <w:rFonts w:asciiTheme="majorBidi" w:hAnsiTheme="majorBidi" w:cstheme="majorBidi"/>
-        </w:rPr>
-        <w:instrText xml:space="preserve"> INCLUDEPICTURE "https://lh4.googleusercontent.com/9yf_8Tj5cKiIS8pZDc2liSfH5z3Y3msuInAMW-9Bv0HW6bTOC9Exbklk1m18CKd35ACFW2gtmZO5eG9RuA0kX3HvQp1Ax8M88NU4YG5fZS7koXJ3CzcWn5VoXOmjHeNOUA=w1280" \* MERGEFORMATINET </w:instrText>
-      </w:r>
-      <w:r>
-        <w:rPr>
-          <w:rFonts w:asciiTheme="majorBidi" w:hAnsiTheme="majorBidi" w:cstheme="majorBidi"/>
-        </w:rPr>
-        <w:fldChar w:fldCharType="separate"/>
-      </w:r>
-      <w:r>
-        <w:rPr>
-          <w:rFonts w:asciiTheme="majorBidi" w:hAnsiTheme="majorBidi" w:cstheme="majorBidi"/>
           <w:noProof/>
         </w:rPr>
         <w:drawing>
-          <wp:inline distT="0" distB="0" distL="0" distR="0" wp14:anchorId="1C1C274A" wp14:editId="25CA8037">
-            <wp:extent cx="5943600" cy="3345815"/>
+          <wp:inline distT="0" distB="0" distL="0" distR="0" wp14:anchorId="37E3C90B" wp14:editId="76B4E063">
+            <wp:extent cx="5640439" cy="3175156"/>
             <wp:effectExtent l="0" t="0" r="0" b="6350"/>
             <wp:docPr id="3" name="Picture 3" descr="Figure 1. The process from data acquisition to model completion">
               <a:extLst xmlns:a="http://schemas.openxmlformats.org/drawingml/2006/main">
@@ -1175,7 +1279,7 @@
                   <pic:spPr bwMode="auto">
                     <a:xfrm>
                       <a:off x="0" y="0"/>
-                      <a:ext cx="5943600" cy="3345815"/>
+                      <a:ext cx="5760661" cy="3242832"/>
                     </a:xfrm>
                     <a:prstGeom prst="rect">
                       <a:avLst/>
@@ -1195,6 +1299,24 @@
         <w:rPr>
           <w:rFonts w:asciiTheme="majorBidi" w:hAnsiTheme="majorBidi" w:cstheme="majorBidi"/>
         </w:rPr>
+        <w:fldChar w:fldCharType="begin"/>
+      </w:r>
+      <w:r>
+        <w:rPr>
+          <w:rFonts w:asciiTheme="majorBidi" w:hAnsiTheme="majorBidi" w:cstheme="majorBidi"/>
+        </w:rPr>
+        <w:instrText xml:space="preserve"> INCLUDEPICTURE "https://lh4.googleusercontent.com/9yf_8Tj5cKiIS8pZDc2liSfH5z3Y3msuInAMW-9Bv0HW6bTOC9Exbklk1m18CKd35ACFW2gtmZO5eG9RuA0kX3HvQp1Ax8M88NU4YG5fZS7koXJ3CzcWn5VoXOmjHeNOUA=w1280" \* MERGEFORMATINET </w:instrText>
+      </w:r>
+      <w:r>
+        <w:rPr>
+          <w:rFonts w:asciiTheme="majorBidi" w:hAnsiTheme="majorBidi" w:cstheme="majorBidi"/>
+        </w:rPr>
+        <w:fldChar w:fldCharType="separate"/>
+      </w:r>
+      <w:r>
+        <w:rPr>
+          <w:rFonts w:asciiTheme="majorBidi" w:hAnsiTheme="majorBidi" w:cstheme="majorBidi"/>
+        </w:rPr>
         <w:fldChar w:fldCharType="end"/>
       </w:r>
     </w:p>
@@ -1202,6 +1324,7 @@
       <w:pPr>
         <w:pStyle w:val="Caption"/>
         <w:ind w:firstLine="720"/>
+        <w:jc w:val="center"/>
         <w:rPr>
           <w:rFonts w:asciiTheme="majorBidi" w:hAnsiTheme="majorBidi" w:cstheme="majorBidi"/>
         </w:rPr>
@@ -1301,14 +1424,7 @@
         <w:rPr>
           <w:rFonts w:asciiTheme="majorBidi" w:hAnsiTheme="majorBidi" w:cstheme="majorBidi"/>
         </w:rPr>
-        <w:t xml:space="preserve">Lawn Buddy uses a combination of React.JS to display the schedule, controller to manipulate the schedules, and MongoDB database to store the schedule information for both types of users i.e., customers and lawn service professionals, leading to a better organized code base for the app that can be easily modified and maintained, and faster </w:t>
-      </w:r>
-      <w:r>
-        <w:rPr>
-          <w:rFonts w:asciiTheme="majorBidi" w:hAnsiTheme="majorBidi" w:cstheme="majorBidi"/>
-        </w:rPr>
-        <w:lastRenderedPageBreak/>
-        <w:t>development process because of how MVC allows parallel development on both design and functionality.</w:t>
+        <w:t>Lawn Buddy uses a combination of React.JS to display the schedule, controller to manipulate the schedules, and MongoDB database to store the schedule information for both types of users i.e., customers and lawn service professionals, leading to a better organized code base for the app that can be easily modified and maintained, and faster development process because of how MVC allows parallel development on both design and functionality.</w:t>
       </w:r>
     </w:p>
     <w:p>
@@ -1323,6 +1439,7 @@
         <w:rPr>
           <w:rFonts w:asciiTheme="majorBidi" w:hAnsiTheme="majorBidi" w:cstheme="majorBidi"/>
         </w:rPr>
+        <w:lastRenderedPageBreak/>
         <w:fldChar w:fldCharType="begin"/>
       </w:r>
       <w:r>
@@ -1343,9 +1460,9 @@
           <w:noProof/>
         </w:rPr>
         <w:drawing>
-          <wp:inline distT="0" distB="0" distL="0" distR="0" wp14:anchorId="60D58889" wp14:editId="0CD07999">
-            <wp:extent cx="5250873" cy="4053158"/>
-            <wp:effectExtent l="0" t="0" r="5080" b="1905"/>
+          <wp:inline distT="0" distB="0" distL="0" distR="0" wp14:anchorId="60D58889" wp14:editId="48E6B739">
+            <wp:extent cx="4179313" cy="3226019"/>
+            <wp:effectExtent l="0" t="0" r="0" b="0"/>
             <wp:docPr id="4" name="Picture 4" descr="Diagram&#10;&#10;Description automatically generated"/>
             <wp:cNvGraphicFramePr>
               <a:graphicFrameLocks xmlns:a="http://schemas.openxmlformats.org/drawingml/2006/main" noChangeAspect="1"/>
@@ -1360,7 +1477,7 @@
                     </pic:cNvPicPr>
                   </pic:nvPicPr>
                   <pic:blipFill>
-                    <a:blip r:embed="rId6">
+                    <a:blip r:embed="rId6" cstate="print">
                       <a:extLst>
                         <a:ext uri="{28A0092B-C50C-407E-A947-70E740481C1C}">
                           <a14:useLocalDpi xmlns:a14="http://schemas.microsoft.com/office/drawing/2010/main" val="0"/>
@@ -1375,7 +1492,7 @@
                   <pic:spPr bwMode="auto">
                     <a:xfrm>
                       <a:off x="0" y="0"/>
-                      <a:ext cx="5250873" cy="4053158"/>
+                      <a:ext cx="4179313" cy="3226019"/>
                     </a:xfrm>
                     <a:prstGeom prst="rect">
                       <a:avLst/>
@@ -1405,6 +1522,7 @@
           <w:bottom w:val="single" w:sz="4" w:space="1" w:color="auto"/>
         </w:pBdr>
         <w:ind w:firstLine="720"/>
+        <w:jc w:val="center"/>
         <w:rPr>
           <w:rFonts w:asciiTheme="majorBidi" w:hAnsiTheme="majorBidi" w:cstheme="majorBidi"/>
         </w:rPr>
@@ -1558,9 +1676,9 @@
           <w:noProof/>
         </w:rPr>
         <w:drawing>
-          <wp:inline distT="0" distB="0" distL="0" distR="0" wp14:anchorId="44B06A5C" wp14:editId="09C2AA0A">
-            <wp:extent cx="3582626" cy="2115127"/>
-            <wp:effectExtent l="0" t="0" r="0" b="6350"/>
+          <wp:inline distT="0" distB="0" distL="0" distR="0" wp14:anchorId="44B06A5C" wp14:editId="4B179F62">
+            <wp:extent cx="4237878" cy="2501978"/>
+            <wp:effectExtent l="0" t="0" r="0" b="0"/>
             <wp:docPr id="5" name="Picture 5" descr="A picture containing chart&#10;&#10;Description automatically generated"/>
             <wp:cNvGraphicFramePr>
               <a:graphicFrameLocks xmlns:a="http://schemas.openxmlformats.org/drawingml/2006/main" noChangeAspect="1"/>
@@ -1590,7 +1708,7 @@
                   <pic:spPr bwMode="auto">
                     <a:xfrm>
                       <a:off x="0" y="0"/>
-                      <a:ext cx="3719611" cy="2196001"/>
+                      <a:ext cx="4426863" cy="2613552"/>
                     </a:xfrm>
                     <a:prstGeom prst="rect">
                       <a:avLst/>
@@ -1617,6 +1735,7 @@
       <w:pPr>
         <w:pStyle w:val="Caption"/>
         <w:ind w:firstLine="720"/>
+        <w:jc w:val="center"/>
         <w:rPr>
           <w:rFonts w:asciiTheme="majorBidi" w:eastAsia="Times New Roman" w:hAnsiTheme="majorBidi" w:cstheme="majorBidi"/>
           <w:kern w:val="0"/>
@@ -1665,6 +1784,23 @@
           <w:rFonts w:asciiTheme="majorBidi" w:hAnsiTheme="majorBidi" w:cstheme="majorBidi"/>
         </w:rPr>
         <w:t xml:space="preserve"> How Object Recognition Works (https://blog.superannotate.com/object-detection-with-deep-learning/)</w:t>
+      </w:r>
+    </w:p>
+    <w:p>
+      <w:pPr>
+        <w:rPr>
+          <w:rFonts w:asciiTheme="majorBidi" w:eastAsia="Times New Roman" w:hAnsiTheme="majorBidi" w:cstheme="majorBidi"/>
+          <w:kern w:val="0"/>
+          <w14:ligatures w14:val="none"/>
+        </w:rPr>
+      </w:pPr>
+      <w:r>
+        <w:rPr>
+          <w:rFonts w:asciiTheme="majorBidi" w:eastAsia="Times New Roman" w:hAnsiTheme="majorBidi" w:cstheme="majorBidi"/>
+          <w:kern w:val="0"/>
+          <w14:ligatures w14:val="none"/>
+        </w:rPr>
+        <w:br w:type="page"/>
       </w:r>
     </w:p>
     <w:p>
@@ -1709,7 +1845,45 @@
           <w:kern w:val="0"/>
           <w14:ligatures w14:val="none"/>
         </w:rPr>
-        <w:t>Lawn quality: measured by the appearance and color of the lawn e.g., yellow lawn = poor quality</w:t>
+        <w:t xml:space="preserve">Lawn quality: measured by the appearance and color of the </w:t>
+      </w:r>
+      <w:r>
+        <w:rPr>
+          <w:rFonts w:asciiTheme="majorBidi" w:eastAsia="Times New Roman" w:hAnsiTheme="majorBidi" w:cstheme="majorBidi"/>
+          <w:kern w:val="0"/>
+          <w14:ligatures w14:val="none"/>
+        </w:rPr>
+        <w:t>lawn.</w:t>
+      </w:r>
+      <w:r>
+        <w:rPr>
+          <w:rFonts w:asciiTheme="majorBidi" w:eastAsia="Times New Roman" w:hAnsiTheme="majorBidi" w:cstheme="majorBidi"/>
+          <w:kern w:val="0"/>
+          <w14:ligatures w14:val="none"/>
+        </w:rPr>
+        <w:t xml:space="preserve"> </w:t>
+      </w:r>
+    </w:p>
+    <w:p>
+      <w:pPr>
+        <w:pStyle w:val="ListParagraph"/>
+        <w:numPr>
+          <w:ilvl w:val="2"/>
+          <w:numId w:val="9"/>
+        </w:numPr>
+        <w:rPr>
+          <w:rFonts w:asciiTheme="majorBidi" w:eastAsia="Times New Roman" w:hAnsiTheme="majorBidi" w:cstheme="majorBidi"/>
+          <w:kern w:val="0"/>
+          <w14:ligatures w14:val="none"/>
+        </w:rPr>
+      </w:pPr>
+      <w:r>
+        <w:rPr>
+          <w:rFonts w:asciiTheme="majorBidi" w:eastAsia="Times New Roman" w:hAnsiTheme="majorBidi" w:cstheme="majorBidi"/>
+          <w:kern w:val="0"/>
+          <w14:ligatures w14:val="none"/>
+        </w:rPr>
+        <w:t>e.g., yellow lawn = poor quality</w:t>
       </w:r>
     </w:p>
     <w:p>
@@ -1731,7 +1905,37 @@
           <w:kern w:val="0"/>
           <w14:ligatures w14:val="none"/>
         </w:rPr>
-        <w:t>Blade length: measured by analyzing the individual blade e.g., blade &gt; 3 inches = long, time for maintenance</w:t>
+        <w:t>Blade length: measured by analyzing the individual blade</w:t>
+      </w:r>
+      <w:r>
+        <w:rPr>
+          <w:rFonts w:asciiTheme="majorBidi" w:eastAsia="Times New Roman" w:hAnsiTheme="majorBidi" w:cstheme="majorBidi"/>
+          <w:kern w:val="0"/>
+          <w14:ligatures w14:val="none"/>
+        </w:rPr>
+        <w:t>.</w:t>
+      </w:r>
+    </w:p>
+    <w:p>
+      <w:pPr>
+        <w:pStyle w:val="ListParagraph"/>
+        <w:numPr>
+          <w:ilvl w:val="2"/>
+          <w:numId w:val="9"/>
+        </w:numPr>
+        <w:rPr>
+          <w:rFonts w:asciiTheme="majorBidi" w:eastAsia="Times New Roman" w:hAnsiTheme="majorBidi" w:cstheme="majorBidi"/>
+          <w:kern w:val="0"/>
+          <w14:ligatures w14:val="none"/>
+        </w:rPr>
+      </w:pPr>
+      <w:r>
+        <w:rPr>
+          <w:rFonts w:asciiTheme="majorBidi" w:eastAsia="Times New Roman" w:hAnsiTheme="majorBidi" w:cstheme="majorBidi"/>
+          <w:kern w:val="0"/>
+          <w14:ligatures w14:val="none"/>
+        </w:rPr>
+        <w:t>e.g., blade &gt; 3 inches = long, time for maintenance</w:t>
       </w:r>
     </w:p>
     <w:p>
@@ -1753,7 +1957,37 @@
           <w:kern w:val="0"/>
           <w14:ligatures w14:val="none"/>
         </w:rPr>
-        <w:t>Lawn size: measured by the phone's AR feature e.g., 20 x 15 sq. ft.</w:t>
+        <w:t>Lawn size: measured by the phone's AR feature</w:t>
+      </w:r>
+      <w:r>
+        <w:rPr>
+          <w:rFonts w:asciiTheme="majorBidi" w:eastAsia="Times New Roman" w:hAnsiTheme="majorBidi" w:cstheme="majorBidi"/>
+          <w:kern w:val="0"/>
+          <w14:ligatures w14:val="none"/>
+        </w:rPr>
+        <w:t>.</w:t>
+      </w:r>
+    </w:p>
+    <w:p>
+      <w:pPr>
+        <w:pStyle w:val="ListParagraph"/>
+        <w:numPr>
+          <w:ilvl w:val="2"/>
+          <w:numId w:val="9"/>
+        </w:numPr>
+        <w:rPr>
+          <w:rFonts w:asciiTheme="majorBidi" w:eastAsia="Times New Roman" w:hAnsiTheme="majorBidi" w:cstheme="majorBidi"/>
+          <w:kern w:val="0"/>
+          <w14:ligatures w14:val="none"/>
+        </w:rPr>
+      </w:pPr>
+      <w:r>
+        <w:rPr>
+          <w:rFonts w:asciiTheme="majorBidi" w:eastAsia="Times New Roman" w:hAnsiTheme="majorBidi" w:cstheme="majorBidi"/>
+          <w:kern w:val="0"/>
+          <w14:ligatures w14:val="none"/>
+        </w:rPr>
+        <w:t>e.g., 20 x 15 sq. ft.</w:t>
       </w:r>
     </w:p>
     <w:p>
@@ -1775,7 +2009,37 @@
           <w:kern w:val="0"/>
           <w14:ligatures w14:val="none"/>
         </w:rPr>
-        <w:t xml:space="preserve">Lawn terrain: measured by the topography of the yard e.g., hills = non-flat terrain </w:t>
+        <w:t>Lawn terrain: measured by the topography of the yard</w:t>
+      </w:r>
+      <w:r>
+        <w:rPr>
+          <w:rFonts w:asciiTheme="majorBidi" w:eastAsia="Times New Roman" w:hAnsiTheme="majorBidi" w:cstheme="majorBidi"/>
+          <w:kern w:val="0"/>
+          <w14:ligatures w14:val="none"/>
+        </w:rPr>
+        <w:t>.</w:t>
+      </w:r>
+    </w:p>
+    <w:p>
+      <w:pPr>
+        <w:pStyle w:val="ListParagraph"/>
+        <w:numPr>
+          <w:ilvl w:val="2"/>
+          <w:numId w:val="9"/>
+        </w:numPr>
+        <w:rPr>
+          <w:rFonts w:asciiTheme="majorBidi" w:eastAsia="Times New Roman" w:hAnsiTheme="majorBidi" w:cstheme="majorBidi"/>
+          <w:kern w:val="0"/>
+          <w14:ligatures w14:val="none"/>
+        </w:rPr>
+      </w:pPr>
+      <w:r>
+        <w:rPr>
+          <w:rFonts w:asciiTheme="majorBidi" w:eastAsia="Times New Roman" w:hAnsiTheme="majorBidi" w:cstheme="majorBidi"/>
+          <w:kern w:val="0"/>
+          <w14:ligatures w14:val="none"/>
+        </w:rPr>
+        <w:t xml:space="preserve">e.g., hills = non-flat terrain </w:t>
       </w:r>
     </w:p>
     <w:p>
@@ -1837,22 +2101,11 @@
       <w:pPr>
         <w:pStyle w:val="Caption"/>
         <w:ind w:left="720"/>
-        <w:rPr>
-          <w:rFonts w:asciiTheme="majorBidi" w:hAnsiTheme="majorBidi" w:cstheme="majorBidi"/>
-        </w:rPr>
-      </w:pPr>
-      <w:r>
-        <w:rPr>
-          <w:rFonts w:asciiTheme="majorBidi" w:hAnsiTheme="majorBidi" w:cstheme="majorBidi"/>
-        </w:rPr>
-        <w:t xml:space="preserve">       </w:t>
-      </w:r>
-      <w:r>
-        <w:rPr>
-          <w:rFonts w:asciiTheme="majorBidi" w:hAnsiTheme="majorBidi" w:cstheme="majorBidi"/>
-        </w:rPr>
-        <w:tab/>
-      </w:r>
+        <w:jc w:val="center"/>
+        <w:rPr>
+          <w:rFonts w:asciiTheme="majorBidi" w:hAnsiTheme="majorBidi" w:cstheme="majorBidi"/>
+        </w:rPr>
+      </w:pPr>
       <w:r>
         <w:rPr>
           <w:rFonts w:asciiTheme="majorBidi" w:hAnsiTheme="majorBidi" w:cstheme="majorBidi"/>
@@ -1966,144 +2219,19 @@
         <w:rPr>
           <w:noProof/>
         </w:rPr>
-        <mc:AlternateContent>
-          <mc:Choice Requires="wps">
-            <w:drawing>
-              <wp:anchor distT="0" distB="0" distL="114300" distR="114300" simplePos="0" relativeHeight="251660288" behindDoc="0" locked="0" layoutInCell="1" allowOverlap="1" wp14:anchorId="7AA7A057" wp14:editId="082D4C0F">
-                <wp:simplePos x="0" y="0"/>
-                <wp:positionH relativeFrom="column">
-                  <wp:posOffset>-552450</wp:posOffset>
-                </wp:positionH>
-                <wp:positionV relativeFrom="paragraph">
-                  <wp:posOffset>4467860</wp:posOffset>
-                </wp:positionV>
-                <wp:extent cx="7040245" cy="136525"/>
-                <wp:effectExtent l="0" t="0" r="8255" b="0"/>
-                <wp:wrapSquare wrapText="bothSides"/>
-                <wp:docPr id="1804888468" name="Text Box 1"/>
-                <wp:cNvGraphicFramePr/>
-                <a:graphic xmlns:a="http://schemas.openxmlformats.org/drawingml/2006/main">
-                  <a:graphicData uri="http://schemas.microsoft.com/office/word/2010/wordprocessingShape">
-                    <wps:wsp>
-                      <wps:cNvSpPr txBox="1"/>
-                      <wps:spPr>
-                        <a:xfrm>
-                          <a:off x="0" y="0"/>
-                          <a:ext cx="7040245" cy="136525"/>
-                        </a:xfrm>
-                        <a:prstGeom prst="rect">
-                          <a:avLst/>
-                        </a:prstGeom>
-                        <a:solidFill>
-                          <a:prstClr val="white"/>
-                        </a:solidFill>
-                        <a:ln>
-                          <a:noFill/>
-                        </a:ln>
-                      </wps:spPr>
-                      <wps:txbx>
-                        <w:txbxContent>
-                          <w:p>
-                            <w:pPr>
-                              <w:pStyle w:val="Caption"/>
-                              <w:jc w:val="center"/>
-                              <w:rPr>
-                                <w:noProof/>
-                                <w:sz w:val="24"/>
-                                <w:szCs w:val="24"/>
-                              </w:rPr>
-                            </w:pPr>
-                            <w:r>
-                              <w:t xml:space="preserve">Figure </w:t>
-                            </w:r>
-                            <w:fldSimple w:instr=" SEQ Figure \* ARABIC ">
-                              <w:r>
-                                <w:rPr>
-                                  <w:noProof/>
-                                </w:rPr>
-                                <w:t>5</w:t>
-                              </w:r>
-                            </w:fldSimple>
-                            <w:r>
-                              <w:t xml:space="preserve"> Lawn Buddy app's value network</w:t>
-                            </w:r>
-                          </w:p>
-                        </w:txbxContent>
-                      </wps:txbx>
-                      <wps:bodyPr rot="0" spcFirstLastPara="0" vertOverflow="overflow" horzOverflow="overflow" vert="horz" wrap="square" lIns="0" tIns="0" rIns="0" bIns="0" numCol="1" spcCol="0" rtlCol="0" fromWordArt="0" anchor="t" anchorCtr="0" forceAA="0" compatLnSpc="1">
-                        <a:prstTxWarp prst="textNoShape">
-                          <a:avLst/>
-                        </a:prstTxWarp>
-                        <a:noAutofit/>
-                      </wps:bodyPr>
-                    </wps:wsp>
-                  </a:graphicData>
-                </a:graphic>
-                <wp14:sizeRelV relativeFrom="margin">
-                  <wp14:pctHeight>0</wp14:pctHeight>
-                </wp14:sizeRelV>
-              </wp:anchor>
-            </w:drawing>
-          </mc:Choice>
-          <mc:Fallback>
-            <w:pict>
-              <v:shapetype w14:anchorId="7AA7A057" id="_x0000_t202" coordsize="21600,21600" o:spt="202" path="m,l,21600r21600,l21600,xe">
-                <v:stroke joinstyle="miter"/>
-                <v:path gradientshapeok="t" o:connecttype="rect"/>
-              </v:shapetype>
-              <v:shape id="Text Box 1" o:spid="_x0000_s1026" type="#_x0000_t202" style="position:absolute;margin-left:-43.5pt;margin-top:351.8pt;width:554.35pt;height:10.75pt;z-index:251660288;visibility:visible;mso-wrap-style:square;mso-height-percent:0;mso-wrap-distance-left:9pt;mso-wrap-distance-top:0;mso-wrap-distance-right:9pt;mso-wrap-distance-bottom:0;mso-position-horizontal:absolute;mso-position-horizontal-relative:text;mso-position-vertical:absolute;mso-position-vertical-relative:text;mso-height-percent:0;mso-height-relative:margin;v-text-anchor:top" o:gfxdata="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" stroked="f">
-                <v:textbox inset="0,0,0,0">
-                  <w:txbxContent>
-                    <w:p>
-                      <w:pPr>
-                        <w:pStyle w:val="Caption"/>
-                        <w:jc w:val="center"/>
-                        <w:rPr>
-                          <w:noProof/>
-                          <w:sz w:val="24"/>
-                          <w:szCs w:val="24"/>
-                        </w:rPr>
-                      </w:pPr>
-                      <w:r>
-                        <w:t xml:space="preserve">Figure </w:t>
-                      </w:r>
-                      <w:fldSimple w:instr=" SEQ Figure \* ARABIC ">
-                        <w:r>
-                          <w:rPr>
-                            <w:noProof/>
-                          </w:rPr>
-                          <w:t>5</w:t>
-                        </w:r>
-                      </w:fldSimple>
-                      <w:r>
-                        <w:t xml:space="preserve"> Lawn Buddy app's value network</w:t>
-                      </w:r>
-                    </w:p>
-                  </w:txbxContent>
-                </v:textbox>
-                <w10:wrap type="square"/>
-              </v:shape>
-            </w:pict>
-          </mc:Fallback>
-        </mc:AlternateContent>
-      </w:r>
-      <w:r>
-        <w:rPr>
-          <w:noProof/>
-        </w:rPr>
         <w:drawing>
-          <wp:anchor distT="0" distB="0" distL="114300" distR="114300" simplePos="0" relativeHeight="251661312" behindDoc="0" locked="0" layoutInCell="1" allowOverlap="1" wp14:anchorId="310C5287" wp14:editId="25973F26">
+          <wp:anchor distT="0" distB="0" distL="114300" distR="114300" simplePos="0" relativeHeight="251658240" behindDoc="0" locked="0" layoutInCell="1" allowOverlap="1" wp14:anchorId="46D6FC4F" wp14:editId="77183A60">
             <wp:simplePos x="0" y="0"/>
-            <wp:positionH relativeFrom="margin">
-              <wp:align>center</wp:align>
+            <wp:positionH relativeFrom="page">
+              <wp:align>right</wp:align>
             </wp:positionH>
             <wp:positionV relativeFrom="paragraph">
-              <wp:posOffset>353060</wp:posOffset>
+              <wp:posOffset>376241</wp:posOffset>
             </wp:positionV>
-            <wp:extent cx="7379970" cy="4095115"/>
-            <wp:effectExtent l="0" t="0" r="0" b="635"/>
+            <wp:extent cx="7772400" cy="4284345"/>
+            <wp:effectExtent l="0" t="0" r="0" b="1905"/>
             <wp:wrapSquare wrapText="bothSides"/>
-            <wp:docPr id="408836579" name="Picture 1" descr="Diagram&#10;&#10;Description automatically generated"/>
+            <wp:docPr id="402407154" name="Picture 1" descr="Diagram&#10;&#10;Description automatically generated"/>
             <wp:cNvGraphicFramePr>
               <a:graphicFrameLocks xmlns:a="http://schemas.openxmlformats.org/drawingml/2006/main" noChangeAspect="1"/>
             </wp:cNvGraphicFramePr>
@@ -2111,7 +2239,7 @@
               <a:graphicData uri="http://schemas.openxmlformats.org/drawingml/2006/picture">
                 <pic:pic xmlns:pic="http://schemas.openxmlformats.org/drawingml/2006/picture">
                   <pic:nvPicPr>
-                    <pic:cNvPr id="408836579" name="Picture 1" descr="Diagram&#10;&#10;Description automatically generated"/>
+                    <pic:cNvPr id="402407154" name="Picture 1" descr="Diagram&#10;&#10;Description automatically generated"/>
                     <pic:cNvPicPr/>
                   </pic:nvPicPr>
                   <pic:blipFill>
@@ -2129,7 +2257,7 @@
                   <pic:spPr>
                     <a:xfrm>
                       <a:off x="0" y="0"/>
-                      <a:ext cx="7379970" cy="4095115"/>
+                      <a:ext cx="7772400" cy="4284345"/>
                     </a:xfrm>
                     <a:prstGeom prst="rect">
                       <a:avLst/>
@@ -2138,6 +2266,12 @@
                 </pic:pic>
               </a:graphicData>
             </a:graphic>
+            <wp14:sizeRelH relativeFrom="margin">
+              <wp14:pctWidth>0</wp14:pctWidth>
+            </wp14:sizeRelH>
+            <wp14:sizeRelV relativeFrom="margin">
+              <wp14:pctHeight>0</wp14:pctHeight>
+            </wp14:sizeRelV>
           </wp:anchor>
         </w:drawing>
       </w:r>
@@ -2150,6 +2284,42 @@
           <w14:ligatures w14:val="none"/>
         </w:rPr>
         <w:t>a. Describe your value network. Who are the key players? What will they contribute to the value creation process?</w:t>
+      </w:r>
+    </w:p>
+    <w:p>
+      <w:pPr>
+        <w:pStyle w:val="Caption"/>
+        <w:jc w:val="center"/>
+      </w:pPr>
+      <w:r>
+        <w:t xml:space="preserve">Figure </w:t>
+      </w:r>
+      <w:r>
+        <w:fldChar w:fldCharType="begin"/>
+      </w:r>
+      <w:r>
+        <w:instrText xml:space="preserve"> SEQ Figure \* ARABIC </w:instrText>
+      </w:r>
+      <w:r>
+        <w:fldChar w:fldCharType="separate"/>
+      </w:r>
+      <w:r>
+        <w:rPr>
+          <w:noProof/>
+        </w:rPr>
+        <w:t>5</w:t>
+      </w:r>
+      <w:r>
+        <w:rPr>
+          <w:noProof/>
+        </w:rPr>
+        <w:fldChar w:fldCharType="end"/>
+      </w:r>
+      <w:r>
+        <w:t xml:space="preserve"> </w:t>
+      </w:r>
+      <w:r>
+        <w:t>Lawn Buddy app's value network</w:t>
       </w:r>
     </w:p>
     <w:p>
@@ -2177,9 +2347,8 @@
           <w:kern w:val="0"/>
           <w14:ligatures w14:val="none"/>
         </w:rPr>
-        <w:t xml:space="preserve">b. Summarize your overall technology strategy. Make sure you pull from the initial readings on technology strategy (Hint: 3 major dimensions of a good technology strategy are listed in </w:t>
-      </w:r>
-      <w:proofErr w:type="gramStart"/>
+        <w:t xml:space="preserve">b. </w:t>
+      </w:r>
       <w:r>
         <w:rPr>
           <w:rFonts w:asciiTheme="majorBidi" w:eastAsia="Times New Roman" w:hAnsiTheme="majorBidi" w:cstheme="majorBidi"/>
@@ -2188,9 +2357,8 @@
           <w:kern w:val="0"/>
           <w14:ligatures w14:val="none"/>
         </w:rPr>
-        <w:t>all of</w:t>
-      </w:r>
-      <w:proofErr w:type="gramEnd"/>
+        <w:t>O</w:t>
+      </w:r>
       <w:r>
         <w:rPr>
           <w:rFonts w:asciiTheme="majorBidi" w:eastAsia="Times New Roman" w:hAnsiTheme="majorBidi" w:cstheme="majorBidi"/>
@@ -2199,12 +2367,9 @@
           <w:kern w:val="0"/>
           <w14:ligatures w14:val="none"/>
         </w:rPr>
-        <w:t xml:space="preserve"> the case rubrics)</w:t>
-      </w:r>
-    </w:p>
-    <w:p>
-      <w:pPr>
-        <w:ind w:left="1440"/>
+        <w:t>verall technology strategy</w:t>
+      </w:r>
+      <w:r>
         <w:rPr>
           <w:rFonts w:asciiTheme="majorBidi" w:eastAsia="Times New Roman" w:hAnsiTheme="majorBidi" w:cstheme="majorBidi"/>
           <w:i/>
@@ -2212,8 +2377,8 @@
           <w:kern w:val="0"/>
           <w14:ligatures w14:val="none"/>
         </w:rPr>
-      </w:pPr>
-      <w:proofErr w:type="spellStart"/>
+        <w:t xml:space="preserve"> summary</w:t>
+      </w:r>
       <w:r>
         <w:rPr>
           <w:rFonts w:asciiTheme="majorBidi" w:eastAsia="Times New Roman" w:hAnsiTheme="majorBidi" w:cstheme="majorBidi"/>
@@ -2222,106 +2387,602 @@
           <w:kern w:val="0"/>
           <w14:ligatures w14:val="none"/>
         </w:rPr>
-        <w:t>i</w:t>
-      </w:r>
-      <w:proofErr w:type="spellEnd"/>
-      <w:r>
-        <w:rPr>
-          <w:rFonts w:asciiTheme="majorBidi" w:eastAsia="Times New Roman" w:hAnsiTheme="majorBidi" w:cstheme="majorBidi"/>
-          <w:i/>
-          <w:iCs/>
-          <w:kern w:val="0"/>
-          <w14:ligatures w14:val="none"/>
-        </w:rPr>
-        <w:t xml:space="preserve">. Specify your technology </w:t>
+        <w:t>.</w:t>
+      </w:r>
+    </w:p>
+    <w:p>
+      <w:pPr>
+        <w:pStyle w:val="ListParagraph"/>
+        <w:numPr>
+          <w:ilvl w:val="0"/>
+          <w:numId w:val="9"/>
+        </w:numPr>
+        <w:rPr>
+          <w:rFonts w:asciiTheme="majorBidi" w:eastAsia="Times New Roman" w:hAnsiTheme="majorBidi" w:cstheme="majorBidi"/>
+          <w:kern w:val="0"/>
+          <w14:ligatures w14:val="none"/>
+        </w:rPr>
+      </w:pPr>
+      <w:r>
+        <w:rPr>
+          <w:rFonts w:asciiTheme="majorBidi" w:eastAsia="Times New Roman" w:hAnsiTheme="majorBidi" w:cstheme="majorBidi"/>
+          <w:kern w:val="0"/>
+          <w14:ligatures w14:val="none"/>
+        </w:rPr>
+        <w:t>Lawn Buddy provides the service of enabling access and opportunity for lawn care services to individuals. By simply logging into the app and enabling your location.</w:t>
+      </w:r>
+    </w:p>
+    <w:p>
+      <w:pPr>
+        <w:ind w:left="720"/>
+        <w:rPr>
+          <w:rFonts w:asciiTheme="majorBidi" w:eastAsia="Times New Roman" w:hAnsiTheme="majorBidi" w:cstheme="majorBidi"/>
+          <w:kern w:val="0"/>
+          <w14:ligatures w14:val="none"/>
+        </w:rPr>
+      </w:pPr>
+      <w:r>
+        <w:rPr>
+          <w:rFonts w:asciiTheme="majorBidi" w:eastAsia="Times New Roman" w:hAnsiTheme="majorBidi" w:cstheme="majorBidi"/>
+          <w:kern w:val="0"/>
+          <w14:ligatures w14:val="none"/>
+        </w:rPr>
+        <w:t xml:space="preserve">The app is programmed to find lawn care professionals near you. By using the filtering </w:t>
       </w:r>
       <w:proofErr w:type="gramStart"/>
       <w:r>
         <w:rPr>
           <w:rFonts w:asciiTheme="majorBidi" w:eastAsia="Times New Roman" w:hAnsiTheme="majorBidi" w:cstheme="majorBidi"/>
-          <w:i/>
-          <w:iCs/>
-          <w:kern w:val="0"/>
-          <w14:ligatures w14:val="none"/>
-        </w:rPr>
-        <w:t>strategies</w:t>
+          <w:kern w:val="0"/>
+          <w14:ligatures w14:val="none"/>
+        </w:rPr>
+        <w:t>menu</w:t>
       </w:r>
       <w:proofErr w:type="gramEnd"/>
-    </w:p>
-    <w:p>
-      <w:pPr>
+      <w:r>
+        <w:rPr>
+          <w:rFonts w:asciiTheme="majorBidi" w:eastAsia="Times New Roman" w:hAnsiTheme="majorBidi" w:cstheme="majorBidi"/>
+          <w:kern w:val="0"/>
+          <w14:ligatures w14:val="none"/>
+        </w:rPr>
+        <w:t xml:space="preserve"> you can choose your price range, experience level, and scheduling preferences, so you can find the lawn professionals that fit your exact needs. After selecting your lawn professional, and appointment time, then provide information about your lawn. By inputting your information about lawn size, terrain type, and other services required like hedging or trimming, then we can estimate </w:t>
+      </w:r>
+      <w:proofErr w:type="gramStart"/>
+      <w:r>
+        <w:rPr>
+          <w:rFonts w:asciiTheme="majorBidi" w:eastAsia="Times New Roman" w:hAnsiTheme="majorBidi" w:cstheme="majorBidi"/>
+          <w:kern w:val="0"/>
+          <w14:ligatures w14:val="none"/>
+        </w:rPr>
+        <w:t>a cost</w:t>
+      </w:r>
+      <w:proofErr w:type="gramEnd"/>
+      <w:r>
+        <w:rPr>
+          <w:rFonts w:asciiTheme="majorBidi" w:eastAsia="Times New Roman" w:hAnsiTheme="majorBidi" w:cstheme="majorBidi"/>
+          <w:kern w:val="0"/>
+          <w14:ligatures w14:val="none"/>
+        </w:rPr>
+        <w:t>. Lastly, by finalizing a date and time, then you can relax and have the lawn maintained for you. Although we can guarantee that you will be impressed with the services that Lawn Buddy provides, tipping services and review platforms are available where you can show gratitude to your lawn professional. The final cost will include the lawn size per square foot, time and a service fee depending on your location.</w:t>
+      </w:r>
+    </w:p>
+    <w:p>
+      <w:pPr>
+        <w:rPr>
+          <w:rFonts w:asciiTheme="majorBidi" w:eastAsia="Times New Roman" w:hAnsiTheme="majorBidi" w:cstheme="majorBidi"/>
+          <w:kern w:val="0"/>
+          <w14:ligatures w14:val="none"/>
+        </w:rPr>
+      </w:pPr>
+    </w:p>
+    <w:p>
+      <w:pPr>
+        <w:rPr>
+          <w:rFonts w:asciiTheme="majorBidi" w:eastAsia="Times New Roman" w:hAnsiTheme="majorBidi" w:cstheme="majorBidi"/>
+          <w:kern w:val="0"/>
+          <w14:ligatures w14:val="none"/>
+        </w:rPr>
+      </w:pPr>
+    </w:p>
+    <w:p>
+      <w:pPr>
+        <w:pStyle w:val="ListParagraph"/>
+        <w:numPr>
+          <w:ilvl w:val="0"/>
+          <w:numId w:val="9"/>
+        </w:numPr>
+        <w:rPr>
+          <w:rFonts w:asciiTheme="majorBidi" w:eastAsia="Times New Roman" w:hAnsiTheme="majorBidi" w:cstheme="majorBidi"/>
+          <w:kern w:val="0"/>
+          <w14:ligatures w14:val="none"/>
+        </w:rPr>
+      </w:pPr>
+      <w:r>
+        <w:rPr>
+          <w:rFonts w:asciiTheme="majorBidi" w:eastAsia="Times New Roman" w:hAnsiTheme="majorBidi" w:cstheme="majorBidi"/>
+          <w:b/>
+          <w:bCs/>
+          <w:kern w:val="0"/>
+          <w14:ligatures w14:val="none"/>
+        </w:rPr>
+        <w:lastRenderedPageBreak/>
+        <w:t>Final Cost</w:t>
+      </w:r>
+      <w:r>
+        <w:rPr>
+          <w:rFonts w:asciiTheme="majorBidi" w:eastAsia="Times New Roman" w:hAnsiTheme="majorBidi" w:cstheme="majorBidi"/>
+          <w:kern w:val="0"/>
+          <w14:ligatures w14:val="none"/>
+        </w:rPr>
+        <w:t xml:space="preserve"> = ($11 x Hours) + 10% Service Fee + ($0.05 x Sqft)</w:t>
+      </w:r>
+    </w:p>
+    <w:p>
+      <w:pPr>
+        <w:ind w:left="720"/>
+        <w:rPr>
+          <w:rFonts w:asciiTheme="majorBidi" w:eastAsia="Times New Roman" w:hAnsiTheme="majorBidi" w:cstheme="majorBidi"/>
+          <w:kern w:val="0"/>
+          <w14:ligatures w14:val="none"/>
+        </w:rPr>
+      </w:pPr>
+      <w:r>
+        <w:rPr>
+          <w:rFonts w:asciiTheme="majorBidi" w:eastAsia="Times New Roman" w:hAnsiTheme="majorBidi" w:cstheme="majorBidi"/>
+          <w:kern w:val="0"/>
+          <w14:ligatures w14:val="none"/>
+        </w:rPr>
+        <w:t>The final cost presented by Lawn Buddy is both competitive and affordable. We provide a platform for lawn professionals to have. A larger network of clients and vice versa for the customers. Lawn Buddy also provides a very reasonable base rate of $11.00 per hour, while other professional landscaping services have escalated prices. Keep an eye out for promo codes and discounts too. The service is enabled in order to keep Lawn Buddy support, credit card, and other costs running.</w:t>
+      </w:r>
+    </w:p>
+    <w:p>
+      <w:pPr>
+        <w:pStyle w:val="ListParagraph"/>
+        <w:numPr>
+          <w:ilvl w:val="0"/>
+          <w:numId w:val="9"/>
+        </w:numPr>
+        <w:rPr>
+          <w:rFonts w:asciiTheme="majorBidi" w:eastAsia="Times New Roman" w:hAnsiTheme="majorBidi" w:cstheme="majorBidi"/>
+          <w:kern w:val="0"/>
+          <w14:ligatures w14:val="none"/>
+        </w:rPr>
+      </w:pPr>
+      <w:r>
+        <w:rPr>
+          <w:rFonts w:asciiTheme="majorBidi" w:eastAsia="Times New Roman" w:hAnsiTheme="majorBidi" w:cstheme="majorBidi"/>
+          <w:b/>
+          <w:bCs/>
+          <w:kern w:val="0"/>
+          <w14:ligatures w14:val="none"/>
+        </w:rPr>
+        <w:t>Value Proposition:</w:t>
+      </w:r>
+      <w:r>
+        <w:rPr>
+          <w:rFonts w:asciiTheme="majorBidi" w:eastAsia="Times New Roman" w:hAnsiTheme="majorBidi" w:cstheme="majorBidi"/>
+          <w:kern w:val="0"/>
+          <w14:ligatures w14:val="none"/>
+        </w:rPr>
+        <w:t xml:space="preserve"> At Lawn Buddy with one tap the lawn professional comes to you, knows exactly what needs to be done, and the process is completely contact-free, including the payment. Our value proposition couples well with customer need and satisfaction.</w:t>
+      </w:r>
+    </w:p>
+    <w:p>
+      <w:pPr>
+        <w:pStyle w:val="ListParagraph"/>
+        <w:numPr>
+          <w:ilvl w:val="0"/>
+          <w:numId w:val="9"/>
+        </w:numPr>
+        <w:rPr>
+          <w:rFonts w:asciiTheme="majorBidi" w:eastAsia="Times New Roman" w:hAnsiTheme="majorBidi" w:cstheme="majorBidi"/>
+          <w:kern w:val="0"/>
+          <w14:ligatures w14:val="none"/>
+        </w:rPr>
+      </w:pPr>
+      <w:r>
+        <w:rPr>
+          <w:rFonts w:asciiTheme="majorBidi" w:eastAsia="Times New Roman" w:hAnsiTheme="majorBidi" w:cstheme="majorBidi"/>
+          <w:kern w:val="0"/>
+          <w14:ligatures w14:val="none"/>
+        </w:rPr>
+        <w:t xml:space="preserve">Lawn Buddy’s advertisements will be displayed on social media as well as on similar service-type applications, </w:t>
+      </w:r>
+      <w:proofErr w:type="gramStart"/>
+      <w:r>
+        <w:rPr>
+          <w:rFonts w:asciiTheme="majorBidi" w:eastAsia="Times New Roman" w:hAnsiTheme="majorBidi" w:cstheme="majorBidi"/>
+          <w:kern w:val="0"/>
+          <w14:ligatures w14:val="none"/>
+        </w:rPr>
+        <w:t>e.g.</w:t>
+      </w:r>
+      <w:proofErr w:type="gramEnd"/>
+      <w:r>
+        <w:rPr>
+          <w:rFonts w:asciiTheme="majorBidi" w:eastAsia="Times New Roman" w:hAnsiTheme="majorBidi" w:cstheme="majorBidi"/>
+          <w:kern w:val="0"/>
+          <w14:ligatures w14:val="none"/>
+        </w:rPr>
+        <w:t xml:space="preserve"> GrubHub, UberEats, Meta, and Twitter. Lawn Buddy </w:t>
+      </w:r>
+      <w:r>
+        <w:rPr>
+          <w:rFonts w:asciiTheme="majorBidi" w:eastAsia="Times New Roman" w:hAnsiTheme="majorBidi" w:cstheme="majorBidi"/>
+          <w:kern w:val="0"/>
+          <w14:ligatures w14:val="none"/>
+        </w:rPr>
+        <w:t xml:space="preserve">also </w:t>
+      </w:r>
+      <w:r>
+        <w:rPr>
+          <w:rFonts w:asciiTheme="majorBidi" w:eastAsia="Times New Roman" w:hAnsiTheme="majorBidi" w:cstheme="majorBidi"/>
+          <w:kern w:val="0"/>
+          <w14:ligatures w14:val="none"/>
+        </w:rPr>
+        <w:t>hopes to advertise via merchandise like our lawn signs</w:t>
+      </w:r>
+      <w:r>
+        <w:rPr>
+          <w:rFonts w:asciiTheme="majorBidi" w:eastAsia="Times New Roman" w:hAnsiTheme="majorBidi" w:cstheme="majorBidi"/>
+          <w:kern w:val="0"/>
+          <w14:ligatures w14:val="none"/>
+        </w:rPr>
+        <w:t>.</w:t>
+      </w:r>
+    </w:p>
+    <w:p>
+      <w:pPr>
+        <w:pStyle w:val="ListParagraph"/>
+        <w:numPr>
+          <w:ilvl w:val="0"/>
+          <w:numId w:val="9"/>
+        </w:numPr>
+        <w:rPr>
+          <w:rFonts w:asciiTheme="majorBidi" w:eastAsia="Times New Roman" w:hAnsiTheme="majorBidi" w:cstheme="majorBidi"/>
+          <w:b/>
+          <w:bCs/>
+          <w:kern w:val="0"/>
+          <w14:ligatures w14:val="none"/>
+        </w:rPr>
+      </w:pPr>
+      <w:r>
+        <w:rPr>
+          <w:rFonts w:asciiTheme="majorBidi" w:eastAsia="Times New Roman" w:hAnsiTheme="majorBidi" w:cstheme="majorBidi"/>
+          <w:b/>
+          <w:bCs/>
+          <w:kern w:val="0"/>
+          <w14:ligatures w14:val="none"/>
+        </w:rPr>
+        <w:t>Competition:</w:t>
+      </w:r>
+      <w:r>
+        <w:rPr>
+          <w:rFonts w:asciiTheme="majorBidi" w:eastAsia="Times New Roman" w:hAnsiTheme="majorBidi" w:cstheme="majorBidi"/>
+          <w:b/>
+          <w:bCs/>
+          <w:kern w:val="0"/>
+          <w14:ligatures w14:val="none"/>
+        </w:rPr>
+        <w:t xml:space="preserve"> </w:t>
+      </w:r>
+      <w:r>
+        <w:rPr>
+          <w:rFonts w:asciiTheme="majorBidi" w:eastAsia="Times New Roman" w:hAnsiTheme="majorBidi" w:cstheme="majorBidi"/>
+          <w:kern w:val="0"/>
+          <w14:ligatures w14:val="none"/>
+        </w:rPr>
+        <w:t xml:space="preserve">Lawn Buddy is a pioneering idea, </w:t>
+      </w:r>
+      <w:proofErr w:type="gramStart"/>
+      <w:r>
+        <w:rPr>
+          <w:rFonts w:asciiTheme="majorBidi" w:eastAsia="Times New Roman" w:hAnsiTheme="majorBidi" w:cstheme="majorBidi"/>
+          <w:kern w:val="0"/>
+          <w14:ligatures w14:val="none"/>
+        </w:rPr>
+        <w:t>a first</w:t>
+      </w:r>
+      <w:proofErr w:type="gramEnd"/>
+      <w:r>
+        <w:rPr>
+          <w:rFonts w:asciiTheme="majorBidi" w:eastAsia="Times New Roman" w:hAnsiTheme="majorBidi" w:cstheme="majorBidi"/>
+          <w:kern w:val="0"/>
+          <w14:ligatures w14:val="none"/>
+        </w:rPr>
+        <w:t xml:space="preserve"> of its kind. Our niche is to tackle real-world problems by implementing innovative and futuristic technology (</w:t>
+      </w:r>
+      <w:proofErr w:type="gramStart"/>
+      <w:r>
+        <w:rPr>
+          <w:rFonts w:asciiTheme="majorBidi" w:eastAsia="Times New Roman" w:hAnsiTheme="majorBidi" w:cstheme="majorBidi"/>
+          <w:kern w:val="0"/>
+          <w14:ligatures w14:val="none"/>
+        </w:rPr>
+        <w:t>e.g.</w:t>
+      </w:r>
+      <w:proofErr w:type="gramEnd"/>
+      <w:r>
+        <w:rPr>
+          <w:rFonts w:asciiTheme="majorBidi" w:eastAsia="Times New Roman" w:hAnsiTheme="majorBidi" w:cstheme="majorBidi"/>
+          <w:kern w:val="0"/>
+          <w14:ligatures w14:val="none"/>
+        </w:rPr>
+        <w:t xml:space="preserve"> Object Recognition) in the lawn care industry. By mobilizing lawn maintenance, we actively implement ease and efficiency and in return customer satisfaction.</w:t>
+      </w:r>
+    </w:p>
+    <w:p>
+      <w:pPr>
+        <w:pStyle w:val="ListParagraph"/>
+        <w:numPr>
+          <w:ilvl w:val="0"/>
+          <w:numId w:val="9"/>
+        </w:numPr>
+        <w:rPr>
+          <w:rFonts w:asciiTheme="majorBidi" w:eastAsia="Times New Roman" w:hAnsiTheme="majorBidi" w:cstheme="majorBidi"/>
+          <w:kern w:val="0"/>
+          <w14:ligatures w14:val="none"/>
+        </w:rPr>
+      </w:pPr>
+      <w:r>
+        <w:rPr>
+          <w:rFonts w:asciiTheme="majorBidi" w:eastAsia="Times New Roman" w:hAnsiTheme="majorBidi" w:cstheme="majorBidi"/>
+          <w:b/>
+          <w:bCs/>
+          <w:kern w:val="0"/>
+          <w14:ligatures w14:val="none"/>
+        </w:rPr>
+        <w:t xml:space="preserve">Long Term Roadmap: </w:t>
+      </w:r>
+      <w:r>
+        <w:rPr>
+          <w:rFonts w:asciiTheme="majorBidi" w:eastAsia="Times New Roman" w:hAnsiTheme="majorBidi" w:cstheme="majorBidi"/>
+          <w:kern w:val="0"/>
+          <w14:ligatures w14:val="none"/>
+        </w:rPr>
+        <w:t>At Lawn Buddy we project many goals to further grow and develop our company.</w:t>
+      </w:r>
+    </w:p>
+    <w:p>
+      <w:pPr>
+        <w:pStyle w:val="ListParagraph"/>
+        <w:numPr>
+          <w:ilvl w:val="0"/>
+          <w:numId w:val="10"/>
+        </w:numPr>
+        <w:rPr>
+          <w:rFonts w:asciiTheme="majorBidi" w:eastAsia="Times New Roman" w:hAnsiTheme="majorBidi" w:cstheme="majorBidi"/>
+          <w:kern w:val="0"/>
+          <w14:ligatures w14:val="none"/>
+        </w:rPr>
+      </w:pPr>
+      <w:r>
+        <w:rPr>
+          <w:rFonts w:asciiTheme="majorBidi" w:eastAsia="Times New Roman" w:hAnsiTheme="majorBidi" w:cstheme="majorBidi"/>
+          <w:kern w:val="0"/>
+          <w14:ligatures w14:val="none"/>
+        </w:rPr>
+        <w:t>Year 1: convert the M</w:t>
+      </w:r>
+      <w:r>
+        <w:rPr>
+          <w:rFonts w:asciiTheme="majorBidi" w:eastAsia="Times New Roman" w:hAnsiTheme="majorBidi" w:cstheme="majorBidi"/>
+          <w:kern w:val="0"/>
+          <w14:ligatures w14:val="none"/>
+        </w:rPr>
+        <w:t xml:space="preserve">inimum </w:t>
+      </w:r>
+      <w:r>
+        <w:rPr>
+          <w:rFonts w:asciiTheme="majorBidi" w:eastAsia="Times New Roman" w:hAnsiTheme="majorBidi" w:cstheme="majorBidi"/>
+          <w:kern w:val="0"/>
+          <w14:ligatures w14:val="none"/>
+        </w:rPr>
+        <w:t>V</w:t>
+      </w:r>
+      <w:r>
+        <w:rPr>
+          <w:rFonts w:asciiTheme="majorBidi" w:eastAsia="Times New Roman" w:hAnsiTheme="majorBidi" w:cstheme="majorBidi"/>
+          <w:kern w:val="0"/>
+          <w14:ligatures w14:val="none"/>
+        </w:rPr>
+        <w:t xml:space="preserve">iable </w:t>
+      </w:r>
+      <w:r>
+        <w:rPr>
+          <w:rFonts w:asciiTheme="majorBidi" w:eastAsia="Times New Roman" w:hAnsiTheme="majorBidi" w:cstheme="majorBidi"/>
+          <w:kern w:val="0"/>
+          <w14:ligatures w14:val="none"/>
+        </w:rPr>
+        <w:t>P</w:t>
+      </w:r>
+      <w:r>
+        <w:rPr>
+          <w:rFonts w:asciiTheme="majorBidi" w:eastAsia="Times New Roman" w:hAnsiTheme="majorBidi" w:cstheme="majorBidi"/>
+          <w:kern w:val="0"/>
+          <w14:ligatures w14:val="none"/>
+        </w:rPr>
+        <w:t>roduct</w:t>
+      </w:r>
+      <w:r>
+        <w:rPr>
+          <w:rFonts w:asciiTheme="majorBidi" w:eastAsia="Times New Roman" w:hAnsiTheme="majorBidi" w:cstheme="majorBidi"/>
+          <w:kern w:val="0"/>
+          <w14:ligatures w14:val="none"/>
+        </w:rPr>
+        <w:t xml:space="preserve"> into a fully functioning service. Develop advertisements for social media and spread the word about the startup. Gain partnership of other similar platforms and services.</w:t>
+      </w:r>
+    </w:p>
+    <w:p>
+      <w:pPr>
+        <w:pStyle w:val="ListParagraph"/>
+        <w:numPr>
+          <w:ilvl w:val="0"/>
+          <w:numId w:val="10"/>
+        </w:numPr>
+        <w:rPr>
+          <w:rFonts w:asciiTheme="majorBidi" w:eastAsia="Times New Roman" w:hAnsiTheme="majorBidi" w:cstheme="majorBidi"/>
+          <w:kern w:val="0"/>
+          <w14:ligatures w14:val="none"/>
+        </w:rPr>
+      </w:pPr>
+      <w:r>
+        <w:rPr>
+          <w:rFonts w:asciiTheme="majorBidi" w:eastAsia="Times New Roman" w:hAnsiTheme="majorBidi" w:cstheme="majorBidi"/>
+          <w:kern w:val="0"/>
+          <w14:ligatures w14:val="none"/>
+        </w:rPr>
+        <w:t xml:space="preserve">Year </w:t>
+      </w:r>
+      <w:r>
+        <w:rPr>
+          <w:rFonts w:asciiTheme="majorBidi" w:eastAsia="Times New Roman" w:hAnsiTheme="majorBidi" w:cstheme="majorBidi"/>
+          <w:kern w:val="0"/>
+          <w14:ligatures w14:val="none"/>
+        </w:rPr>
+        <w:t>5</w:t>
+      </w:r>
+      <w:r>
+        <w:rPr>
+          <w:rFonts w:asciiTheme="majorBidi" w:eastAsia="Times New Roman" w:hAnsiTheme="majorBidi" w:cstheme="majorBidi"/>
+          <w:kern w:val="0"/>
+          <w14:ligatures w14:val="none"/>
+        </w:rPr>
+        <w:t>: Broaden service offerings, including more technology such as personal assistants, and object recognition.</w:t>
+      </w:r>
+    </w:p>
+    <w:p>
+      <w:pPr>
+        <w:pStyle w:val="ListParagraph"/>
+        <w:numPr>
+          <w:ilvl w:val="0"/>
+          <w:numId w:val="10"/>
+        </w:numPr>
+        <w:rPr>
+          <w:rFonts w:asciiTheme="majorBidi" w:eastAsia="Times New Roman" w:hAnsiTheme="majorBidi" w:cstheme="majorBidi"/>
+          <w:kern w:val="0"/>
+          <w14:ligatures w14:val="none"/>
+        </w:rPr>
+      </w:pPr>
+      <w:r>
+        <w:rPr>
+          <w:rFonts w:asciiTheme="majorBidi" w:eastAsia="Times New Roman" w:hAnsiTheme="majorBidi" w:cstheme="majorBidi"/>
+          <w:kern w:val="0"/>
+          <w14:ligatures w14:val="none"/>
+        </w:rPr>
+        <w:t xml:space="preserve">Year </w:t>
+      </w:r>
+      <w:r>
+        <w:rPr>
+          <w:rFonts w:asciiTheme="majorBidi" w:eastAsia="Times New Roman" w:hAnsiTheme="majorBidi" w:cstheme="majorBidi"/>
+          <w:kern w:val="0"/>
+          <w14:ligatures w14:val="none"/>
+        </w:rPr>
+        <w:t>10</w:t>
+      </w:r>
+      <w:r>
+        <w:rPr>
+          <w:rFonts w:asciiTheme="majorBidi" w:eastAsia="Times New Roman" w:hAnsiTheme="majorBidi" w:cstheme="majorBidi"/>
+          <w:kern w:val="0"/>
+          <w14:ligatures w14:val="none"/>
+        </w:rPr>
+        <w:t>: Broaden geographic locations and aim to move at a national level. Gain public and customer trust.</w:t>
+      </w:r>
+    </w:p>
+    <w:p>
+      <w:pPr>
+        <w:pStyle w:val="ListParagraph"/>
         <w:ind w:left="1440"/>
         <w:rPr>
           <w:rFonts w:asciiTheme="majorBidi" w:eastAsia="Times New Roman" w:hAnsiTheme="majorBidi" w:cstheme="majorBidi"/>
-          <w:i/>
-          <w:iCs/>
-          <w:kern w:val="0"/>
-          <w14:ligatures w14:val="none"/>
-        </w:rPr>
-      </w:pPr>
-      <w:r>
-        <w:rPr>
-          <w:rFonts w:asciiTheme="majorBidi" w:eastAsia="Times New Roman" w:hAnsiTheme="majorBidi" w:cstheme="majorBidi"/>
-          <w:i/>
-          <w:iCs/>
-          <w:kern w:val="0"/>
-          <w14:ligatures w14:val="none"/>
-        </w:rPr>
-        <w:t xml:space="preserve">ii. Identify the source of competitive </w:t>
-      </w:r>
-      <w:proofErr w:type="gramStart"/>
-      <w:r>
-        <w:rPr>
-          <w:rFonts w:asciiTheme="majorBidi" w:eastAsia="Times New Roman" w:hAnsiTheme="majorBidi" w:cstheme="majorBidi"/>
-          <w:i/>
-          <w:iCs/>
-          <w:kern w:val="0"/>
-          <w14:ligatures w14:val="none"/>
-        </w:rPr>
-        <w:t>advantage</w:t>
-      </w:r>
-      <w:proofErr w:type="gramEnd"/>
-    </w:p>
-    <w:p>
-      <w:pPr>
-        <w:ind w:left="1440"/>
-        <w:rPr>
-          <w:rFonts w:asciiTheme="majorBidi" w:eastAsia="Times New Roman" w:hAnsiTheme="majorBidi" w:cstheme="majorBidi"/>
-          <w:i/>
-          <w:iCs/>
-          <w:kern w:val="0"/>
-          <w14:ligatures w14:val="none"/>
-        </w:rPr>
-      </w:pPr>
-      <w:r>
-        <w:rPr>
-          <w:rFonts w:asciiTheme="majorBidi" w:eastAsia="Times New Roman" w:hAnsiTheme="majorBidi" w:cstheme="majorBidi"/>
-          <w:i/>
-          <w:iCs/>
-          <w:kern w:val="0"/>
-          <w14:ligatures w14:val="none"/>
-        </w:rPr>
-        <w:t xml:space="preserve">iii. Describe how your proposed strategy solves the problem you have </w:t>
-      </w:r>
-      <w:proofErr w:type="gramStart"/>
-      <w:r>
-        <w:rPr>
-          <w:rFonts w:asciiTheme="majorBidi" w:eastAsia="Times New Roman" w:hAnsiTheme="majorBidi" w:cstheme="majorBidi"/>
-          <w:i/>
-          <w:iCs/>
-          <w:kern w:val="0"/>
-          <w14:ligatures w14:val="none"/>
-        </w:rPr>
-        <w:t>identified</w:t>
-      </w:r>
-      <w:proofErr w:type="gramEnd"/>
-    </w:p>
-    <w:p>
-      <w:pPr>
-        <w:rPr>
-          <w:rFonts w:asciiTheme="majorBidi" w:hAnsiTheme="majorBidi" w:cstheme="majorBidi"/>
-        </w:rPr>
-      </w:pPr>
+          <w:kern w:val="0"/>
+          <w14:ligatures w14:val="none"/>
+        </w:rPr>
+      </w:pPr>
+    </w:p>
+    <w:p>
+      <w:pPr>
+        <w:keepNext/>
+      </w:pPr>
+      <w:r>
+        <w:rPr>
+          <w:noProof/>
+        </w:rPr>
+        <w:drawing>
+          <wp:inline distT="0" distB="0" distL="0" distR="0" wp14:anchorId="41C53125" wp14:editId="36DF0998">
+            <wp:extent cx="5943600" cy="3060065"/>
+            <wp:effectExtent l="0" t="0" r="0" b="6985"/>
+            <wp:docPr id="1898851937" name="Picture 1" descr="Chart, waterfall chart&#10;&#10;Description automatically generated"/>
+            <wp:cNvGraphicFramePr>
+              <a:graphicFrameLocks xmlns:a="http://schemas.openxmlformats.org/drawingml/2006/main" noChangeAspect="1"/>
+            </wp:cNvGraphicFramePr>
+            <a:graphic xmlns:a="http://schemas.openxmlformats.org/drawingml/2006/main">
+              <a:graphicData uri="http://schemas.openxmlformats.org/drawingml/2006/picture">
+                <pic:pic xmlns:pic="http://schemas.openxmlformats.org/drawingml/2006/picture">
+                  <pic:nvPicPr>
+                    <pic:cNvPr id="1898851937" name="Picture 1" descr="Chart, waterfall chart&#10;&#10;Description automatically generated"/>
+                    <pic:cNvPicPr/>
+                  </pic:nvPicPr>
+                  <pic:blipFill>
+                    <a:blip r:embed="rId10"/>
+                    <a:stretch>
+                      <a:fillRect/>
+                    </a:stretch>
+                  </pic:blipFill>
+                  <pic:spPr>
+                    <a:xfrm>
+                      <a:off x="0" y="0"/>
+                      <a:ext cx="5943600" cy="3060065"/>
+                    </a:xfrm>
+                    <a:prstGeom prst="rect">
+                      <a:avLst/>
+                    </a:prstGeom>
+                  </pic:spPr>
+                </pic:pic>
+              </a:graphicData>
+            </a:graphic>
+          </wp:inline>
+        </w:drawing>
+      </w:r>
+    </w:p>
+    <w:p>
+      <w:pPr>
+        <w:pStyle w:val="Caption"/>
+        <w:pBdr>
+          <w:bottom w:val="single" w:sz="4" w:space="1" w:color="auto"/>
+        </w:pBdr>
+        <w:ind w:firstLine="720"/>
+        <w:jc w:val="center"/>
+        <w:rPr>
+          <w:rFonts w:asciiTheme="majorBidi" w:eastAsia="Times New Roman" w:hAnsiTheme="majorBidi" w:cstheme="majorBidi"/>
+          <w:kern w:val="0"/>
+          <w14:ligatures w14:val="none"/>
+        </w:rPr>
+      </w:pPr>
+      <w:r>
+        <w:t xml:space="preserve">Figure </w:t>
+      </w:r>
+      <w:r>
+        <w:fldChar w:fldCharType="begin"/>
+      </w:r>
+      <w:r>
+        <w:instrText xml:space="preserve"> SEQ Figure \* ARABIC </w:instrText>
+      </w:r>
+      <w:r>
+        <w:fldChar w:fldCharType="separate"/>
+      </w:r>
+      <w:r>
+        <w:rPr>
+          <w:noProof/>
+        </w:rPr>
+        <w:t>6</w:t>
+      </w:r>
+      <w:r>
+        <w:fldChar w:fldCharType="end"/>
+      </w:r>
+      <w:r>
+        <w:t xml:space="preserve"> Lawn Buddy Sales &amp; Sales Share Forecast: 2023-2032</w:t>
+      </w:r>
     </w:p>
     <w:sectPr>
       <w:pgSz w:w="12240" w:h="15840"/>
@@ -2451,7 +3112,7 @@
   <w:abstractNum w:abstractNumId="1" w15:restartNumberingAfterBreak="0">
     <w:nsid w:val="30D644E3"/>
     <w:multiLevelType w:val="hybridMultilevel"/>
-    <w:tmpl w:val="F22C3312"/>
+    <w:tmpl w:val="51C44588"/>
     <w:lvl w:ilvl="0" w:tplc="04090001">
       <w:start w:val="1"/>
       <w:numFmt w:val="bullet"/>
@@ -2476,7 +3137,7 @@
         <w:rFonts w:ascii="Courier New" w:hAnsi="Courier New" w:cs="Courier New" w:hint="default"/>
       </w:rPr>
     </w:lvl>
-    <w:lvl w:ilvl="2" w:tplc="04090005" w:tentative="1">
+    <w:lvl w:ilvl="2" w:tplc="04090005">
       <w:start w:val="1"/>
       <w:numFmt w:val="bullet"/>
       <w:lvlText w:val=""/>
@@ -3165,6 +3826,119 @@
     </w:lvl>
   </w:abstractNum>
   <w:abstractNum w:abstractNumId="8" w15:restartNumberingAfterBreak="0">
+    <w:nsid w:val="61664698"/>
+    <w:multiLevelType w:val="hybridMultilevel"/>
+    <w:tmpl w:val="2DF8F376"/>
+    <w:lvl w:ilvl="0" w:tplc="04090003">
+      <w:start w:val="1"/>
+      <w:numFmt w:val="bullet"/>
+      <w:lvlText w:val="o"/>
+      <w:lvlJc w:val="left"/>
+      <w:pPr>
+        <w:ind w:left="1440" w:hanging="360"/>
+      </w:pPr>
+      <w:rPr>
+        <w:rFonts w:ascii="Courier New" w:hAnsi="Courier New" w:cs="Courier New" w:hint="default"/>
+      </w:rPr>
+    </w:lvl>
+    <w:lvl w:ilvl="1" w:tplc="FFFFFFFF">
+      <w:start w:val="1"/>
+      <w:numFmt w:val="bullet"/>
+      <w:lvlText w:val="o"/>
+      <w:lvlJc w:val="left"/>
+      <w:pPr>
+        <w:ind w:left="2160" w:hanging="360"/>
+      </w:pPr>
+      <w:rPr>
+        <w:rFonts w:ascii="Courier New" w:hAnsi="Courier New" w:cs="Courier New" w:hint="default"/>
+      </w:rPr>
+    </w:lvl>
+    <w:lvl w:ilvl="2" w:tplc="FFFFFFFF" w:tentative="1">
+      <w:start w:val="1"/>
+      <w:numFmt w:val="bullet"/>
+      <w:lvlText w:val=""/>
+      <w:lvlJc w:val="left"/>
+      <w:pPr>
+        <w:ind w:left="2880" w:hanging="360"/>
+      </w:pPr>
+      <w:rPr>
+        <w:rFonts w:ascii="Wingdings" w:hAnsi="Wingdings" w:hint="default"/>
+      </w:rPr>
+    </w:lvl>
+    <w:lvl w:ilvl="3" w:tplc="FFFFFFFF" w:tentative="1">
+      <w:start w:val="1"/>
+      <w:numFmt w:val="bullet"/>
+      <w:lvlText w:val=""/>
+      <w:lvlJc w:val="left"/>
+      <w:pPr>
+        <w:ind w:left="3600" w:hanging="360"/>
+      </w:pPr>
+      <w:rPr>
+        <w:rFonts w:ascii="Symbol" w:hAnsi="Symbol" w:hint="default"/>
+      </w:rPr>
+    </w:lvl>
+    <w:lvl w:ilvl="4" w:tplc="FFFFFFFF" w:tentative="1">
+      <w:start w:val="1"/>
+      <w:numFmt w:val="bullet"/>
+      <w:lvlText w:val="o"/>
+      <w:lvlJc w:val="left"/>
+      <w:pPr>
+        <w:ind w:left="4320" w:hanging="360"/>
+      </w:pPr>
+      <w:rPr>
+        <w:rFonts w:ascii="Courier New" w:hAnsi="Courier New" w:cs="Courier New" w:hint="default"/>
+      </w:rPr>
+    </w:lvl>
+    <w:lvl w:ilvl="5" w:tplc="FFFFFFFF" w:tentative="1">
+      <w:start w:val="1"/>
+      <w:numFmt w:val="bullet"/>
+      <w:lvlText w:val=""/>
+      <w:lvlJc w:val="left"/>
+      <w:pPr>
+        <w:ind w:left="5040" w:hanging="360"/>
+      </w:pPr>
+      <w:rPr>
+        <w:rFonts w:ascii="Wingdings" w:hAnsi="Wingdings" w:hint="default"/>
+      </w:rPr>
+    </w:lvl>
+    <w:lvl w:ilvl="6" w:tplc="FFFFFFFF" w:tentative="1">
+      <w:start w:val="1"/>
+      <w:numFmt w:val="bullet"/>
+      <w:lvlText w:val=""/>
+      <w:lvlJc w:val="left"/>
+      <w:pPr>
+        <w:ind w:left="5760" w:hanging="360"/>
+      </w:pPr>
+      <w:rPr>
+        <w:rFonts w:ascii="Symbol" w:hAnsi="Symbol" w:hint="default"/>
+      </w:rPr>
+    </w:lvl>
+    <w:lvl w:ilvl="7" w:tplc="FFFFFFFF" w:tentative="1">
+      <w:start w:val="1"/>
+      <w:numFmt w:val="bullet"/>
+      <w:lvlText w:val="o"/>
+      <w:lvlJc w:val="left"/>
+      <w:pPr>
+        <w:ind w:left="6480" w:hanging="360"/>
+      </w:pPr>
+      <w:rPr>
+        <w:rFonts w:ascii="Courier New" w:hAnsi="Courier New" w:cs="Courier New" w:hint="default"/>
+      </w:rPr>
+    </w:lvl>
+    <w:lvl w:ilvl="8" w:tplc="FFFFFFFF" w:tentative="1">
+      <w:start w:val="1"/>
+      <w:numFmt w:val="bullet"/>
+      <w:lvlText w:val=""/>
+      <w:lvlJc w:val="left"/>
+      <w:pPr>
+        <w:ind w:left="7200" w:hanging="360"/>
+      </w:pPr>
+      <w:rPr>
+        <w:rFonts w:ascii="Wingdings" w:hAnsi="Wingdings" w:hint="default"/>
+      </w:rPr>
+    </w:lvl>
+  </w:abstractNum>
+  <w:abstractNum w:abstractNumId="9" w15:restartNumberingAfterBreak="0">
     <w:nsid w:val="62BF7E90"/>
     <w:multiLevelType w:val="hybridMultilevel"/>
     <w:tmpl w:val="621C6586"/>
@@ -3287,7 +4061,7 @@
     <w:abstractNumId w:val="6"/>
   </w:num>
   <w:num w:numId="4" w16cid:durableId="1455517528">
-    <w:abstractNumId w:val="8"/>
+    <w:abstractNumId w:val="9"/>
   </w:num>
   <w:num w:numId="5" w16cid:durableId="1785421077">
     <w:abstractNumId w:val="2"/>
@@ -3303,6 +4077,9 @@
   </w:num>
   <w:num w:numId="9" w16cid:durableId="402676616">
     <w:abstractNumId w:val="1"/>
+  </w:num>
+  <w:num w:numId="10" w16cid:durableId="168449306">
+    <w:abstractNumId w:val="8"/>
   </w:num>
 </w:numbering>
 </file>
@@ -3707,6 +4484,7 @@
   <w:style w:type="character" w:default="1" w:styleId="DefaultParagraphFont">
     <w:name w:val="Default Paragraph Font"/>
     <w:uiPriority w:val="1"/>
+    <w:semiHidden/>
     <w:unhideWhenUsed/>
   </w:style>
   <w:style w:type="table" w:default="1" w:styleId="TableNormal">
@@ -3763,6 +4541,29 @@
       <w:color w:val="44546A" w:themeColor="text2"/>
       <w:sz w:val="18"/>
       <w:szCs w:val="18"/>
+    </w:rPr>
+  </w:style>
+  <w:style w:type="character" w:styleId="Hyperlink">
+    <w:name w:val="Hyperlink"/>
+    <w:basedOn w:val="DefaultParagraphFont"/>
+    <w:uiPriority w:val="99"/>
+    <w:unhideWhenUsed/>
+    <w:rsid w:val="00731A26"/>
+    <w:rPr>
+      <w:color w:val="0563C1" w:themeColor="hyperlink"/>
+      <w:u w:val="single"/>
+    </w:rPr>
+  </w:style>
+  <w:style w:type="character" w:styleId="UnresolvedMention">
+    <w:name w:val="Unresolved Mention"/>
+    <w:basedOn w:val="DefaultParagraphFont"/>
+    <w:uiPriority w:val="99"/>
+    <w:semiHidden/>
+    <w:unhideWhenUsed/>
+    <w:rsid w:val="00731A26"/>
+    <w:rPr>
+      <w:color w:val="605E5C"/>
+      <w:shd w:val="clear" w:color="auto" w:fill="E1DFDD"/>
     </w:rPr>
   </w:style>
 </w:styles>

</xml_diff>

<commit_message>
Finished AI automation project and the whole class. Good job Goggy! Two more classes to graduate!
</commit_message>
<xml_diff>
--- a/MGT5804-Leader Tech-Based Org/AI Automation Project/gasser18-AI_automation_project.docx
+++ b/MGT5804-Leader Tech-Based Org/AI Automation Project/gasser18-AI_automation_project.docx
@@ -122,7 +122,25 @@
           <w:kern w:val="0"/>
           <w14:ligatures w14:val="none"/>
         </w:rPr>
-        <w:t>that allows lawn owners to input information about their lawn to help narrow down a list of professionals that have the required expertise, provide service to the area (including grass cutting, hedging, and trimming), and are in the price range set by the lawn owner. The LawnBuddy app also helps to take some of the guesswork out of the hands of the lawn owner by utilizing machine learning and image processing to help identify what services the lawn needs most</w:t>
+        <w:t xml:space="preserve">that allows lawn owners to input information about their lawn to help narrow down a list of professionals that have the required expertise, provide service to the area (including grass cutting, hedging, and trimming), and are in the price range set by the lawn owner. The </w:t>
+      </w:r>
+      <w:proofErr w:type="spellStart"/>
+      <w:r>
+        <w:rPr>
+          <w:rFonts w:asciiTheme="majorBidi" w:eastAsia="Times New Roman" w:hAnsiTheme="majorBidi" w:cstheme="majorBidi"/>
+          <w:kern w:val="0"/>
+          <w14:ligatures w14:val="none"/>
+        </w:rPr>
+        <w:t>LawnBuddy</w:t>
+      </w:r>
+      <w:proofErr w:type="spellEnd"/>
+      <w:r>
+        <w:rPr>
+          <w:rFonts w:asciiTheme="majorBidi" w:eastAsia="Times New Roman" w:hAnsiTheme="majorBidi" w:cstheme="majorBidi"/>
+          <w:kern w:val="0"/>
+          <w14:ligatures w14:val="none"/>
+        </w:rPr>
+        <w:t xml:space="preserve"> app also helps to take some of the guesswork out of the hands of the lawn owner by utilizing machine learning and image processing to help identify what services the lawn needs most</w:t>
       </w:r>
       <w:r>
         <w:rPr>
@@ -395,15 +413,15 @@
           <w:kern w:val="0"/>
           <w14:ligatures w14:val="none"/>
         </w:rPr>
-        <w:t>Lawn Buddy use</w:t>
-      </w:r>
-      <w:r>
-        <w:rPr>
-          <w:rFonts w:asciiTheme="majorBidi" w:eastAsia="Times New Roman" w:hAnsiTheme="majorBidi" w:cstheme="majorBidi"/>
-          <w:kern w:val="0"/>
-          <w14:ligatures w14:val="none"/>
-        </w:rPr>
-        <w:t>s</w:t>
+        <w:t xml:space="preserve">Lawn Buddy </w:t>
+      </w:r>
+      <w:r>
+        <w:rPr>
+          <w:rFonts w:asciiTheme="majorBidi" w:eastAsia="Times New Roman" w:hAnsiTheme="majorBidi" w:cstheme="majorBidi"/>
+          <w:kern w:val="0"/>
+          <w14:ligatures w14:val="none"/>
+        </w:rPr>
+        <w:t>should use</w:t>
       </w:r>
       <w:r>
         <w:rPr>
@@ -473,23 +491,23 @@
           <w:kern w:val="0"/>
           <w14:ligatures w14:val="none"/>
         </w:rPr>
-        <w:t>Lawn Buddy use</w:t>
-      </w:r>
-      <w:r>
-        <w:rPr>
-          <w:rFonts w:asciiTheme="majorBidi" w:eastAsia="Times New Roman" w:hAnsiTheme="majorBidi" w:cstheme="majorBidi"/>
-          <w:kern w:val="0"/>
-          <w14:ligatures w14:val="none"/>
-        </w:rPr>
-        <w:t>s</w:t>
-      </w:r>
-      <w:r>
-        <w:rPr>
-          <w:rFonts w:asciiTheme="majorBidi" w:eastAsia="Times New Roman" w:hAnsiTheme="majorBidi" w:cstheme="majorBidi"/>
-          <w:kern w:val="0"/>
-          <w14:ligatures w14:val="none"/>
-        </w:rPr>
-        <w:t xml:space="preserve"> either a landscaping management software, CMMS, or an equipment maintenance program to record, track, and monitor the equipment, and set a configurable preventive maintenance schedule to notify the crew member about the upcoming maintenance. Having visibility into the inventory and historical usage data can track the equipment in use in real-time and bring predictability to the maintenance and service plans of equipment based on those historical usage data.</w:t>
+        <w:t xml:space="preserve">Lawn Buddy </w:t>
+      </w:r>
+      <w:r>
+        <w:rPr>
+          <w:rFonts w:asciiTheme="majorBidi" w:eastAsia="Times New Roman" w:hAnsiTheme="majorBidi" w:cstheme="majorBidi"/>
+          <w:kern w:val="0"/>
+          <w14:ligatures w14:val="none"/>
+        </w:rPr>
+        <w:t>should use</w:t>
+      </w:r>
+      <w:r>
+        <w:rPr>
+          <w:rFonts w:asciiTheme="majorBidi" w:eastAsia="Times New Roman" w:hAnsiTheme="majorBidi" w:cstheme="majorBidi"/>
+          <w:kern w:val="0"/>
+          <w14:ligatures w14:val="none"/>
+        </w:rPr>
+        <w:t xml:space="preserve"> an equipment maintenance program to record, track, and monitor the equipment, and set a configurable preventive maintenance schedule to notify the crew member about the upcoming maintenance. Having visibility into the inventory and historical usage data can track the equipment in use in real-time and bring predictability to the maintenance and service plans of equipment based on those historical usage data.</w:t>
       </w:r>
     </w:p>
     <w:p>
@@ -511,7 +529,73 @@
           <w:kern w:val="0"/>
           <w14:ligatures w14:val="none"/>
         </w:rPr>
-        <w:t xml:space="preserve">Lawn Buddy needs to get more involved in the state-level associations to stay on top of the regulations. This could help us to engage in substantial lobbying activities to influence the decisions on pressing issues. In addition, on operations levels, Lawn Buddy should rely more on technology to keep its employees abreast of the latest regulations and guidelines. Having the right inspection tools, historical records, and a knowledge-base integrated with the internal systems like field service </w:t>
+        <w:t xml:space="preserve">Lawn Buddy </w:t>
+      </w:r>
+      <w:r>
+        <w:rPr>
+          <w:rFonts w:asciiTheme="majorBidi" w:eastAsia="Times New Roman" w:hAnsiTheme="majorBidi" w:cstheme="majorBidi"/>
+          <w:kern w:val="0"/>
+          <w14:ligatures w14:val="none"/>
+        </w:rPr>
+        <w:t xml:space="preserve">associates </w:t>
+      </w:r>
+      <w:r>
+        <w:rPr>
+          <w:rFonts w:asciiTheme="majorBidi" w:eastAsia="Times New Roman" w:hAnsiTheme="majorBidi" w:cstheme="majorBidi"/>
+          <w:kern w:val="0"/>
+          <w14:ligatures w14:val="none"/>
+        </w:rPr>
+        <w:t xml:space="preserve">need to get more involved in the state-level associations to stay on top of the regulations. This could help </w:t>
+      </w:r>
+      <w:r>
+        <w:rPr>
+          <w:rFonts w:asciiTheme="majorBidi" w:eastAsia="Times New Roman" w:hAnsiTheme="majorBidi" w:cstheme="majorBidi"/>
+          <w:kern w:val="0"/>
+          <w14:ligatures w14:val="none"/>
+        </w:rPr>
+        <w:t>in</w:t>
+      </w:r>
+      <w:r>
+        <w:rPr>
+          <w:rFonts w:asciiTheme="majorBidi" w:eastAsia="Times New Roman" w:hAnsiTheme="majorBidi" w:cstheme="majorBidi"/>
+          <w:kern w:val="0"/>
+          <w14:ligatures w14:val="none"/>
+        </w:rPr>
+        <w:t xml:space="preserve"> engag</w:t>
+      </w:r>
+      <w:r>
+        <w:rPr>
+          <w:rFonts w:asciiTheme="majorBidi" w:eastAsia="Times New Roman" w:hAnsiTheme="majorBidi" w:cstheme="majorBidi"/>
+          <w:kern w:val="0"/>
+          <w14:ligatures w14:val="none"/>
+        </w:rPr>
+        <w:t>ing</w:t>
+      </w:r>
+      <w:r>
+        <w:rPr>
+          <w:rFonts w:asciiTheme="majorBidi" w:eastAsia="Times New Roman" w:hAnsiTheme="majorBidi" w:cstheme="majorBidi"/>
+          <w:kern w:val="0"/>
+          <w14:ligatures w14:val="none"/>
+        </w:rPr>
+        <w:t xml:space="preserve"> in substantial lobbying activities to influence the decisions on pressing issues. In addition, on operations levels, Lawn Buddy should rely more on technology to keep its employees abreast of the latest regulations and guidelines. Having the right inspection tools, historical records, and a knowledge-</w:t>
+      </w:r>
+      <w:proofErr w:type="spellStart"/>
+      <w:r>
+        <w:rPr>
+          <w:rFonts w:asciiTheme="majorBidi" w:eastAsia="Times New Roman" w:hAnsiTheme="majorBidi" w:cstheme="majorBidi"/>
+          <w:kern w:val="0"/>
+          <w14:ligatures w14:val="none"/>
+        </w:rPr>
+        <w:t>base</w:t>
+      </w:r>
+      <w:proofErr w:type="spellEnd"/>
+      <w:r>
+        <w:rPr>
+          <w:rFonts w:asciiTheme="majorBidi" w:eastAsia="Times New Roman" w:hAnsiTheme="majorBidi" w:cstheme="majorBidi"/>
+          <w:kern w:val="0"/>
+          <w14:ligatures w14:val="none"/>
+        </w:rPr>
+        <w:t xml:space="preserve"> integrated with the internal systems like field service </w:t>
       </w:r>
       <w:proofErr w:type="gramStart"/>
       <w:r>
@@ -529,7 +613,23 @@
           <w:kern w:val="0"/>
           <w14:ligatures w14:val="none"/>
         </w:rPr>
-        <w:t xml:space="preserve"> that are accessible by the employees anytime, anywhere could help in keeping up with the regulatory standards. </w:t>
+        <w:t xml:space="preserve"> that are accessible by the employees anytime, anywhere could help in keeping up with the regulatory standards. Lastly, </w:t>
+      </w:r>
+      <w:r>
+        <w:rPr>
+          <w:rFonts w:asciiTheme="majorBidi" w:eastAsia="Times New Roman" w:hAnsiTheme="majorBidi" w:cstheme="majorBidi"/>
+          <w:kern w:val="0"/>
+          <w14:ligatures w14:val="none"/>
+        </w:rPr>
+        <w:t xml:space="preserve">the company </w:t>
+      </w:r>
+      <w:r>
+        <w:rPr>
+          <w:rFonts w:asciiTheme="majorBidi" w:eastAsia="Times New Roman" w:hAnsiTheme="majorBidi" w:cstheme="majorBidi"/>
+          <w:kern w:val="0"/>
+          <w14:ligatures w14:val="none"/>
+        </w:rPr>
+        <w:t xml:space="preserve">can conduct post-work inspections that ask the workers to perform </w:t>
       </w:r>
       <w:r>
         <w:rPr>
@@ -538,23 +638,7 @@
           <w14:ligatures w14:val="none"/>
         </w:rPr>
         <w:lastRenderedPageBreak/>
-        <w:t xml:space="preserve">Lastly, </w:t>
-      </w:r>
-      <w:r>
-        <w:rPr>
-          <w:rFonts w:asciiTheme="majorBidi" w:eastAsia="Times New Roman" w:hAnsiTheme="majorBidi" w:cstheme="majorBidi"/>
-          <w:kern w:val="0"/>
-          <w14:ligatures w14:val="none"/>
-        </w:rPr>
-        <w:t xml:space="preserve">the company </w:t>
-      </w:r>
-      <w:r>
-        <w:rPr>
-          <w:rFonts w:asciiTheme="majorBidi" w:eastAsia="Times New Roman" w:hAnsiTheme="majorBidi" w:cstheme="majorBidi"/>
-          <w:kern w:val="0"/>
-          <w14:ligatures w14:val="none"/>
-        </w:rPr>
-        <w:t xml:space="preserve">can conduct post-work inspections that ask the workers to perform checklist-based inspections to ensure they have followed the guidelines and validated with the right </w:t>
+        <w:t xml:space="preserve">checklist-based inspections to ensure they have followed the guidelines and validated with the right </w:t>
       </w:r>
       <w:proofErr w:type="gramStart"/>
       <w:r>
@@ -1217,7 +1301,7 @@
           <w:kern w:val="0"/>
           <w14:ligatures w14:val="none"/>
         </w:rPr>
-        <w:t xml:space="preserve"> would allow our users to submit photos of their lawns and receive recommendations for service based on a model that we have built. To do this, there are several steps that need to be followed. First, we would conduct data acquisition. This would entail gathering large quantities of relevant images of lawns. Second, we would process the data. In our case, this would involve segregating the data out into multiple steps of sample data required for the training of the system since we are planning to use supervised learning. We would further process this using an action upon discrete data approach to best provide a working model to our users. Third, we would model the data based on a specific algorithm tailored to our needs. Fourth, we would experiment with the algorithm and model to tune the system to make decisions in an acceptable manner. Fifth, we would deploy the completed system.</w:t>
+        <w:t xml:space="preserve"> would allow users to submit photos of their lawns and receive recommendations for service based on a model that we have built. To do this, there are several steps that need to be followed. First, we would conduct data acquisition. This would entail gathering large quantities of relevant images of lawns. Second, we would process the data. In our case, this would involve segregating the data out into multiple steps of sample data required for the training of the system since we are planning to use supervised learning. We would further process this using an action upon discrete data approach to best provide a working model to our users. Third, we would model the data based on a specific algorithm tailored to our needs. Fourth, we would experiment with the algorithm and model to tune the system to make decisions in an acceptable manner. Fifth, we would deploy the completed system.</w:t>
       </w:r>
     </w:p>
     <w:p>
@@ -2294,27 +2378,14 @@
       <w:r>
         <w:t xml:space="preserve">Figure </w:t>
       </w:r>
-      <w:r>
-        <w:fldChar w:fldCharType="begin"/>
-      </w:r>
-      <w:r>
-        <w:instrText xml:space="preserve"> SEQ Figure \* ARABIC </w:instrText>
-      </w:r>
-      <w:r>
-        <w:fldChar w:fldCharType="separate"/>
-      </w:r>
-      <w:r>
-        <w:rPr>
-          <w:noProof/>
-        </w:rPr>
-        <w:t>5</w:t>
-      </w:r>
-      <w:r>
-        <w:rPr>
-          <w:noProof/>
-        </w:rPr>
-        <w:fldChar w:fldCharType="end"/>
-      </w:r>
+      <w:fldSimple w:instr=" SEQ Figure \* ARABIC ">
+        <w:r>
+          <w:rPr>
+            <w:noProof/>
+          </w:rPr>
+          <w:t>5</w:t>
+        </w:r>
+      </w:fldSimple>
       <w:r>
         <w:t xml:space="preserve"> </w:t>
       </w:r>
@@ -2463,7 +2534,55 @@
           <w:kern w:val="0"/>
           <w14:ligatures w14:val="none"/>
         </w:rPr>
-        <w:t>. Lastly, by finalizing a date and time, then you can relax and have the lawn maintained for you. Although we can guarantee that you will be impressed with the services that Lawn Buddy provides, tipping services and review platforms are available where you can show gratitude to your lawn professional. The final cost will include the lawn size per square foot, time and a service fee depending on your location.</w:t>
+        <w:t xml:space="preserve">. Lastly, by finalizing a date and time, then you can relax and have the lawn maintained for you. Although we can guarantee that </w:t>
+      </w:r>
+      <w:r>
+        <w:rPr>
+          <w:rFonts w:asciiTheme="majorBidi" w:eastAsia="Times New Roman" w:hAnsiTheme="majorBidi" w:cstheme="majorBidi"/>
+          <w:kern w:val="0"/>
+          <w14:ligatures w14:val="none"/>
+        </w:rPr>
+        <w:t>customers</w:t>
+      </w:r>
+      <w:r>
+        <w:rPr>
+          <w:rFonts w:asciiTheme="majorBidi" w:eastAsia="Times New Roman" w:hAnsiTheme="majorBidi" w:cstheme="majorBidi"/>
+          <w:kern w:val="0"/>
+          <w14:ligatures w14:val="none"/>
+        </w:rPr>
+        <w:t xml:space="preserve"> will be impressed with the services that Lawn Buddy provides, tipping services and review platforms are available where </w:t>
+      </w:r>
+      <w:r>
+        <w:rPr>
+          <w:rFonts w:asciiTheme="majorBidi" w:eastAsia="Times New Roman" w:hAnsiTheme="majorBidi" w:cstheme="majorBidi"/>
+          <w:kern w:val="0"/>
+          <w14:ligatures w14:val="none"/>
+        </w:rPr>
+        <w:t>customers</w:t>
+      </w:r>
+      <w:r>
+        <w:rPr>
+          <w:rFonts w:asciiTheme="majorBidi" w:eastAsia="Times New Roman" w:hAnsiTheme="majorBidi" w:cstheme="majorBidi"/>
+          <w:kern w:val="0"/>
+          <w14:ligatures w14:val="none"/>
+        </w:rPr>
+        <w:t xml:space="preserve"> can show gratitude to </w:t>
+      </w:r>
+      <w:r>
+        <w:rPr>
+          <w:rFonts w:asciiTheme="majorBidi" w:eastAsia="Times New Roman" w:hAnsiTheme="majorBidi" w:cstheme="majorBidi"/>
+          <w:kern w:val="0"/>
+          <w14:ligatures w14:val="none"/>
+        </w:rPr>
+        <w:t>their</w:t>
+      </w:r>
+      <w:r>
+        <w:rPr>
+          <w:rFonts w:asciiTheme="majorBidi" w:eastAsia="Times New Roman" w:hAnsiTheme="majorBidi" w:cstheme="majorBidi"/>
+          <w:kern w:val="0"/>
+          <w14:ligatures w14:val="none"/>
+        </w:rPr>
+        <w:t xml:space="preserve"> lawn professional. The final cost will include the lawn size per square foot, time and a service fee depending on your location.</w:t>
       </w:r>
     </w:p>
     <w:p>
@@ -2514,7 +2633,25 @@
           <w:kern w:val="0"/>
           <w14:ligatures w14:val="none"/>
         </w:rPr>
-        <w:t xml:space="preserve"> = ($11 x Hours) + 10% Service Fee + ($0.05 x Sqft)</w:t>
+        <w:t xml:space="preserve"> = ($11 x Hours) + 10% Service Fee + ($0.05 x </w:t>
+      </w:r>
+      <w:proofErr w:type="spellStart"/>
+      <w:r>
+        <w:rPr>
+          <w:rFonts w:asciiTheme="majorBidi" w:eastAsia="Times New Roman" w:hAnsiTheme="majorBidi" w:cstheme="majorBidi"/>
+          <w:kern w:val="0"/>
+          <w14:ligatures w14:val="none"/>
+        </w:rPr>
+        <w:t>Sqft</w:t>
+      </w:r>
+      <w:proofErr w:type="spellEnd"/>
+      <w:r>
+        <w:rPr>
+          <w:rFonts w:asciiTheme="majorBidi" w:eastAsia="Times New Roman" w:hAnsiTheme="majorBidi" w:cstheme="majorBidi"/>
+          <w:kern w:val="0"/>
+          <w14:ligatures w14:val="none"/>
+        </w:rPr>
+        <w:t>)</w:t>
       </w:r>
     </w:p>
     <w:p>
@@ -2532,7 +2669,7 @@
           <w:kern w:val="0"/>
           <w14:ligatures w14:val="none"/>
         </w:rPr>
-        <w:t>The final cost presented by Lawn Buddy is both competitive and affordable. We provide a platform for lawn professionals to have. A larger network of clients and vice versa for the customers. Lawn Buddy also provides a very reasonable base rate of $11.00 per hour, while other professional landscaping services have escalated prices. Keep an eye out for promo codes and discounts too. The service is enabled in order to keep Lawn Buddy support, credit card, and other costs running.</w:t>
+        <w:t>The final cost presented by Lawn Buddy is both competitive and affordable. We provide a platform for lawn professionals to have. A larger network of clients and vice versa for the customers. Lawn Buddy also provides a very reasonable base rate of $11.00 per hour, while other professional landscaping services have escalated prices.</w:t>
       </w:r>
     </w:p>
     <w:p>
@@ -2564,7 +2701,39 @@
           <w:kern w:val="0"/>
           <w14:ligatures w14:val="none"/>
         </w:rPr>
-        <w:t xml:space="preserve"> At Lawn Buddy with one tap the lawn professional comes to you, knows exactly what needs to be done, and the process is completely contact-free, including the payment. Our value proposition couples well with customer need and satisfaction.</w:t>
+        <w:t xml:space="preserve"> At Lawn Buddy with one tap the lawn professional comes to </w:t>
+      </w:r>
+      <w:r>
+        <w:rPr>
+          <w:rFonts w:asciiTheme="majorBidi" w:eastAsia="Times New Roman" w:hAnsiTheme="majorBidi" w:cstheme="majorBidi"/>
+          <w:kern w:val="0"/>
+          <w14:ligatures w14:val="none"/>
+        </w:rPr>
+        <w:t>the customer,</w:t>
+      </w:r>
+      <w:r>
+        <w:rPr>
+          <w:rFonts w:asciiTheme="majorBidi" w:eastAsia="Times New Roman" w:hAnsiTheme="majorBidi" w:cstheme="majorBidi"/>
+          <w:kern w:val="0"/>
+          <w14:ligatures w14:val="none"/>
+        </w:rPr>
+        <w:t xml:space="preserve"> knows exactly what needs to be done, and the process is completely contact-free, including the payment. </w:t>
+      </w:r>
+      <w:r>
+        <w:rPr>
+          <w:rFonts w:asciiTheme="majorBidi" w:eastAsia="Times New Roman" w:hAnsiTheme="majorBidi" w:cstheme="majorBidi"/>
+          <w:kern w:val="0"/>
+          <w14:ligatures w14:val="none"/>
+        </w:rPr>
+        <w:t>The company’s</w:t>
+      </w:r>
+      <w:r>
+        <w:rPr>
+          <w:rFonts w:asciiTheme="majorBidi" w:eastAsia="Times New Roman" w:hAnsiTheme="majorBidi" w:cstheme="majorBidi"/>
+          <w:kern w:val="0"/>
+          <w14:ligatures w14:val="none"/>
+        </w:rPr>
+        <w:t xml:space="preserve"> value proposition couples well with customer need and satisfaction.</w:t>
       </w:r>
     </w:p>
     <w:p>
@@ -2604,7 +2773,43 @@
           <w:kern w:val="0"/>
           <w14:ligatures w14:val="none"/>
         </w:rPr>
-        <w:t xml:space="preserve"> GrubHub, UberEats, Meta, and Twitter. Lawn Buddy </w:t>
+        <w:t xml:space="preserve"> </w:t>
+      </w:r>
+      <w:proofErr w:type="spellStart"/>
+      <w:r>
+        <w:rPr>
+          <w:rFonts w:asciiTheme="majorBidi" w:eastAsia="Times New Roman" w:hAnsiTheme="majorBidi" w:cstheme="majorBidi"/>
+          <w:kern w:val="0"/>
+          <w14:ligatures w14:val="none"/>
+        </w:rPr>
+        <w:t>GrubHub</w:t>
+      </w:r>
+      <w:proofErr w:type="spellEnd"/>
+      <w:r>
+        <w:rPr>
+          <w:rFonts w:asciiTheme="majorBidi" w:eastAsia="Times New Roman" w:hAnsiTheme="majorBidi" w:cstheme="majorBidi"/>
+          <w:kern w:val="0"/>
+          <w14:ligatures w14:val="none"/>
+        </w:rPr>
+        <w:t xml:space="preserve">, </w:t>
+      </w:r>
+      <w:proofErr w:type="spellStart"/>
+      <w:r>
+        <w:rPr>
+          <w:rFonts w:asciiTheme="majorBidi" w:eastAsia="Times New Roman" w:hAnsiTheme="majorBidi" w:cstheme="majorBidi"/>
+          <w:kern w:val="0"/>
+          <w14:ligatures w14:val="none"/>
+        </w:rPr>
+        <w:t>UberEats</w:t>
+      </w:r>
+      <w:proofErr w:type="spellEnd"/>
+      <w:r>
+        <w:rPr>
+          <w:rFonts w:asciiTheme="majorBidi" w:eastAsia="Times New Roman" w:hAnsiTheme="majorBidi" w:cstheme="majorBidi"/>
+          <w:kern w:val="0"/>
+          <w14:ligatures w14:val="none"/>
+        </w:rPr>
+        <w:t xml:space="preserve">, Meta, and Twitter. Lawn Buddy </w:t>
       </w:r>
       <w:r>
         <w:rPr>
@@ -2620,7 +2825,23 @@
           <w:kern w:val="0"/>
           <w14:ligatures w14:val="none"/>
         </w:rPr>
-        <w:t>hopes to advertise via merchandise like our lawn signs</w:t>
+        <w:t xml:space="preserve">hopes to advertise via merchandise like </w:t>
+      </w:r>
+      <w:r>
+        <w:rPr>
+          <w:rFonts w:asciiTheme="majorBidi" w:eastAsia="Times New Roman" w:hAnsiTheme="majorBidi" w:cstheme="majorBidi"/>
+          <w:kern w:val="0"/>
+          <w14:ligatures w14:val="none"/>
+        </w:rPr>
+        <w:t xml:space="preserve">its own </w:t>
+      </w:r>
+      <w:r>
+        <w:rPr>
+          <w:rFonts w:asciiTheme="majorBidi" w:eastAsia="Times New Roman" w:hAnsiTheme="majorBidi" w:cstheme="majorBidi"/>
+          <w:kern w:val="0"/>
+          <w14:ligatures w14:val="none"/>
+        </w:rPr>
+        <w:t>lawn signs</w:t>
       </w:r>
       <w:r>
         <w:rPr>
@@ -2690,7 +2911,23 @@
           <w:kern w:val="0"/>
           <w14:ligatures w14:val="none"/>
         </w:rPr>
-        <w:t xml:space="preserve"> of its kind. Our niche is to tackle real-world problems by implementing innovative and futuristic technology (</w:t>
+        <w:t xml:space="preserve"> of its kind. </w:t>
+      </w:r>
+      <w:r>
+        <w:rPr>
+          <w:rFonts w:asciiTheme="majorBidi" w:eastAsia="Times New Roman" w:hAnsiTheme="majorBidi" w:cstheme="majorBidi"/>
+          <w:kern w:val="0"/>
+          <w14:ligatures w14:val="none"/>
+        </w:rPr>
+        <w:t>The company’s</w:t>
+      </w:r>
+      <w:r>
+        <w:rPr>
+          <w:rFonts w:asciiTheme="majorBidi" w:eastAsia="Times New Roman" w:hAnsiTheme="majorBidi" w:cstheme="majorBidi"/>
+          <w:kern w:val="0"/>
+          <w14:ligatures w14:val="none"/>
+        </w:rPr>
+        <w:t xml:space="preserve"> niche is to tackle real-world problems by implementing innovative and futuristic technology (</w:t>
       </w:r>
       <w:proofErr w:type="gramStart"/>
       <w:r>
@@ -2708,7 +2945,39 @@
           <w:kern w:val="0"/>
           <w14:ligatures w14:val="none"/>
         </w:rPr>
-        <w:t xml:space="preserve"> Object Recognition) in the lawn care industry. By mobilizing lawn maintenance, we actively implement ease and efficiency and in return customer satisfaction.</w:t>
+        <w:t xml:space="preserve"> Object Recognition) in the lawn care industry. By mobilizing lawn maintenance, </w:t>
+      </w:r>
+      <w:r>
+        <w:rPr>
+          <w:rFonts w:asciiTheme="majorBidi" w:eastAsia="Times New Roman" w:hAnsiTheme="majorBidi" w:cstheme="majorBidi"/>
+          <w:kern w:val="0"/>
+          <w14:ligatures w14:val="none"/>
+        </w:rPr>
+        <w:t>Lawn Buddy</w:t>
+      </w:r>
+      <w:r>
+        <w:rPr>
+          <w:rFonts w:asciiTheme="majorBidi" w:eastAsia="Times New Roman" w:hAnsiTheme="majorBidi" w:cstheme="majorBidi"/>
+          <w:kern w:val="0"/>
+          <w14:ligatures w14:val="none"/>
+        </w:rPr>
+        <w:t xml:space="preserve"> actively implement</w:t>
+      </w:r>
+      <w:r>
+        <w:rPr>
+          <w:rFonts w:asciiTheme="majorBidi" w:eastAsia="Times New Roman" w:hAnsiTheme="majorBidi" w:cstheme="majorBidi"/>
+          <w:kern w:val="0"/>
+          <w14:ligatures w14:val="none"/>
+        </w:rPr>
+        <w:t>s</w:t>
+      </w:r>
+      <w:r>
+        <w:rPr>
+          <w:rFonts w:asciiTheme="majorBidi" w:eastAsia="Times New Roman" w:hAnsiTheme="majorBidi" w:cstheme="majorBidi"/>
+          <w:kern w:val="0"/>
+          <w14:ligatures w14:val="none"/>
+        </w:rPr>
+        <w:t xml:space="preserve"> ease and efficiency and in return customer satisfaction.</w:t>
       </w:r>
     </w:p>
     <w:p>
@@ -2740,7 +3009,39 @@
           <w:kern w:val="0"/>
           <w14:ligatures w14:val="none"/>
         </w:rPr>
-        <w:t>At Lawn Buddy we project many goals to further grow and develop our company.</w:t>
+        <w:t>Lawn Buddy project</w:t>
+      </w:r>
+      <w:r>
+        <w:rPr>
+          <w:rFonts w:asciiTheme="majorBidi" w:eastAsia="Times New Roman" w:hAnsiTheme="majorBidi" w:cstheme="majorBidi"/>
+          <w:kern w:val="0"/>
+          <w14:ligatures w14:val="none"/>
+        </w:rPr>
+        <w:t>s</w:t>
+      </w:r>
+      <w:r>
+        <w:rPr>
+          <w:rFonts w:asciiTheme="majorBidi" w:eastAsia="Times New Roman" w:hAnsiTheme="majorBidi" w:cstheme="majorBidi"/>
+          <w:kern w:val="0"/>
+          <w14:ligatures w14:val="none"/>
+        </w:rPr>
+        <w:t xml:space="preserve"> many goals to further grow and develop </w:t>
+      </w:r>
+      <w:r>
+        <w:rPr>
+          <w:rFonts w:asciiTheme="majorBidi" w:eastAsia="Times New Roman" w:hAnsiTheme="majorBidi" w:cstheme="majorBidi"/>
+          <w:kern w:val="0"/>
+          <w14:ligatures w14:val="none"/>
+        </w:rPr>
+        <w:t>the</w:t>
+      </w:r>
+      <w:r>
+        <w:rPr>
+          <w:rFonts w:asciiTheme="majorBidi" w:eastAsia="Times New Roman" w:hAnsiTheme="majorBidi" w:cstheme="majorBidi"/>
+          <w:kern w:val="0"/>
+          <w14:ligatures w14:val="none"/>
+        </w:rPr>
+        <w:t xml:space="preserve"> company.</w:t>
       </w:r>
     </w:p>
     <w:p>
@@ -2962,24 +3263,14 @@
       <w:r>
         <w:t xml:space="preserve">Figure </w:t>
       </w:r>
-      <w:r>
-        <w:fldChar w:fldCharType="begin"/>
-      </w:r>
-      <w:r>
-        <w:instrText xml:space="preserve"> SEQ Figure \* ARABIC </w:instrText>
-      </w:r>
-      <w:r>
-        <w:fldChar w:fldCharType="separate"/>
-      </w:r>
-      <w:r>
-        <w:rPr>
-          <w:noProof/>
-        </w:rPr>
-        <w:t>6</w:t>
-      </w:r>
-      <w:r>
-        <w:fldChar w:fldCharType="end"/>
-      </w:r>
+      <w:fldSimple w:instr=" SEQ Figure \* ARABIC ">
+        <w:r>
+          <w:rPr>
+            <w:noProof/>
+          </w:rPr>
+          <w:t>6</w:t>
+        </w:r>
+      </w:fldSimple>
       <w:r>
         <w:t xml:space="preserve"> Lawn Buddy Sales &amp; Sales Share Forecast: 2023-2032</w:t>
       </w:r>

</xml_diff>